<commit_message>
Add	System Pages Flow
</commit_message>
<xml_diff>
--- a/RMS_SRS_Example_v1.0.docx
+++ b/RMS_SRS_Example_v1.0.docx
@@ -1,6 +1,6 @@
 
 <file path=word/document.xml><?xml version="1.0" encoding="utf-8"?>
-<w:document xmlns:wpc="http://schemas.microsoft.com/office/word/2010/wordprocessingCanvas" xmlns:mc="http://schemas.openxmlformats.org/markup-compatibility/2006" xmlns:o="urn:schemas-microsoft-com:office:office" xmlns:r="http://schemas.openxmlformats.org/officeDocument/2006/relationships" xmlns:m="http://schemas.openxmlformats.org/officeDocument/2006/math" xmlns:v="urn:schemas-microsoft-com:vml" xmlns:wp14="http://schemas.microsoft.com/office/word/2010/wordprocessingDrawing" xmlns:wp="http://schemas.openxmlformats.org/drawingml/2006/wordprocessingDrawing" xmlns:w10="urn:schemas-microsoft-com:office:word" xmlns:w="http://schemas.openxmlformats.org/wordprocessingml/2006/main" xmlns:w14="http://schemas.microsoft.com/office/word/2010/wordml" xmlns:w15="http://schemas.microsoft.com/office/word/2012/wordml" xmlns:wpg="http://schemas.microsoft.com/office/word/2010/wordprocessingGroup" xmlns:wpi="http://schemas.microsoft.com/office/word/2010/wordprocessingInk" xmlns:wne="http://schemas.microsoft.com/office/word/2006/wordml" xmlns:wps="http://schemas.microsoft.com/office/word/2010/wordprocessingShape" mc:Ignorable="w14 w15 wp14">
+<w:document xmlns:wpc="http://schemas.microsoft.com/office/word/2010/wordprocessingCanvas" xmlns:mc="http://schemas.openxmlformats.org/markup-compatibility/2006" xmlns:o="urn:schemas-microsoft-com:office:office" xmlns:r="http://schemas.openxmlformats.org/officeDocument/2006/relationships" xmlns:m="http://schemas.openxmlformats.org/officeDocument/2006/math" xmlns:v="urn:schemas-microsoft-com:vml" xmlns:wp14="http://schemas.microsoft.com/office/word/2010/wordprocessingDrawing" xmlns:wp="http://schemas.openxmlformats.org/drawingml/2006/wordprocessingDrawing" xmlns:w10="urn:schemas-microsoft-com:office:word" xmlns:w="http://schemas.openxmlformats.org/wordprocessingml/2006/main" xmlns:w14="http://schemas.microsoft.com/office/word/2010/wordml" xmlns:wpg="http://schemas.microsoft.com/office/word/2010/wordprocessingGroup" xmlns:wpi="http://schemas.microsoft.com/office/word/2010/wordprocessingInk" xmlns:wne="http://schemas.microsoft.com/office/word/2006/wordml" xmlns:wps="http://schemas.microsoft.com/office/word/2010/wordprocessingShape" mc:Ignorable="w14 wp14">
   <w:body>
     <w:p>
       <w:pPr>
@@ -2523,9 +2523,9 @@
     <w:p>
       <w:pPr>
         <w:sectPr>
-          <w:headerReference w:type="even" r:id="rId8"/>
-          <w:headerReference w:type="default" r:id="rId9"/>
-          <w:footerReference w:type="default" r:id="rId10"/>
+          <w:headerReference w:type="even" r:id="rId9"/>
+          <w:headerReference w:type="default" r:id="rId10"/>
+          <w:footerReference w:type="default" r:id="rId11"/>
           <w:pgSz w:w="11906" w:h="16838" w:code="9"/>
           <w:pgMar w:top="851" w:right="851" w:bottom="851" w:left="851" w:header="432" w:footer="432" w:gutter="0"/>
           <w:cols w:space="708"/>
@@ -3971,7 +3971,7 @@
       <w:r>
         <w:rPr>
           <w:noProof/>
-          <w:lang w:val="en-US" w:eastAsia="en-US"/>
+          <w:lang w:val="en-US" w:eastAsia="ja-JP"/>
         </w:rPr>
         <w:drawing>
           <wp:inline distT="0" distB="0" distL="0" distR="0" wp14:anchorId="15683D58" wp14:editId="68C33300">
@@ -3989,7 +3989,7 @@
                     <pic:cNvPicPr/>
                   </pic:nvPicPr>
                   <pic:blipFill>
-                    <a:blip r:embed="rId11">
+                    <a:blip r:embed="rId12">
                       <a:extLst>
                         <a:ext uri="{28A0092B-C50C-407E-A947-70E740481C1C}">
                           <a14:useLocalDpi xmlns:a14="http://schemas.microsoft.com/office/drawing/2010/main" val="0"/>
@@ -4022,7 +4022,7 @@
           <w:tab w:val="left" w:pos="2670"/>
         </w:tabs>
         <w:sectPr>
-          <w:footerReference w:type="default" r:id="rId12"/>
+          <w:footerReference w:type="default" r:id="rId13"/>
           <w:pgSz w:w="11906" w:h="16838" w:code="9"/>
           <w:pgMar w:top="851" w:right="851" w:bottom="851" w:left="851" w:header="432" w:footer="432" w:gutter="0"/>
           <w:cols w:space="708"/>
@@ -4047,8 +4047,6 @@
       <w:pPr>
         <w:jc w:val="both"/>
       </w:pPr>
-      <w:bookmarkStart w:id="25" w:name="_GoBack"/>
-      <w:bookmarkEnd w:id="25"/>
     </w:p>
     <w:p>
       <w:r>
@@ -4057,7 +4055,7 @@
       <w:r>
         <w:rPr>
           <w:noProof/>
-          <w:lang w:val="en-US" w:eastAsia="en-US"/>
+          <w:lang w:val="en-US" w:eastAsia="ja-JP"/>
         </w:rPr>
         <w:drawing>
           <wp:inline distT="0" distB="0" distL="0" distR="0" wp14:anchorId="60B38739" wp14:editId="1107C33F">
@@ -4075,7 +4073,7 @@
                     <pic:cNvPicPr/>
                   </pic:nvPicPr>
                   <pic:blipFill>
-                    <a:blip r:embed="rId13">
+                    <a:blip r:embed="rId14">
                       <a:extLst>
                         <a:ext uri="{28A0092B-C50C-407E-A947-70E740481C1C}">
                           <a14:useLocalDpi xmlns:a14="http://schemas.microsoft.com/office/drawing/2010/main" val="0"/>
@@ -4141,7 +4139,7 @@
       <w:r>
         <w:rPr>
           <w:noProof/>
-          <w:lang w:val="en-US" w:eastAsia="en-US"/>
+          <w:lang w:val="en-US" w:eastAsia="ja-JP"/>
         </w:rPr>
         <w:drawing>
           <wp:inline distT="0" distB="0" distL="0" distR="0" wp14:anchorId="32A2AA77" wp14:editId="0E68BF9A">
@@ -4159,7 +4157,7 @@
                     <pic:cNvPicPr/>
                   </pic:nvPicPr>
                   <pic:blipFill>
-                    <a:blip r:embed="rId14">
+                    <a:blip r:embed="rId15">
                       <a:extLst>
                         <a:ext uri="{28A0092B-C50C-407E-A947-70E740481C1C}">
                           <a14:useLocalDpi xmlns:a14="http://schemas.microsoft.com/office/drawing/2010/main" val="0"/>
@@ -4218,7 +4216,7 @@
       <w:r>
         <w:rPr>
           <w:noProof/>
-          <w:lang w:val="en-US" w:eastAsia="en-US"/>
+          <w:lang w:val="en-US" w:eastAsia="ja-JP"/>
         </w:rPr>
         <w:drawing>
           <wp:inline distT="0" distB="0" distL="0" distR="0" wp14:anchorId="5AF4F2F0" wp14:editId="6BD7E2E6">
@@ -4236,7 +4234,7 @@
                     <pic:cNvPicPr/>
                   </pic:nvPicPr>
                   <pic:blipFill>
-                    <a:blip r:embed="rId15">
+                    <a:blip r:embed="rId16">
                       <a:extLst>
                         <a:ext uri="{28A0092B-C50C-407E-A947-70E740481C1C}">
                           <a14:useLocalDpi xmlns:a14="http://schemas.microsoft.com/office/drawing/2010/main" val="0"/>
@@ -4296,7 +4294,7 @@
       <w:r>
         <w:rPr>
           <w:noProof/>
-          <w:lang w:val="en-US" w:eastAsia="en-US"/>
+          <w:lang w:val="en-US" w:eastAsia="ja-JP"/>
         </w:rPr>
         <w:drawing>
           <wp:inline distT="0" distB="0" distL="0" distR="0" wp14:anchorId="0AAC8852" wp14:editId="1BD7FFBE">
@@ -4314,7 +4312,7 @@
                     <pic:cNvPicPr/>
                   </pic:nvPicPr>
                   <pic:blipFill>
-                    <a:blip r:embed="rId16">
+                    <a:blip r:embed="rId17">
                       <a:extLst>
                         <a:ext uri="{28A0092B-C50C-407E-A947-70E740481C1C}">
                           <a14:useLocalDpi xmlns:a14="http://schemas.microsoft.com/office/drawing/2010/main" val="0"/>
@@ -4374,7 +4372,7 @@
       <w:r>
         <w:rPr>
           <w:noProof/>
-          <w:lang w:val="en-US" w:eastAsia="en-US"/>
+          <w:lang w:val="en-US" w:eastAsia="ja-JP"/>
         </w:rPr>
         <w:drawing>
           <wp:inline distT="0" distB="0" distL="0" distR="0" wp14:anchorId="0DADD59B" wp14:editId="6B8F8025">
@@ -4392,7 +4390,7 @@
                     <pic:cNvPicPr/>
                   </pic:nvPicPr>
                   <pic:blipFill>
-                    <a:blip r:embed="rId17">
+                    <a:blip r:embed="rId18">
                       <a:extLst>
                         <a:ext uri="{28A0092B-C50C-407E-A947-70E740481C1C}">
                           <a14:useLocalDpi xmlns:a14="http://schemas.microsoft.com/office/drawing/2010/main" val="0"/>
@@ -4450,7 +4448,7 @@
       <w:pPr>
         <w:pStyle w:val="Heading2"/>
       </w:pPr>
-      <w:bookmarkStart w:id="26" w:name="_Toc462064658"/>
+      <w:bookmarkStart w:id="25" w:name="_Toc462064658"/>
       <w:r>
         <w:t>S</w:t>
       </w:r>
@@ -4469,36 +4467,58 @@
       <w:r>
         <w:t>low</w:t>
       </w:r>
-      <w:bookmarkEnd w:id="26"/>
+      <w:bookmarkEnd w:id="25"/>
     </w:p>
     <w:p>
       <w:r>
-        <w:object w:dxaOrig="21302" w:dyaOrig="13036" w14:anchorId="1B9BC4D3">
-          <v:shapetype id="_x0000_t75" coordsize="21600,21600" o:spt="75" o:preferrelative="t" path="m@4@5l@4@11@9@11@9@5xe" filled="f" stroked="f">
-            <v:stroke joinstyle="miter"/>
-            <v:formulas>
-              <v:f eqn="if lineDrawn pixelLineWidth 0"/>
-              <v:f eqn="sum @0 1 0"/>
-              <v:f eqn="sum 0 0 @1"/>
-              <v:f eqn="prod @2 1 2"/>
-              <v:f eqn="prod @3 21600 pixelWidth"/>
-              <v:f eqn="prod @3 21600 pixelHeight"/>
-              <v:f eqn="sum @0 0 1"/>
-              <v:f eqn="prod @6 1 2"/>
-              <v:f eqn="prod @7 21600 pixelWidth"/>
-              <v:f eqn="sum @8 21600 0"/>
-              <v:f eqn="prod @7 21600 pixelHeight"/>
-              <v:f eqn="sum @10 21600 0"/>
-            </v:formulas>
-            <v:path o:extrusionok="f" gradientshapeok="t" o:connecttype="rect"/>
-            <o:lock v:ext="edit" aspectratio="t"/>
-          </v:shapetype>
-          <v:shape id="_x0000_i1025" type="#_x0000_t75" style="width:708pt;height:433.5pt" o:ole="">
-            <v:imagedata r:id="rId18" o:title=""/>
-          </v:shape>
-          <o:OLEObject Type="Embed" ProgID="Visio.Drawing.11" ShapeID="_x0000_i1025" DrawAspect="Content" ObjectID="_1536730716" r:id="rId19"/>
-        </w:object>
+        <w:rPr>
+          <w:noProof/>
+          <w:lang w:val="en-US" w:eastAsia="ja-JP"/>
+        </w:rPr>
+        <w:drawing>
+          <wp:inline distT="0" distB="0" distL="0" distR="0" wp14:anchorId="539C71CB" wp14:editId="6930FFAF">
+            <wp:extent cx="6479540" cy="4472940"/>
+            <wp:effectExtent l="0" t="0" r="0" b="3810"/>
+            <wp:docPr id="22" name="Picture 22"/>
+            <wp:cNvGraphicFramePr>
+              <a:graphicFrameLocks xmlns:a="http://schemas.openxmlformats.org/drawingml/2006/main" noChangeAspect="1"/>
+            </wp:cNvGraphicFramePr>
+            <a:graphic xmlns:a="http://schemas.openxmlformats.org/drawingml/2006/main">
+              <a:graphicData uri="http://schemas.openxmlformats.org/drawingml/2006/picture">
+                <pic:pic xmlns:pic="http://schemas.openxmlformats.org/drawingml/2006/picture">
+                  <pic:nvPicPr>
+                    <pic:cNvPr id="0" name="BD824E4.tmp"/>
+                    <pic:cNvPicPr/>
+                  </pic:nvPicPr>
+                  <pic:blipFill>
+                    <a:blip r:embed="rId19">
+                      <a:extLst>
+                        <a:ext uri="{28A0092B-C50C-407E-A947-70E740481C1C}">
+                          <a14:useLocalDpi xmlns:a14="http://schemas.microsoft.com/office/drawing/2010/main" val="0"/>
+                        </a:ext>
+                      </a:extLst>
+                    </a:blip>
+                    <a:stretch>
+                      <a:fillRect/>
+                    </a:stretch>
+                  </pic:blipFill>
+                  <pic:spPr>
+                    <a:xfrm>
+                      <a:off x="0" y="0"/>
+                      <a:ext cx="6479540" cy="4472940"/>
+                    </a:xfrm>
+                    <a:prstGeom prst="rect">
+                      <a:avLst/>
+                    </a:prstGeom>
+                  </pic:spPr>
+                </pic:pic>
+              </a:graphicData>
+            </a:graphic>
+          </wp:inline>
+        </w:drawing>
       </w:r>
+      <w:bookmarkStart w:id="26" w:name="_GoBack"/>
+      <w:bookmarkEnd w:id="26"/>
     </w:p>
     <w:p>
       <w:pPr>
@@ -4549,7 +4569,7 @@
       <w:r>
         <w:rPr>
           <w:noProof/>
-          <w:lang w:val="en-US" w:eastAsia="en-US"/>
+          <w:lang w:val="en-US" w:eastAsia="ja-JP"/>
         </w:rPr>
         <w:drawing>
           <wp:inline distT="0" distB="0" distL="0" distR="0" wp14:anchorId="41DA8049" wp14:editId="7BDBB711">
@@ -5268,7 +5288,7 @@
         <w:rPr>
           <w:rFonts w:ascii="Times New Roman" w:hAnsi="Times New Roman"/>
           <w:noProof/>
-          <w:lang w:val="en-US" w:eastAsia="en-US"/>
+          <w:lang w:val="en-US" w:eastAsia="ja-JP"/>
         </w:rPr>
         <w:drawing>
           <wp:inline distT="0" distB="0" distL="0" distR="0" wp14:anchorId="76783BBF" wp14:editId="182B8979">
@@ -6172,7 +6192,7 @@
       <w:r>
         <w:rPr>
           <w:noProof/>
-          <w:lang w:val="en-US" w:eastAsia="en-US"/>
+          <w:lang w:val="en-US" w:eastAsia="ja-JP"/>
         </w:rPr>
         <w:drawing>
           <wp:inline distT="0" distB="0" distL="0" distR="0" wp14:anchorId="7D98F64F" wp14:editId="33CCAFD2">
@@ -7431,7 +7451,7 @@
       <w:r>
         <w:rPr>
           <w:noProof/>
-          <w:lang w:val="en-US" w:eastAsia="en-US"/>
+          <w:lang w:val="en-US" w:eastAsia="ja-JP"/>
         </w:rPr>
         <w:drawing>
           <wp:inline distT="0" distB="0" distL="0" distR="0" wp14:anchorId="702E3280" wp14:editId="4AF67291">
@@ -9194,7 +9214,7 @@
       <w:r>
         <w:rPr>
           <w:noProof/>
-          <w:lang w:val="en-US" w:eastAsia="en-US"/>
+          <w:lang w:val="en-US" w:eastAsia="ja-JP"/>
         </w:rPr>
         <w:drawing>
           <wp:inline distT="0" distB="0" distL="0" distR="0" wp14:anchorId="375457CE" wp14:editId="643C1385">
@@ -11208,7 +11228,7 @@
         <w:rPr>
           <w:rFonts w:ascii="Times New Roman" w:hAnsi="Times New Roman"/>
           <w:noProof/>
-          <w:lang w:val="en-US" w:eastAsia="en-US"/>
+          <w:lang w:val="en-US" w:eastAsia="ja-JP"/>
         </w:rPr>
         <w:drawing>
           <wp:inline distT="0" distB="0" distL="0" distR="0" wp14:anchorId="39B944B1" wp14:editId="28D0AFED">
@@ -11270,7 +11290,7 @@
         <w:rPr>
           <w:rFonts w:ascii="Times New Roman" w:hAnsi="Times New Roman"/>
           <w:noProof/>
-          <w:lang w:val="en-US" w:eastAsia="en-US"/>
+          <w:lang w:val="en-US" w:eastAsia="ja-JP"/>
         </w:rPr>
         <w:drawing>
           <wp:inline distT="0" distB="0" distL="0" distR="0" wp14:anchorId="138CFF63" wp14:editId="233978E3">
@@ -12996,7 +13016,7 @@
       <w:r>
         <w:rPr>
           <w:noProof/>
-          <w:lang w:val="en-US" w:eastAsia="en-US"/>
+          <w:lang w:val="en-US" w:eastAsia="ja-JP"/>
         </w:rPr>
         <w:drawing>
           <wp:inline distT="0" distB="0" distL="0" distR="0" wp14:anchorId="232E3E93" wp14:editId="093D0328">
@@ -14297,7 +14317,7 @@
       <w:r>
         <w:rPr>
           <w:noProof/>
-          <w:lang w:val="en-US" w:eastAsia="en-US"/>
+          <w:lang w:val="en-US" w:eastAsia="ja-JP"/>
         </w:rPr>
         <w:drawing>
           <wp:inline distT="0" distB="0" distL="0" distR="0" wp14:anchorId="40235D6D" wp14:editId="595DB0A4">
@@ -14317,7 +14337,7 @@
                     </pic:cNvPicPr>
                   </pic:nvPicPr>
                   <pic:blipFill>
-                    <a:blip r:embed="rId32">
+                    <a:blip r:embed="rId31">
                       <a:extLst>
                         <a:ext uri="{28A0092B-C50C-407E-A947-70E740481C1C}">
                           <a14:useLocalDpi xmlns:a14="http://schemas.microsoft.com/office/drawing/2010/main" val="0"/>
@@ -19007,7 +19027,7 @@
       <w:r>
         <w:rPr>
           <w:noProof/>
-          <w:lang w:val="en-US" w:eastAsia="en-US"/>
+          <w:lang w:val="en-US" w:eastAsia="ja-JP"/>
         </w:rPr>
         <w:drawing>
           <wp:inline distT="0" distB="0" distL="0" distR="0" wp14:anchorId="27C3F824" wp14:editId="1A21022C">
@@ -19027,7 +19047,7 @@
                     </pic:cNvPicPr>
                   </pic:nvPicPr>
                   <pic:blipFill>
-                    <a:blip r:embed="rId33">
+                    <a:blip r:embed="rId32">
                       <a:extLst>
                         <a:ext uri="{28A0092B-C50C-407E-A947-70E740481C1C}">
                           <a14:useLocalDpi xmlns:a14="http://schemas.microsoft.com/office/drawing/2010/main" val="0"/>
@@ -19919,7 +19939,7 @@
       <w:r>
         <w:rPr>
           <w:noProof/>
-          <w:lang w:val="en-US" w:eastAsia="en-US"/>
+          <w:lang w:val="en-US" w:eastAsia="ja-JP"/>
         </w:rPr>
         <w:drawing>
           <wp:inline distT="0" distB="0" distL="0" distR="0" wp14:anchorId="241332E1" wp14:editId="6196AFB5">
@@ -19939,7 +19959,7 @@
                     </pic:cNvPicPr>
                   </pic:nvPicPr>
                   <pic:blipFill>
-                    <a:blip r:embed="rId34">
+                    <a:blip r:embed="rId33">
                       <a:extLst>
                         <a:ext uri="{28A0092B-C50C-407E-A947-70E740481C1C}">
                           <a14:useLocalDpi xmlns:a14="http://schemas.microsoft.com/office/drawing/2010/main" val="0"/>
@@ -24057,7 +24077,7 @@
               </w:rPr>
               <w:t xml:space="preserve">Font style is the same with </w:t>
             </w:r>
-            <w:hyperlink r:id="rId35" w:history="1">
+            <w:hyperlink r:id="rId34" w:history="1">
               <w:r>
                 <w:rPr>
                   <w:rStyle w:val="Hyperlink"/>
@@ -24386,7 +24406,7 @@
 </file>
 
 <file path=word/comments.xml><?xml version="1.0" encoding="utf-8"?>
-<w:comments xmlns:wpc="http://schemas.microsoft.com/office/word/2010/wordprocessingCanvas" xmlns:mc="http://schemas.openxmlformats.org/markup-compatibility/2006" xmlns:o="urn:schemas-microsoft-com:office:office" xmlns:r="http://schemas.openxmlformats.org/officeDocument/2006/relationships" xmlns:m="http://schemas.openxmlformats.org/officeDocument/2006/math" xmlns:v="urn:schemas-microsoft-com:vml" xmlns:wp14="http://schemas.microsoft.com/office/word/2010/wordprocessingDrawing" xmlns:wp="http://schemas.openxmlformats.org/drawingml/2006/wordprocessingDrawing" xmlns:w10="urn:schemas-microsoft-com:office:word" xmlns:w="http://schemas.openxmlformats.org/wordprocessingml/2006/main" xmlns:w14="http://schemas.microsoft.com/office/word/2010/wordml" xmlns:w15="http://schemas.microsoft.com/office/word/2012/wordml" xmlns:wpg="http://schemas.microsoft.com/office/word/2010/wordprocessingGroup" xmlns:wpi="http://schemas.microsoft.com/office/word/2010/wordprocessingInk" xmlns:wne="http://schemas.microsoft.com/office/word/2006/wordml" xmlns:wps="http://schemas.microsoft.com/office/word/2010/wordprocessingShape" mc:Ignorable="w14 w15 wp14">
+<w:comments xmlns:wpc="http://schemas.microsoft.com/office/word/2010/wordprocessingCanvas" xmlns:mc="http://schemas.openxmlformats.org/markup-compatibility/2006" xmlns:o="urn:schemas-microsoft-com:office:office" xmlns:r="http://schemas.openxmlformats.org/officeDocument/2006/relationships" xmlns:m="http://schemas.openxmlformats.org/officeDocument/2006/math" xmlns:v="urn:schemas-microsoft-com:vml" xmlns:wp14="http://schemas.microsoft.com/office/word/2010/wordprocessingDrawing" xmlns:wp="http://schemas.openxmlformats.org/drawingml/2006/wordprocessingDrawing" xmlns:w10="urn:schemas-microsoft-com:office:word" xmlns:w="http://schemas.openxmlformats.org/wordprocessingml/2006/main" xmlns:w14="http://schemas.microsoft.com/office/word/2010/wordml" xmlns:wpg="http://schemas.microsoft.com/office/word/2010/wordprocessingGroup" xmlns:wpi="http://schemas.microsoft.com/office/word/2010/wordprocessingInk" xmlns:wne="http://schemas.microsoft.com/office/word/2006/wordml" xmlns:wps="http://schemas.microsoft.com/office/word/2010/wordprocessingShape" mc:Ignorable="w14 wp14">
   <w:comment w:id="48" w:author="ToanChi" w:date="2016-09-19T15:59:00Z" w:initials="T">
     <w:p>
       <w:pPr>
@@ -24838,7 +24858,7 @@
 </file>
 
 <file path=word/endnotes.xml><?xml version="1.0" encoding="utf-8"?>
-<w:endnotes xmlns:wpc="http://schemas.microsoft.com/office/word/2010/wordprocessingCanvas" xmlns:mc="http://schemas.openxmlformats.org/markup-compatibility/2006" xmlns:o="urn:schemas-microsoft-com:office:office" xmlns:r="http://schemas.openxmlformats.org/officeDocument/2006/relationships" xmlns:m="http://schemas.openxmlformats.org/officeDocument/2006/math" xmlns:v="urn:schemas-microsoft-com:vml" xmlns:wp14="http://schemas.microsoft.com/office/word/2010/wordprocessingDrawing" xmlns:wp="http://schemas.openxmlformats.org/drawingml/2006/wordprocessingDrawing" xmlns:w10="urn:schemas-microsoft-com:office:word" xmlns:w="http://schemas.openxmlformats.org/wordprocessingml/2006/main" xmlns:w14="http://schemas.microsoft.com/office/word/2010/wordml" xmlns:w15="http://schemas.microsoft.com/office/word/2012/wordml" xmlns:wpg="http://schemas.microsoft.com/office/word/2010/wordprocessingGroup" xmlns:wpi="http://schemas.microsoft.com/office/word/2010/wordprocessingInk" xmlns:wne="http://schemas.microsoft.com/office/word/2006/wordml" xmlns:wps="http://schemas.microsoft.com/office/word/2010/wordprocessingShape" mc:Ignorable="w14 w15 wp14">
+<w:endnotes xmlns:wpc="http://schemas.microsoft.com/office/word/2010/wordprocessingCanvas" xmlns:mc="http://schemas.openxmlformats.org/markup-compatibility/2006" xmlns:o="urn:schemas-microsoft-com:office:office" xmlns:r="http://schemas.openxmlformats.org/officeDocument/2006/relationships" xmlns:m="http://schemas.openxmlformats.org/officeDocument/2006/math" xmlns:v="urn:schemas-microsoft-com:vml" xmlns:wp14="http://schemas.microsoft.com/office/word/2010/wordprocessingDrawing" xmlns:wp="http://schemas.openxmlformats.org/drawingml/2006/wordprocessingDrawing" xmlns:w10="urn:schemas-microsoft-com:office:word" xmlns:w="http://schemas.openxmlformats.org/wordprocessingml/2006/main" xmlns:w14="http://schemas.microsoft.com/office/word/2010/wordml" xmlns:wpg="http://schemas.microsoft.com/office/word/2010/wordprocessingGroup" xmlns:wpi="http://schemas.microsoft.com/office/word/2010/wordprocessingInk" xmlns:wne="http://schemas.microsoft.com/office/word/2006/wordml" xmlns:wps="http://schemas.microsoft.com/office/word/2010/wordprocessingShape" mc:Ignorable="w14 wp14">
   <w:endnote w:type="separator" w:id="-1">
     <w:p>
       <w:r>
@@ -24857,7 +24877,7 @@
 </file>
 
 <file path=word/footer1.xml><?xml version="1.0" encoding="utf-8"?>
-<w:ftr xmlns:wpc="http://schemas.microsoft.com/office/word/2010/wordprocessingCanvas" xmlns:mc="http://schemas.openxmlformats.org/markup-compatibility/2006" xmlns:o="urn:schemas-microsoft-com:office:office" xmlns:r="http://schemas.openxmlformats.org/officeDocument/2006/relationships" xmlns:m="http://schemas.openxmlformats.org/officeDocument/2006/math" xmlns:v="urn:schemas-microsoft-com:vml" xmlns:wp14="http://schemas.microsoft.com/office/word/2010/wordprocessingDrawing" xmlns:wp="http://schemas.openxmlformats.org/drawingml/2006/wordprocessingDrawing" xmlns:w10="urn:schemas-microsoft-com:office:word" xmlns:w="http://schemas.openxmlformats.org/wordprocessingml/2006/main" xmlns:w14="http://schemas.microsoft.com/office/word/2010/wordml" xmlns:w15="http://schemas.microsoft.com/office/word/2012/wordml" xmlns:wpg="http://schemas.microsoft.com/office/word/2010/wordprocessingGroup" xmlns:wpi="http://schemas.microsoft.com/office/word/2010/wordprocessingInk" xmlns:wne="http://schemas.microsoft.com/office/word/2006/wordml" xmlns:wps="http://schemas.microsoft.com/office/word/2010/wordprocessingShape" mc:Ignorable="w14 w15 wp14">
+<w:ftr xmlns:wpc="http://schemas.microsoft.com/office/word/2010/wordprocessingCanvas" xmlns:mc="http://schemas.openxmlformats.org/markup-compatibility/2006" xmlns:o="urn:schemas-microsoft-com:office:office" xmlns:r="http://schemas.openxmlformats.org/officeDocument/2006/relationships" xmlns:m="http://schemas.openxmlformats.org/officeDocument/2006/math" xmlns:v="urn:schemas-microsoft-com:vml" xmlns:wp14="http://schemas.microsoft.com/office/word/2010/wordprocessingDrawing" xmlns:wp="http://schemas.openxmlformats.org/drawingml/2006/wordprocessingDrawing" xmlns:w10="urn:schemas-microsoft-com:office:word" xmlns:w="http://schemas.openxmlformats.org/wordprocessingml/2006/main" xmlns:w14="http://schemas.microsoft.com/office/word/2010/wordml" xmlns:wpg="http://schemas.microsoft.com/office/word/2010/wordprocessingGroup" xmlns:wpi="http://schemas.microsoft.com/office/word/2010/wordprocessingInk" xmlns:wne="http://schemas.microsoft.com/office/word/2006/wordml" xmlns:wps="http://schemas.microsoft.com/office/word/2010/wordprocessingShape" mc:Ignorable="w14 wp14">
   <w:p>
     <w:pPr>
       <w:pStyle w:val="Footer"/>
@@ -24891,7 +24911,7 @@
       <w:rPr>
         <w:noProof/>
       </w:rPr>
-      <w:t>30/09/2016</w:t>
+      <w:t>01/10/2016</w:t>
     </w:r>
     <w:r>
       <w:fldChar w:fldCharType="end"/>
@@ -24942,7 +24962,7 @@
       <w:rPr>
         <w:noProof/>
       </w:rPr>
-      <w:t>35</w:t>
+      <w:t>2</w:t>
     </w:r>
     <w:r>
       <w:fldChar w:fldCharType="end"/>
@@ -24952,7 +24972,7 @@
 </file>
 
 <file path=word/footer2.xml><?xml version="1.0" encoding="utf-8"?>
-<w:ftr xmlns:wpc="http://schemas.microsoft.com/office/word/2010/wordprocessingCanvas" xmlns:mc="http://schemas.openxmlformats.org/markup-compatibility/2006" xmlns:o="urn:schemas-microsoft-com:office:office" xmlns:r="http://schemas.openxmlformats.org/officeDocument/2006/relationships" xmlns:m="http://schemas.openxmlformats.org/officeDocument/2006/math" xmlns:v="urn:schemas-microsoft-com:vml" xmlns:wp14="http://schemas.microsoft.com/office/word/2010/wordprocessingDrawing" xmlns:wp="http://schemas.openxmlformats.org/drawingml/2006/wordprocessingDrawing" xmlns:w10="urn:schemas-microsoft-com:office:word" xmlns:w="http://schemas.openxmlformats.org/wordprocessingml/2006/main" xmlns:w14="http://schemas.microsoft.com/office/word/2010/wordml" xmlns:w15="http://schemas.microsoft.com/office/word/2012/wordml" xmlns:wpg="http://schemas.microsoft.com/office/word/2010/wordprocessingGroup" xmlns:wpi="http://schemas.microsoft.com/office/word/2010/wordprocessingInk" xmlns:wne="http://schemas.microsoft.com/office/word/2006/wordml" xmlns:wps="http://schemas.microsoft.com/office/word/2010/wordprocessingShape" mc:Ignorable="w14 w15 wp14">
+<w:ftr xmlns:wpc="http://schemas.microsoft.com/office/word/2010/wordprocessingCanvas" xmlns:mc="http://schemas.openxmlformats.org/markup-compatibility/2006" xmlns:o="urn:schemas-microsoft-com:office:office" xmlns:r="http://schemas.openxmlformats.org/officeDocument/2006/relationships" xmlns:m="http://schemas.openxmlformats.org/officeDocument/2006/math" xmlns:v="urn:schemas-microsoft-com:vml" xmlns:wp14="http://schemas.microsoft.com/office/word/2010/wordprocessingDrawing" xmlns:wp="http://schemas.openxmlformats.org/drawingml/2006/wordprocessingDrawing" xmlns:w10="urn:schemas-microsoft-com:office:word" xmlns:w="http://schemas.openxmlformats.org/wordprocessingml/2006/main" xmlns:w14="http://schemas.microsoft.com/office/word/2010/wordml" xmlns:wpg="http://schemas.microsoft.com/office/word/2010/wordprocessingGroup" xmlns:wpi="http://schemas.microsoft.com/office/word/2010/wordprocessingInk" xmlns:wne="http://schemas.microsoft.com/office/word/2006/wordml" xmlns:wps="http://schemas.microsoft.com/office/word/2010/wordprocessingShape" mc:Ignorable="w14 wp14">
   <w:p>
     <w:pPr>
       <w:pStyle w:val="Footer"/>
@@ -24986,7 +25006,7 @@
       <w:rPr>
         <w:noProof/>
       </w:rPr>
-      <w:t>30/09/2016</w:t>
+      <w:t>01/10/2016</w:t>
     </w:r>
     <w:r>
       <w:fldChar w:fldCharType="end"/>
@@ -25016,7 +25036,7 @@
       <w:rPr>
         <w:noProof/>
       </w:rPr>
-      <w:t>9</w:t>
+      <w:t>10</w:t>
     </w:r>
     <w:r>
       <w:fldChar w:fldCharType="end"/>
@@ -25047,7 +25067,7 @@
 </file>
 
 <file path=word/footnotes.xml><?xml version="1.0" encoding="utf-8"?>
-<w:footnotes xmlns:wpc="http://schemas.microsoft.com/office/word/2010/wordprocessingCanvas" xmlns:mc="http://schemas.openxmlformats.org/markup-compatibility/2006" xmlns:o="urn:schemas-microsoft-com:office:office" xmlns:r="http://schemas.openxmlformats.org/officeDocument/2006/relationships" xmlns:m="http://schemas.openxmlformats.org/officeDocument/2006/math" xmlns:v="urn:schemas-microsoft-com:vml" xmlns:wp14="http://schemas.microsoft.com/office/word/2010/wordprocessingDrawing" xmlns:wp="http://schemas.openxmlformats.org/drawingml/2006/wordprocessingDrawing" xmlns:w10="urn:schemas-microsoft-com:office:word" xmlns:w="http://schemas.openxmlformats.org/wordprocessingml/2006/main" xmlns:w14="http://schemas.microsoft.com/office/word/2010/wordml" xmlns:w15="http://schemas.microsoft.com/office/word/2012/wordml" xmlns:wpg="http://schemas.microsoft.com/office/word/2010/wordprocessingGroup" xmlns:wpi="http://schemas.microsoft.com/office/word/2010/wordprocessingInk" xmlns:wne="http://schemas.microsoft.com/office/word/2006/wordml" xmlns:wps="http://schemas.microsoft.com/office/word/2010/wordprocessingShape" mc:Ignorable="w14 w15 wp14">
+<w:footnotes xmlns:wpc="http://schemas.microsoft.com/office/word/2010/wordprocessingCanvas" xmlns:mc="http://schemas.openxmlformats.org/markup-compatibility/2006" xmlns:o="urn:schemas-microsoft-com:office:office" xmlns:r="http://schemas.openxmlformats.org/officeDocument/2006/relationships" xmlns:m="http://schemas.openxmlformats.org/officeDocument/2006/math" xmlns:v="urn:schemas-microsoft-com:vml" xmlns:wp14="http://schemas.microsoft.com/office/word/2010/wordprocessingDrawing" xmlns:wp="http://schemas.openxmlformats.org/drawingml/2006/wordprocessingDrawing" xmlns:w10="urn:schemas-microsoft-com:office:word" xmlns:w="http://schemas.openxmlformats.org/wordprocessingml/2006/main" xmlns:w14="http://schemas.microsoft.com/office/word/2010/wordml" xmlns:wpg="http://schemas.microsoft.com/office/word/2010/wordprocessingGroup" xmlns:wpi="http://schemas.microsoft.com/office/word/2010/wordprocessingInk" xmlns:wne="http://schemas.microsoft.com/office/word/2006/wordml" xmlns:wps="http://schemas.microsoft.com/office/word/2010/wordprocessingShape" mc:Ignorable="w14 wp14">
   <w:footnote w:type="separator" w:id="-1">
     <w:p>
       <w:r>
@@ -25066,7 +25086,7 @@
 </file>
 
 <file path=word/header1.xml><?xml version="1.0" encoding="utf-8"?>
-<w:hdr xmlns:wpc="http://schemas.microsoft.com/office/word/2010/wordprocessingCanvas" xmlns:mc="http://schemas.openxmlformats.org/markup-compatibility/2006" xmlns:o="urn:schemas-microsoft-com:office:office" xmlns:r="http://schemas.openxmlformats.org/officeDocument/2006/relationships" xmlns:m="http://schemas.openxmlformats.org/officeDocument/2006/math" xmlns:v="urn:schemas-microsoft-com:vml" xmlns:wp14="http://schemas.microsoft.com/office/word/2010/wordprocessingDrawing" xmlns:wp="http://schemas.openxmlformats.org/drawingml/2006/wordprocessingDrawing" xmlns:w10="urn:schemas-microsoft-com:office:word" xmlns:w="http://schemas.openxmlformats.org/wordprocessingml/2006/main" xmlns:w14="http://schemas.microsoft.com/office/word/2010/wordml" xmlns:w15="http://schemas.microsoft.com/office/word/2012/wordml" xmlns:wpg="http://schemas.microsoft.com/office/word/2010/wordprocessingGroup" xmlns:wpi="http://schemas.microsoft.com/office/word/2010/wordprocessingInk" xmlns:wne="http://schemas.microsoft.com/office/word/2006/wordml" xmlns:wps="http://schemas.microsoft.com/office/word/2010/wordprocessingShape" mc:Ignorable="w14 w15 wp14">
+<w:hdr xmlns:wpc="http://schemas.microsoft.com/office/word/2010/wordprocessingCanvas" xmlns:mc="http://schemas.openxmlformats.org/markup-compatibility/2006" xmlns:o="urn:schemas-microsoft-com:office:office" xmlns:r="http://schemas.openxmlformats.org/officeDocument/2006/relationships" xmlns:m="http://schemas.openxmlformats.org/officeDocument/2006/math" xmlns:v="urn:schemas-microsoft-com:vml" xmlns:wp14="http://schemas.microsoft.com/office/word/2010/wordprocessingDrawing" xmlns:wp="http://schemas.openxmlformats.org/drawingml/2006/wordprocessingDrawing" xmlns:w10="urn:schemas-microsoft-com:office:word" xmlns:w="http://schemas.openxmlformats.org/wordprocessingml/2006/main" xmlns:w14="http://schemas.microsoft.com/office/word/2010/wordml" xmlns:wpg="http://schemas.microsoft.com/office/word/2010/wordprocessingGroup" xmlns:wpi="http://schemas.microsoft.com/office/word/2010/wordprocessingInk" xmlns:wne="http://schemas.microsoft.com/office/word/2006/wordml" xmlns:wps="http://schemas.microsoft.com/office/word/2010/wordprocessingShape" mc:Ignorable="w14 wp14">
   <w:p/>
   <w:p/>
   <w:p/>
@@ -25078,7 +25098,7 @@
 </file>
 
 <file path=word/header2.xml><?xml version="1.0" encoding="utf-8"?>
-<w:hdr xmlns:wpc="http://schemas.microsoft.com/office/word/2010/wordprocessingCanvas" xmlns:mc="http://schemas.openxmlformats.org/markup-compatibility/2006" xmlns:o="urn:schemas-microsoft-com:office:office" xmlns:r="http://schemas.openxmlformats.org/officeDocument/2006/relationships" xmlns:m="http://schemas.openxmlformats.org/officeDocument/2006/math" xmlns:v="urn:schemas-microsoft-com:vml" xmlns:wp14="http://schemas.microsoft.com/office/word/2010/wordprocessingDrawing" xmlns:wp="http://schemas.openxmlformats.org/drawingml/2006/wordprocessingDrawing" xmlns:w10="urn:schemas-microsoft-com:office:word" xmlns:w="http://schemas.openxmlformats.org/wordprocessingml/2006/main" xmlns:w14="http://schemas.microsoft.com/office/word/2010/wordml" xmlns:w15="http://schemas.microsoft.com/office/word/2012/wordml" xmlns:wpg="http://schemas.microsoft.com/office/word/2010/wordprocessingGroup" xmlns:wpi="http://schemas.microsoft.com/office/word/2010/wordprocessingInk" xmlns:wne="http://schemas.microsoft.com/office/word/2006/wordml" xmlns:wps="http://schemas.microsoft.com/office/word/2010/wordprocessingShape" mc:Ignorable="w14 w15 wp14">
+<w:hdr xmlns:wpc="http://schemas.microsoft.com/office/word/2010/wordprocessingCanvas" xmlns:mc="http://schemas.openxmlformats.org/markup-compatibility/2006" xmlns:o="urn:schemas-microsoft-com:office:office" xmlns:r="http://schemas.openxmlformats.org/officeDocument/2006/relationships" xmlns:m="http://schemas.openxmlformats.org/officeDocument/2006/math" xmlns:v="urn:schemas-microsoft-com:vml" xmlns:wp14="http://schemas.microsoft.com/office/word/2010/wordprocessingDrawing" xmlns:wp="http://schemas.openxmlformats.org/drawingml/2006/wordprocessingDrawing" xmlns:w10="urn:schemas-microsoft-com:office:word" xmlns:w="http://schemas.openxmlformats.org/wordprocessingml/2006/main" xmlns:w14="http://schemas.microsoft.com/office/word/2010/wordml" xmlns:wpg="http://schemas.microsoft.com/office/word/2010/wordprocessingGroup" xmlns:wpi="http://schemas.microsoft.com/office/word/2010/wordprocessingInk" xmlns:wne="http://schemas.microsoft.com/office/word/2006/wordml" xmlns:wps="http://schemas.microsoft.com/office/word/2010/wordprocessingShape" mc:Ignorable="w14 wp14">
   <w:p>
     <w:pPr>
       <w:pStyle w:val="Header"/>
@@ -25123,7 +25143,7 @@
 </file>
 
 <file path=word/numbering.xml><?xml version="1.0" encoding="utf-8"?>
-<w:numbering xmlns:wpc="http://schemas.microsoft.com/office/word/2010/wordprocessingCanvas" xmlns:mc="http://schemas.openxmlformats.org/markup-compatibility/2006" xmlns:o="urn:schemas-microsoft-com:office:office" xmlns:r="http://schemas.openxmlformats.org/officeDocument/2006/relationships" xmlns:m="http://schemas.openxmlformats.org/officeDocument/2006/math" xmlns:v="urn:schemas-microsoft-com:vml" xmlns:wp14="http://schemas.microsoft.com/office/word/2010/wordprocessingDrawing" xmlns:wp="http://schemas.openxmlformats.org/drawingml/2006/wordprocessingDrawing" xmlns:w10="urn:schemas-microsoft-com:office:word" xmlns:w="http://schemas.openxmlformats.org/wordprocessingml/2006/main" xmlns:w14="http://schemas.microsoft.com/office/word/2010/wordml" xmlns:w15="http://schemas.microsoft.com/office/word/2012/wordml" xmlns:wpg="http://schemas.microsoft.com/office/word/2010/wordprocessingGroup" xmlns:wpi="http://schemas.microsoft.com/office/word/2010/wordprocessingInk" xmlns:wne="http://schemas.microsoft.com/office/word/2006/wordml" xmlns:wps="http://schemas.microsoft.com/office/word/2010/wordprocessingShape" mc:Ignorable="w14 w15 wp14">
+<w:numbering xmlns:wpc="http://schemas.microsoft.com/office/word/2010/wordprocessingCanvas" xmlns:mc="http://schemas.openxmlformats.org/markup-compatibility/2006" xmlns:o="urn:schemas-microsoft-com:office:office" xmlns:r="http://schemas.openxmlformats.org/officeDocument/2006/relationships" xmlns:m="http://schemas.openxmlformats.org/officeDocument/2006/math" xmlns:v="urn:schemas-microsoft-com:vml" xmlns:wp14="http://schemas.microsoft.com/office/word/2010/wordprocessingDrawing" xmlns:wp="http://schemas.openxmlformats.org/drawingml/2006/wordprocessingDrawing" xmlns:w10="urn:schemas-microsoft-com:office:word" xmlns:w="http://schemas.openxmlformats.org/wordprocessingml/2006/main" xmlns:w14="http://schemas.microsoft.com/office/word/2010/wordml" xmlns:wpg="http://schemas.microsoft.com/office/word/2010/wordprocessingGroup" xmlns:wpi="http://schemas.microsoft.com/office/word/2010/wordprocessingInk" xmlns:wne="http://schemas.microsoft.com/office/word/2006/wordml" xmlns:wps="http://schemas.microsoft.com/office/word/2010/wordprocessingShape" mc:Ignorable="w14 wp14">
   <w:abstractNum w:abstractNumId="0">
     <w:nsid w:val="007F42F7"/>
     <w:multiLevelType w:val="hybridMultilevel"/>
@@ -28306,7 +28326,7 @@
 </file>
 
 <file path=word/styles.xml><?xml version="1.0" encoding="utf-8"?>
-<w:styles xmlns:mc="http://schemas.openxmlformats.org/markup-compatibility/2006" xmlns:r="http://schemas.openxmlformats.org/officeDocument/2006/relationships" xmlns:w="http://schemas.openxmlformats.org/wordprocessingml/2006/main" xmlns:w14="http://schemas.microsoft.com/office/word/2010/wordml" xmlns:w15="http://schemas.microsoft.com/office/word/2012/wordml" mc:Ignorable="w14 w15">
+<w:styles xmlns:mc="http://schemas.openxmlformats.org/markup-compatibility/2006" xmlns:r="http://schemas.openxmlformats.org/officeDocument/2006/relationships" xmlns:w="http://schemas.openxmlformats.org/wordprocessingml/2006/main" xmlns:w14="http://schemas.microsoft.com/office/word/2010/wordml" mc:Ignorable="w14">
   <w:docDefaults>
     <w:rPrDefault>
       <w:rPr>
@@ -28316,378 +28336,158 @@
     </w:rPrDefault>
     <w:pPrDefault/>
   </w:docDefaults>
-  <w:latentStyles w:defLockedState="0" w:defUIPriority="99" w:defSemiHidden="0" w:defUnhideWhenUsed="0" w:defQFormat="0" w:count="371">
-    <w:lsdException w:name="Normal" w:uiPriority="0" w:qFormat="1"/>
-    <w:lsdException w:name="heading 1" w:uiPriority="0" w:qFormat="1"/>
-    <w:lsdException w:name="heading 2" w:uiPriority="0" w:qFormat="1"/>
-    <w:lsdException w:name="heading 3" w:uiPriority="0" w:qFormat="1"/>
-    <w:lsdException w:name="heading 4" w:uiPriority="0" w:qFormat="1"/>
-    <w:lsdException w:name="heading 5" w:uiPriority="0" w:qFormat="1"/>
-    <w:lsdException w:name="heading 6" w:uiPriority="0" w:qFormat="1"/>
-    <w:lsdException w:name="heading 7" w:uiPriority="0" w:qFormat="1"/>
-    <w:lsdException w:name="heading 8" w:uiPriority="0" w:qFormat="1"/>
-    <w:lsdException w:name="heading 9" w:uiPriority="0" w:qFormat="1"/>
-    <w:lsdException w:name="index 1" w:semiHidden="1" w:unhideWhenUsed="1"/>
-    <w:lsdException w:name="index 2" w:semiHidden="1" w:unhideWhenUsed="1"/>
-    <w:lsdException w:name="index 3" w:semiHidden="1" w:uiPriority="0" w:unhideWhenUsed="1"/>
-    <w:lsdException w:name="index 4" w:semiHidden="1" w:unhideWhenUsed="1"/>
-    <w:lsdException w:name="index 5" w:semiHidden="1" w:unhideWhenUsed="1"/>
-    <w:lsdException w:name="index 6" w:semiHidden="1" w:unhideWhenUsed="1"/>
-    <w:lsdException w:name="index 7" w:semiHidden="1" w:unhideWhenUsed="1"/>
-    <w:lsdException w:name="index 8" w:semiHidden="1" w:unhideWhenUsed="1"/>
-    <w:lsdException w:name="index 9" w:semiHidden="1" w:unhideWhenUsed="1"/>
-    <w:lsdException w:name="toc 1" w:semiHidden="1" w:uiPriority="39" w:unhideWhenUsed="1" w:qFormat="1"/>
-    <w:lsdException w:name="toc 2" w:semiHidden="1" w:uiPriority="39" w:unhideWhenUsed="1" w:qFormat="1"/>
-    <w:lsdException w:name="toc 3" w:semiHidden="1" w:uiPriority="39" w:unhideWhenUsed="1" w:qFormat="1"/>
-    <w:lsdException w:name="toc 4" w:semiHidden="1" w:uiPriority="0" w:unhideWhenUsed="1"/>
-    <w:lsdException w:name="toc 5" w:semiHidden="1" w:uiPriority="0" w:unhideWhenUsed="1"/>
-    <w:lsdException w:name="toc 6" w:semiHidden="1" w:uiPriority="0" w:unhideWhenUsed="1"/>
-    <w:lsdException w:name="toc 7" w:semiHidden="1" w:uiPriority="0" w:unhideWhenUsed="1"/>
-    <w:lsdException w:name="toc 8" w:semiHidden="1" w:uiPriority="0" w:unhideWhenUsed="1"/>
-    <w:lsdException w:name="toc 9" w:semiHidden="1" w:uiPriority="0" w:unhideWhenUsed="1"/>
-    <w:lsdException w:name="Normal Indent" w:semiHidden="1" w:unhideWhenUsed="1"/>
-    <w:lsdException w:name="footnote text" w:semiHidden="1" w:uiPriority="0" w:unhideWhenUsed="1"/>
-    <w:lsdException w:name="annotation text" w:semiHidden="1" w:uiPriority="0" w:unhideWhenUsed="1"/>
-    <w:lsdException w:name="header" w:semiHidden="1" w:uiPriority="0" w:unhideWhenUsed="1"/>
-    <w:lsdException w:name="footer" w:semiHidden="1" w:uiPriority="0" w:unhideWhenUsed="1"/>
-    <w:lsdException w:name="index heading" w:semiHidden="1" w:unhideWhenUsed="1"/>
-    <w:lsdException w:name="caption" w:uiPriority="0" w:qFormat="1"/>
-    <w:lsdException w:name="table of figures" w:semiHidden="1" w:unhideWhenUsed="1"/>
-    <w:lsdException w:name="envelope address" w:semiHidden="1" w:unhideWhenUsed="1"/>
-    <w:lsdException w:name="envelope return" w:semiHidden="1" w:unhideWhenUsed="1"/>
-    <w:lsdException w:name="footnote reference" w:semiHidden="1" w:uiPriority="0" w:unhideWhenUsed="1"/>
-    <w:lsdException w:name="annotation reference" w:semiHidden="1" w:uiPriority="0" w:unhideWhenUsed="1"/>
-    <w:lsdException w:name="line number" w:semiHidden="1" w:unhideWhenUsed="1"/>
-    <w:lsdException w:name="page number" w:semiHidden="1" w:unhideWhenUsed="1"/>
-    <w:lsdException w:name="endnote reference" w:semiHidden="1" w:unhideWhenUsed="1"/>
-    <w:lsdException w:name="endnote text" w:semiHidden="1" w:unhideWhenUsed="1"/>
-    <w:lsdException w:name="table of authorities" w:semiHidden="1" w:unhideWhenUsed="1"/>
-    <w:lsdException w:name="macro" w:semiHidden="1" w:unhideWhenUsed="1"/>
-    <w:lsdException w:name="toa heading" w:semiHidden="1" w:unhideWhenUsed="1"/>
-    <w:lsdException w:name="List" w:semiHidden="1" w:unhideWhenUsed="1"/>
-    <w:lsdException w:name="List Bullet" w:semiHidden="1" w:unhideWhenUsed="1"/>
-    <w:lsdException w:name="List Number" w:semiHidden="1" w:unhideWhenUsed="1"/>
-    <w:lsdException w:name="List 2" w:semiHidden="1" w:unhideWhenUsed="1"/>
-    <w:lsdException w:name="List 3" w:semiHidden="1" w:unhideWhenUsed="1"/>
-    <w:lsdException w:name="List 4" w:semiHidden="1" w:unhideWhenUsed="1"/>
-    <w:lsdException w:name="List 5" w:semiHidden="1" w:unhideWhenUsed="1"/>
-    <w:lsdException w:name="List Bullet 2" w:semiHidden="1" w:unhideWhenUsed="1"/>
-    <w:lsdException w:name="List Bullet 3" w:semiHidden="1" w:unhideWhenUsed="1"/>
-    <w:lsdException w:name="List Bullet 4" w:semiHidden="1" w:unhideWhenUsed="1"/>
-    <w:lsdException w:name="List Bullet 5" w:semiHidden="1" w:unhideWhenUsed="1"/>
-    <w:lsdException w:name="List Number 2" w:semiHidden="1" w:unhideWhenUsed="1"/>
-    <w:lsdException w:name="List Number 3" w:semiHidden="1" w:unhideWhenUsed="1"/>
-    <w:lsdException w:name="List Number 4" w:semiHidden="1" w:unhideWhenUsed="1"/>
-    <w:lsdException w:name="List Number 5" w:semiHidden="1" w:unhideWhenUsed="1"/>
-    <w:lsdException w:name="Title" w:uiPriority="0" w:qFormat="1"/>
-    <w:lsdException w:name="Closing" w:semiHidden="1" w:unhideWhenUsed="1"/>
-    <w:lsdException w:name="Signature" w:semiHidden="1" w:unhideWhenUsed="1"/>
-    <w:lsdException w:name="Default Paragraph Font" w:semiHidden="1" w:uiPriority="1" w:unhideWhenUsed="1"/>
-    <w:lsdException w:name="Body Text" w:semiHidden="1" w:unhideWhenUsed="1"/>
-    <w:lsdException w:name="Body Text Indent" w:semiHidden="1" w:unhideWhenUsed="1"/>
-    <w:lsdException w:name="List Continue" w:semiHidden="1" w:unhideWhenUsed="1"/>
-    <w:lsdException w:name="List Continue 2" w:semiHidden="1" w:unhideWhenUsed="1"/>
-    <w:lsdException w:name="List Continue 3" w:semiHidden="1" w:unhideWhenUsed="1"/>
-    <w:lsdException w:name="List Continue 4" w:semiHidden="1" w:unhideWhenUsed="1"/>
-    <w:lsdException w:name="List Continue 5" w:semiHidden="1" w:unhideWhenUsed="1"/>
-    <w:lsdException w:name="Message Header" w:semiHidden="1" w:unhideWhenUsed="1"/>
-    <w:lsdException w:name="Subtitle" w:uiPriority="0" w:qFormat="1"/>
-    <w:lsdException w:name="Salutation" w:semiHidden="1" w:unhideWhenUsed="1"/>
-    <w:lsdException w:name="Date" w:semiHidden="1" w:unhideWhenUsed="1"/>
-    <w:lsdException w:name="Body Text First Indent" w:semiHidden="1" w:unhideWhenUsed="1"/>
-    <w:lsdException w:name="Body Text First Indent 2" w:semiHidden="1" w:unhideWhenUsed="1"/>
-    <w:lsdException w:name="Note Heading" w:semiHidden="1" w:unhideWhenUsed="1"/>
-    <w:lsdException w:name="Body Text 2" w:semiHidden="1" w:unhideWhenUsed="1"/>
-    <w:lsdException w:name="Body Text 3" w:semiHidden="1" w:unhideWhenUsed="1"/>
-    <w:lsdException w:name="Body Text Indent 2" w:semiHidden="1" w:unhideWhenUsed="1"/>
-    <w:lsdException w:name="Body Text Indent 3" w:semiHidden="1" w:unhideWhenUsed="1"/>
-    <w:lsdException w:name="Block Text" w:semiHidden="1" w:unhideWhenUsed="1"/>
-    <w:lsdException w:name="Hyperlink" w:semiHidden="1" w:unhideWhenUsed="1"/>
-    <w:lsdException w:name="FollowedHyperlink" w:semiHidden="1" w:uiPriority="0" w:unhideWhenUsed="1"/>
-    <w:lsdException w:name="Strong" w:uiPriority="0" w:qFormat="1"/>
-    <w:lsdException w:name="Emphasis" w:uiPriority="20" w:qFormat="1"/>
-    <w:lsdException w:name="Document Map" w:semiHidden="1" w:uiPriority="0" w:unhideWhenUsed="1"/>
-    <w:lsdException w:name="Plain Text" w:semiHidden="1" w:unhideWhenUsed="1"/>
-    <w:lsdException w:name="E-mail Signature" w:semiHidden="1" w:unhideWhenUsed="1"/>
-    <w:lsdException w:name="HTML Top of Form" w:semiHidden="1" w:unhideWhenUsed="1"/>
-    <w:lsdException w:name="HTML Bottom of Form" w:semiHidden="1" w:unhideWhenUsed="1"/>
-    <w:lsdException w:name="Normal (Web)" w:semiHidden="1" w:uiPriority="0" w:unhideWhenUsed="1"/>
-    <w:lsdException w:name="HTML Acronym" w:semiHidden="1" w:unhideWhenUsed="1"/>
-    <w:lsdException w:name="HTML Address" w:semiHidden="1" w:unhideWhenUsed="1"/>
-    <w:lsdException w:name="HTML Cite" w:semiHidden="1" w:unhideWhenUsed="1"/>
-    <w:lsdException w:name="HTML Code" w:semiHidden="1" w:unhideWhenUsed="1"/>
-    <w:lsdException w:name="HTML Definition" w:semiHidden="1" w:unhideWhenUsed="1"/>
-    <w:lsdException w:name="HTML Keyboard" w:semiHidden="1" w:unhideWhenUsed="1"/>
-    <w:lsdException w:name="HTML Preformatted" w:semiHidden="1" w:unhideWhenUsed="1"/>
-    <w:lsdException w:name="HTML Sample" w:semiHidden="1" w:unhideWhenUsed="1"/>
-    <w:lsdException w:name="HTML Typewriter" w:semiHidden="1" w:unhideWhenUsed="1"/>
-    <w:lsdException w:name="HTML Variable" w:semiHidden="1" w:unhideWhenUsed="1"/>
-    <w:lsdException w:name="Normal Table" w:semiHidden="1" w:unhideWhenUsed="1"/>
-    <w:lsdException w:name="annotation subject" w:semiHidden="1" w:uiPriority="0" w:unhideWhenUsed="1"/>
-    <w:lsdException w:name="No List" w:semiHidden="1" w:uiPriority="0" w:unhideWhenUsed="1"/>
-    <w:lsdException w:name="Outline List 1" w:semiHidden="1" w:unhideWhenUsed="1"/>
-    <w:lsdException w:name="Outline List 2" w:semiHidden="1" w:uiPriority="0" w:unhideWhenUsed="1"/>
-    <w:lsdException w:name="Outline List 3" w:semiHidden="1" w:unhideWhenUsed="1"/>
-    <w:lsdException w:name="Table Simple 1" w:semiHidden="1" w:unhideWhenUsed="1"/>
-    <w:lsdException w:name="Table Simple 2" w:semiHidden="1" w:unhideWhenUsed="1"/>
-    <w:lsdException w:name="Table Simple 3" w:semiHidden="1" w:unhideWhenUsed="1"/>
-    <w:lsdException w:name="Table Classic 1" w:semiHidden="1" w:unhideWhenUsed="1"/>
-    <w:lsdException w:name="Table Classic 2" w:semiHidden="1" w:unhideWhenUsed="1"/>
-    <w:lsdException w:name="Table Classic 3" w:semiHidden="1" w:unhideWhenUsed="1"/>
-    <w:lsdException w:name="Table Classic 4" w:semiHidden="1" w:unhideWhenUsed="1"/>
-    <w:lsdException w:name="Table Colorful 1" w:semiHidden="1" w:unhideWhenUsed="1"/>
-    <w:lsdException w:name="Table Colorful 2" w:semiHidden="1" w:unhideWhenUsed="1"/>
-    <w:lsdException w:name="Table Colorful 3" w:semiHidden="1" w:unhideWhenUsed="1"/>
-    <w:lsdException w:name="Table Columns 1" w:semiHidden="1" w:unhideWhenUsed="1"/>
-    <w:lsdException w:name="Table Columns 2" w:semiHidden="1" w:unhideWhenUsed="1"/>
-    <w:lsdException w:name="Table Columns 3" w:semiHidden="1" w:unhideWhenUsed="1"/>
-    <w:lsdException w:name="Table Columns 4" w:semiHidden="1" w:unhideWhenUsed="1"/>
-    <w:lsdException w:name="Table Columns 5" w:semiHidden="1" w:unhideWhenUsed="1"/>
-    <w:lsdException w:name="Table Grid 1" w:semiHidden="1" w:unhideWhenUsed="1"/>
-    <w:lsdException w:name="Table Grid 2" w:semiHidden="1" w:unhideWhenUsed="1"/>
-    <w:lsdException w:name="Table Grid 3" w:semiHidden="1" w:unhideWhenUsed="1"/>
-    <w:lsdException w:name="Table Grid 4" w:semiHidden="1" w:unhideWhenUsed="1"/>
-    <w:lsdException w:name="Table Grid 5" w:semiHidden="1" w:unhideWhenUsed="1"/>
-    <w:lsdException w:name="Table Grid 6" w:semiHidden="1" w:unhideWhenUsed="1"/>
-    <w:lsdException w:name="Table Grid 7" w:semiHidden="1" w:unhideWhenUsed="1"/>
-    <w:lsdException w:name="Table Grid 8" w:semiHidden="1" w:unhideWhenUsed="1"/>
-    <w:lsdException w:name="Table List 1" w:semiHidden="1" w:unhideWhenUsed="1"/>
-    <w:lsdException w:name="Table List 2" w:semiHidden="1" w:unhideWhenUsed="1"/>
-    <w:lsdException w:name="Table List 3" w:semiHidden="1" w:unhideWhenUsed="1"/>
-    <w:lsdException w:name="Table List 4" w:semiHidden="1" w:unhideWhenUsed="1"/>
-    <w:lsdException w:name="Table List 5" w:semiHidden="1" w:unhideWhenUsed="1"/>
-    <w:lsdException w:name="Table List 6" w:semiHidden="1" w:unhideWhenUsed="1"/>
-    <w:lsdException w:name="Table List 7" w:semiHidden="1" w:unhideWhenUsed="1"/>
-    <w:lsdException w:name="Table List 8" w:semiHidden="1" w:unhideWhenUsed="1"/>
-    <w:lsdException w:name="Table 3D effects 1" w:semiHidden="1" w:unhideWhenUsed="1"/>
-    <w:lsdException w:name="Table 3D effects 2" w:semiHidden="1" w:unhideWhenUsed="1"/>
-    <w:lsdException w:name="Table 3D effects 3" w:semiHidden="1" w:unhideWhenUsed="1"/>
-    <w:lsdException w:name="Table Contemporary" w:semiHidden="1" w:unhideWhenUsed="1"/>
-    <w:lsdException w:name="Table Elegant" w:semiHidden="1" w:unhideWhenUsed="1"/>
-    <w:lsdException w:name="Table Professional" w:semiHidden="1" w:unhideWhenUsed="1"/>
-    <w:lsdException w:name="Table Subtle 1" w:semiHidden="1" w:unhideWhenUsed="1"/>
-    <w:lsdException w:name="Table Subtle 2" w:semiHidden="1" w:unhideWhenUsed="1"/>
-    <w:lsdException w:name="Table Web 1" w:semiHidden="1" w:unhideWhenUsed="1"/>
-    <w:lsdException w:name="Table Web 2" w:semiHidden="1" w:unhideWhenUsed="1"/>
-    <w:lsdException w:name="Table Web 3" w:semiHidden="1" w:unhideWhenUsed="1"/>
-    <w:lsdException w:name="Balloon Text" w:semiHidden="1" w:uiPriority="0" w:unhideWhenUsed="1"/>
-    <w:lsdException w:name="Table Grid" w:uiPriority="0"/>
-    <w:lsdException w:name="Table Theme" w:semiHidden="1" w:unhideWhenUsed="1"/>
-    <w:lsdException w:name="Placeholder Text" w:semiHidden="1"/>
-    <w:lsdException w:name="No Spacing" w:uiPriority="1" w:qFormat="1"/>
-    <w:lsdException w:name="Light Shading" w:uiPriority="60"/>
-    <w:lsdException w:name="Light List" w:uiPriority="61"/>
-    <w:lsdException w:name="Light Grid" w:uiPriority="62"/>
-    <w:lsdException w:name="Medium Shading 1" w:uiPriority="63"/>
-    <w:lsdException w:name="Medium Shading 2" w:uiPriority="64"/>
-    <w:lsdException w:name="Medium List 1" w:uiPriority="65"/>
-    <w:lsdException w:name="Medium List 2" w:uiPriority="66"/>
-    <w:lsdException w:name="Medium Grid 1" w:uiPriority="67"/>
-    <w:lsdException w:name="Medium Grid 2" w:uiPriority="68"/>
-    <w:lsdException w:name="Medium Grid 3" w:uiPriority="69"/>
-    <w:lsdException w:name="Dark List" w:uiPriority="70"/>
-    <w:lsdException w:name="Colorful Shading" w:uiPriority="71"/>
-    <w:lsdException w:name="Colorful List" w:uiPriority="72"/>
-    <w:lsdException w:name="Colorful Grid" w:uiPriority="73"/>
-    <w:lsdException w:name="Light Shading Accent 1" w:uiPriority="60"/>
-    <w:lsdException w:name="Light List Accent 1" w:uiPriority="61"/>
-    <w:lsdException w:name="Light Grid Accent 1" w:uiPriority="62"/>
-    <w:lsdException w:name="Medium Shading 1 Accent 1" w:uiPriority="63"/>
-    <w:lsdException w:name="Medium Shading 2 Accent 1" w:uiPriority="64"/>
-    <w:lsdException w:name="Medium List 1 Accent 1" w:uiPriority="65"/>
-    <w:lsdException w:name="Revision" w:semiHidden="1"/>
-    <w:lsdException w:name="List Paragraph" w:uiPriority="34" w:qFormat="1"/>
-    <w:lsdException w:name="Quote" w:uiPriority="29" w:qFormat="1"/>
-    <w:lsdException w:name="Intense Quote" w:uiPriority="30" w:qFormat="1"/>
-    <w:lsdException w:name="Medium List 2 Accent 1" w:uiPriority="66"/>
-    <w:lsdException w:name="Medium Grid 1 Accent 1" w:uiPriority="67"/>
-    <w:lsdException w:name="Medium Grid 2 Accent 1" w:uiPriority="68"/>
-    <w:lsdException w:name="Medium Grid 3 Accent 1" w:uiPriority="69"/>
-    <w:lsdException w:name="Dark List Accent 1" w:uiPriority="70"/>
-    <w:lsdException w:name="Colorful Shading Accent 1" w:uiPriority="71"/>
-    <w:lsdException w:name="Colorful List Accent 1" w:uiPriority="72"/>
-    <w:lsdException w:name="Colorful Grid Accent 1" w:uiPriority="73"/>
-    <w:lsdException w:name="Light Shading Accent 2" w:uiPriority="60"/>
-    <w:lsdException w:name="Light List Accent 2" w:uiPriority="61"/>
-    <w:lsdException w:name="Light Grid Accent 2" w:uiPriority="62"/>
-    <w:lsdException w:name="Medium Shading 1 Accent 2" w:uiPriority="63"/>
-    <w:lsdException w:name="Medium Shading 2 Accent 2" w:uiPriority="64"/>
-    <w:lsdException w:name="Medium List 1 Accent 2" w:uiPriority="65"/>
-    <w:lsdException w:name="Medium List 2 Accent 2" w:uiPriority="66"/>
-    <w:lsdException w:name="Medium Grid 1 Accent 2" w:uiPriority="67"/>
-    <w:lsdException w:name="Medium Grid 2 Accent 2" w:uiPriority="68"/>
-    <w:lsdException w:name="Medium Grid 3 Accent 2" w:uiPriority="69"/>
-    <w:lsdException w:name="Dark List Accent 2" w:uiPriority="70"/>
-    <w:lsdException w:name="Colorful Shading Accent 2" w:uiPriority="71"/>
-    <w:lsdException w:name="Colorful List Accent 2" w:uiPriority="72"/>
-    <w:lsdException w:name="Colorful Grid Accent 2" w:uiPriority="73"/>
-    <w:lsdException w:name="Light Shading Accent 3" w:uiPriority="60"/>
-    <w:lsdException w:name="Light List Accent 3" w:uiPriority="61"/>
-    <w:lsdException w:name="Light Grid Accent 3" w:uiPriority="62"/>
-    <w:lsdException w:name="Medium Shading 1 Accent 3" w:uiPriority="63"/>
-    <w:lsdException w:name="Medium Shading 2 Accent 3" w:uiPriority="64"/>
-    <w:lsdException w:name="Medium List 1 Accent 3" w:uiPriority="65"/>
-    <w:lsdException w:name="Medium List 2 Accent 3" w:uiPriority="66"/>
-    <w:lsdException w:name="Medium Grid 1 Accent 3" w:uiPriority="67"/>
-    <w:lsdException w:name="Medium Grid 2 Accent 3" w:uiPriority="68"/>
-    <w:lsdException w:name="Medium Grid 3 Accent 3" w:uiPriority="69"/>
-    <w:lsdException w:name="Dark List Accent 3" w:uiPriority="70"/>
-    <w:lsdException w:name="Colorful Shading Accent 3" w:uiPriority="71"/>
-    <w:lsdException w:name="Colorful List Accent 3" w:uiPriority="72"/>
-    <w:lsdException w:name="Colorful Grid Accent 3" w:uiPriority="73"/>
-    <w:lsdException w:name="Light Shading Accent 4" w:uiPriority="60"/>
-    <w:lsdException w:name="Light List Accent 4" w:uiPriority="61"/>
-    <w:lsdException w:name="Light Grid Accent 4" w:uiPriority="62"/>
-    <w:lsdException w:name="Medium Shading 1 Accent 4" w:uiPriority="63"/>
-    <w:lsdException w:name="Medium Shading 2 Accent 4" w:uiPriority="64"/>
-    <w:lsdException w:name="Medium List 1 Accent 4" w:uiPriority="65"/>
-    <w:lsdException w:name="Medium List 2 Accent 4" w:uiPriority="66"/>
-    <w:lsdException w:name="Medium Grid 1 Accent 4" w:uiPriority="67"/>
-    <w:lsdException w:name="Medium Grid 2 Accent 4" w:uiPriority="68"/>
-    <w:lsdException w:name="Medium Grid 3 Accent 4" w:uiPriority="69"/>
-    <w:lsdException w:name="Dark List Accent 4" w:uiPriority="70"/>
-    <w:lsdException w:name="Colorful Shading Accent 4" w:uiPriority="71"/>
-    <w:lsdException w:name="Colorful List Accent 4" w:uiPriority="72"/>
-    <w:lsdException w:name="Colorful Grid Accent 4" w:uiPriority="73"/>
-    <w:lsdException w:name="Light Shading Accent 5" w:uiPriority="60"/>
-    <w:lsdException w:name="Light List Accent 5" w:uiPriority="61"/>
-    <w:lsdException w:name="Light Grid Accent 5" w:uiPriority="62"/>
-    <w:lsdException w:name="Medium Shading 1 Accent 5" w:uiPriority="63"/>
-    <w:lsdException w:name="Medium Shading 2 Accent 5" w:uiPriority="64"/>
-    <w:lsdException w:name="Medium List 1 Accent 5" w:uiPriority="65"/>
-    <w:lsdException w:name="Medium List 2 Accent 5" w:uiPriority="66"/>
-    <w:lsdException w:name="Medium Grid 1 Accent 5" w:uiPriority="67"/>
-    <w:lsdException w:name="Medium Grid 2 Accent 5" w:uiPriority="68"/>
-    <w:lsdException w:name="Medium Grid 3 Accent 5" w:uiPriority="69"/>
-    <w:lsdException w:name="Dark List Accent 5" w:uiPriority="70"/>
-    <w:lsdException w:name="Colorful Shading Accent 5" w:uiPriority="71"/>
-    <w:lsdException w:name="Colorful List Accent 5" w:uiPriority="72"/>
-    <w:lsdException w:name="Colorful Grid Accent 5" w:uiPriority="73"/>
-    <w:lsdException w:name="Light Shading Accent 6" w:uiPriority="60"/>
-    <w:lsdException w:name="Light List Accent 6" w:uiPriority="61"/>
-    <w:lsdException w:name="Light Grid Accent 6" w:uiPriority="62"/>
-    <w:lsdException w:name="Medium Shading 1 Accent 6" w:uiPriority="63"/>
-    <w:lsdException w:name="Medium Shading 2 Accent 6" w:uiPriority="64"/>
-    <w:lsdException w:name="Medium List 1 Accent 6" w:uiPriority="65"/>
-    <w:lsdException w:name="Medium List 2 Accent 6" w:uiPriority="66"/>
-    <w:lsdException w:name="Medium Grid 1 Accent 6" w:uiPriority="67"/>
-    <w:lsdException w:name="Medium Grid 2 Accent 6" w:uiPriority="68"/>
-    <w:lsdException w:name="Medium Grid 3 Accent 6" w:uiPriority="69"/>
-    <w:lsdException w:name="Dark List Accent 6" w:uiPriority="70"/>
-    <w:lsdException w:name="Colorful Shading Accent 6" w:uiPriority="71"/>
-    <w:lsdException w:name="Colorful List Accent 6" w:uiPriority="72"/>
-    <w:lsdException w:name="Colorful Grid Accent 6" w:uiPriority="73"/>
-    <w:lsdException w:name="Subtle Emphasis" w:uiPriority="19" w:qFormat="1"/>
-    <w:lsdException w:name="Intense Emphasis" w:uiPriority="21" w:qFormat="1"/>
-    <w:lsdException w:name="Subtle Reference" w:uiPriority="31" w:qFormat="1"/>
-    <w:lsdException w:name="Intense Reference" w:uiPriority="32" w:qFormat="1"/>
-    <w:lsdException w:name="Book Title" w:uiPriority="33" w:qFormat="1"/>
-    <w:lsdException w:name="Bibliography" w:semiHidden="1" w:uiPriority="37" w:unhideWhenUsed="1"/>
-    <w:lsdException w:name="TOC Heading" w:uiPriority="39" w:qFormat="1"/>
-    <w:lsdException w:name="Plain Table 1" w:uiPriority="41"/>
-    <w:lsdException w:name="Plain Table 2" w:uiPriority="42"/>
-    <w:lsdException w:name="Plain Table 3" w:uiPriority="43"/>
-    <w:lsdException w:name="Plain Table 4" w:uiPriority="44"/>
-    <w:lsdException w:name="Plain Table 5" w:uiPriority="45"/>
-    <w:lsdException w:name="Grid Table Light" w:uiPriority="40"/>
-    <w:lsdException w:name="Grid Table 1 Light" w:uiPriority="46"/>
-    <w:lsdException w:name="Grid Table 2" w:uiPriority="47"/>
-    <w:lsdException w:name="Grid Table 3" w:uiPriority="48"/>
-    <w:lsdException w:name="Grid Table 4" w:uiPriority="49"/>
-    <w:lsdException w:name="Grid Table 5 Dark" w:uiPriority="50"/>
-    <w:lsdException w:name="Grid Table 6 Colorful" w:uiPriority="51"/>
-    <w:lsdException w:name="Grid Table 7 Colorful" w:uiPriority="52"/>
-    <w:lsdException w:name="Grid Table 1 Light Accent 1" w:uiPriority="46"/>
-    <w:lsdException w:name="Grid Table 2 Accent 1" w:uiPriority="47"/>
-    <w:lsdException w:name="Grid Table 3 Accent 1" w:uiPriority="48"/>
-    <w:lsdException w:name="Grid Table 4 Accent 1" w:uiPriority="49"/>
-    <w:lsdException w:name="Grid Table 5 Dark Accent 1" w:uiPriority="50"/>
-    <w:lsdException w:name="Grid Table 6 Colorful Accent 1" w:uiPriority="51"/>
-    <w:lsdException w:name="Grid Table 7 Colorful Accent 1" w:uiPriority="52"/>
-    <w:lsdException w:name="Grid Table 1 Light Accent 2" w:uiPriority="46"/>
-    <w:lsdException w:name="Grid Table 2 Accent 2" w:uiPriority="47"/>
-    <w:lsdException w:name="Grid Table 3 Accent 2" w:uiPriority="48"/>
-    <w:lsdException w:name="Grid Table 4 Accent 2" w:uiPriority="49"/>
-    <w:lsdException w:name="Grid Table 5 Dark Accent 2" w:uiPriority="50"/>
-    <w:lsdException w:name="Grid Table 6 Colorful Accent 2" w:uiPriority="51"/>
-    <w:lsdException w:name="Grid Table 7 Colorful Accent 2" w:uiPriority="52"/>
-    <w:lsdException w:name="Grid Table 1 Light Accent 3" w:uiPriority="46"/>
-    <w:lsdException w:name="Grid Table 2 Accent 3" w:uiPriority="47"/>
-    <w:lsdException w:name="Grid Table 3 Accent 3" w:uiPriority="48"/>
-    <w:lsdException w:name="Grid Table 4 Accent 3" w:uiPriority="49"/>
-    <w:lsdException w:name="Grid Table 5 Dark Accent 3" w:uiPriority="50"/>
-    <w:lsdException w:name="Grid Table 6 Colorful Accent 3" w:uiPriority="51"/>
-    <w:lsdException w:name="Grid Table 7 Colorful Accent 3" w:uiPriority="52"/>
-    <w:lsdException w:name="Grid Table 1 Light Accent 4" w:uiPriority="46"/>
-    <w:lsdException w:name="Grid Table 2 Accent 4" w:uiPriority="47"/>
-    <w:lsdException w:name="Grid Table 3 Accent 4" w:uiPriority="48"/>
-    <w:lsdException w:name="Grid Table 4 Accent 4" w:uiPriority="49"/>
-    <w:lsdException w:name="Grid Table 5 Dark Accent 4" w:uiPriority="50"/>
-    <w:lsdException w:name="Grid Table 6 Colorful Accent 4" w:uiPriority="51"/>
-    <w:lsdException w:name="Grid Table 7 Colorful Accent 4" w:uiPriority="52"/>
-    <w:lsdException w:name="Grid Table 1 Light Accent 5" w:uiPriority="46"/>
-    <w:lsdException w:name="Grid Table 2 Accent 5" w:uiPriority="47"/>
-    <w:lsdException w:name="Grid Table 3 Accent 5" w:uiPriority="48"/>
-    <w:lsdException w:name="Grid Table 4 Accent 5" w:uiPriority="49"/>
-    <w:lsdException w:name="Grid Table 5 Dark Accent 5" w:uiPriority="50"/>
-    <w:lsdException w:name="Grid Table 6 Colorful Accent 5" w:uiPriority="51"/>
-    <w:lsdException w:name="Grid Table 7 Colorful Accent 5" w:uiPriority="52"/>
-    <w:lsdException w:name="Grid Table 1 Light Accent 6" w:uiPriority="46"/>
-    <w:lsdException w:name="Grid Table 2 Accent 6" w:uiPriority="47"/>
-    <w:lsdException w:name="Grid Table 3 Accent 6" w:uiPriority="48"/>
-    <w:lsdException w:name="Grid Table 4 Accent 6" w:uiPriority="49"/>
-    <w:lsdException w:name="Grid Table 5 Dark Accent 6" w:uiPriority="50"/>
-    <w:lsdException w:name="Grid Table 6 Colorful Accent 6" w:uiPriority="51"/>
-    <w:lsdException w:name="Grid Table 7 Colorful Accent 6" w:uiPriority="52"/>
-    <w:lsdException w:name="List Table 1 Light" w:uiPriority="46"/>
-    <w:lsdException w:name="List Table 2" w:uiPriority="47"/>
-    <w:lsdException w:name="List Table 3" w:uiPriority="48"/>
-    <w:lsdException w:name="List Table 4" w:uiPriority="49"/>
-    <w:lsdException w:name="List Table 5 Dark" w:uiPriority="50"/>
-    <w:lsdException w:name="List Table 6 Colorful" w:uiPriority="51"/>
-    <w:lsdException w:name="List Table 7 Colorful" w:uiPriority="52"/>
-    <w:lsdException w:name="List Table 1 Light Accent 1" w:uiPriority="46"/>
-    <w:lsdException w:name="List Table 2 Accent 1" w:uiPriority="47"/>
-    <w:lsdException w:name="List Table 3 Accent 1" w:uiPriority="48"/>
-    <w:lsdException w:name="List Table 4 Accent 1" w:uiPriority="49"/>
-    <w:lsdException w:name="List Table 5 Dark Accent 1" w:uiPriority="50"/>
-    <w:lsdException w:name="List Table 6 Colorful Accent 1" w:uiPriority="51"/>
-    <w:lsdException w:name="List Table 7 Colorful Accent 1" w:uiPriority="52"/>
-    <w:lsdException w:name="List Table 1 Light Accent 2" w:uiPriority="46"/>
-    <w:lsdException w:name="List Table 2 Accent 2" w:uiPriority="47"/>
-    <w:lsdException w:name="List Table 3 Accent 2" w:uiPriority="48"/>
-    <w:lsdException w:name="List Table 4 Accent 2" w:uiPriority="49"/>
-    <w:lsdException w:name="List Table 5 Dark Accent 2" w:uiPriority="50"/>
-    <w:lsdException w:name="List Table 6 Colorful Accent 2" w:uiPriority="51"/>
-    <w:lsdException w:name="List Table 7 Colorful Accent 2" w:uiPriority="52"/>
-    <w:lsdException w:name="List Table 1 Light Accent 3" w:uiPriority="46"/>
-    <w:lsdException w:name="List Table 2 Accent 3" w:uiPriority="47"/>
-    <w:lsdException w:name="List Table 3 Accent 3" w:uiPriority="48"/>
-    <w:lsdException w:name="List Table 4 Accent 3" w:uiPriority="49"/>
-    <w:lsdException w:name="List Table 5 Dark Accent 3" w:uiPriority="50"/>
-    <w:lsdException w:name="List Table 6 Colorful Accent 3" w:uiPriority="51"/>
-    <w:lsdException w:name="List Table 7 Colorful Accent 3" w:uiPriority="52"/>
-    <w:lsdException w:name="List Table 1 Light Accent 4" w:uiPriority="46"/>
-    <w:lsdException w:name="List Table 2 Accent 4" w:uiPriority="47"/>
-    <w:lsdException w:name="List Table 3 Accent 4" w:uiPriority="48"/>
-    <w:lsdException w:name="List Table 4 Accent 4" w:uiPriority="49"/>
-    <w:lsdException w:name="List Table 5 Dark Accent 4" w:uiPriority="50"/>
-    <w:lsdException w:name="List Table 6 Colorful Accent 4" w:uiPriority="51"/>
-    <w:lsdException w:name="List Table 7 Colorful Accent 4" w:uiPriority="52"/>
-    <w:lsdException w:name="List Table 1 Light Accent 5" w:uiPriority="46"/>
-    <w:lsdException w:name="List Table 2 Accent 5" w:uiPriority="47"/>
-    <w:lsdException w:name="List Table 3 Accent 5" w:uiPriority="48"/>
-    <w:lsdException w:name="List Table 4 Accent 5" w:uiPriority="49"/>
-    <w:lsdException w:name="List Table 5 Dark Accent 5" w:uiPriority="50"/>
-    <w:lsdException w:name="List Table 6 Colorful Accent 5" w:uiPriority="51"/>
-    <w:lsdException w:name="List Table 7 Colorful Accent 5" w:uiPriority="52"/>
-    <w:lsdException w:name="List Table 1 Light Accent 6" w:uiPriority="46"/>
-    <w:lsdException w:name="List Table 2 Accent 6" w:uiPriority="47"/>
-    <w:lsdException w:name="List Table 3 Accent 6" w:uiPriority="48"/>
-    <w:lsdException w:name="List Table 4 Accent 6" w:uiPriority="49"/>
-    <w:lsdException w:name="List Table 5 Dark Accent 6" w:uiPriority="50"/>
-    <w:lsdException w:name="List Table 6 Colorful Accent 6" w:uiPriority="51"/>
-    <w:lsdException w:name="List Table 7 Colorful Accent 6" w:uiPriority="52"/>
+  <w:latentStyles w:defLockedState="0" w:defUIPriority="99" w:defSemiHidden="1" w:defUnhideWhenUsed="1" w:defQFormat="0" w:count="267">
+    <w:lsdException w:name="Normal" w:semiHidden="0" w:uiPriority="0" w:unhideWhenUsed="0" w:qFormat="1"/>
+    <w:lsdException w:name="heading 1" w:semiHidden="0" w:uiPriority="0" w:unhideWhenUsed="0" w:qFormat="1"/>
+    <w:lsdException w:name="heading 2" w:semiHidden="0" w:uiPriority="0" w:unhideWhenUsed="0" w:qFormat="1"/>
+    <w:lsdException w:name="heading 3" w:semiHidden="0" w:uiPriority="0" w:unhideWhenUsed="0" w:qFormat="1"/>
+    <w:lsdException w:name="heading 4" w:semiHidden="0" w:uiPriority="0" w:unhideWhenUsed="0" w:qFormat="1"/>
+    <w:lsdException w:name="heading 5" w:semiHidden="0" w:uiPriority="0" w:unhideWhenUsed="0" w:qFormat="1"/>
+    <w:lsdException w:name="heading 6" w:semiHidden="0" w:uiPriority="0" w:unhideWhenUsed="0" w:qFormat="1"/>
+    <w:lsdException w:name="heading 7" w:semiHidden="0" w:uiPriority="0" w:unhideWhenUsed="0" w:qFormat="1"/>
+    <w:lsdException w:name="heading 8" w:semiHidden="0" w:uiPriority="0" w:unhideWhenUsed="0" w:qFormat="1"/>
+    <w:lsdException w:name="heading 9" w:semiHidden="0" w:uiPriority="0" w:unhideWhenUsed="0" w:qFormat="1"/>
+    <w:lsdException w:name="index 3" w:uiPriority="0"/>
+    <w:lsdException w:name="toc 1" w:uiPriority="39" w:qFormat="1"/>
+    <w:lsdException w:name="toc 2" w:uiPriority="39" w:qFormat="1"/>
+    <w:lsdException w:name="toc 3" w:uiPriority="39" w:qFormat="1"/>
+    <w:lsdException w:name="toc 4" w:uiPriority="0"/>
+    <w:lsdException w:name="toc 5" w:uiPriority="0"/>
+    <w:lsdException w:name="toc 6" w:uiPriority="0"/>
+    <w:lsdException w:name="toc 7" w:uiPriority="0"/>
+    <w:lsdException w:name="toc 8" w:uiPriority="0"/>
+    <w:lsdException w:name="toc 9" w:uiPriority="0"/>
+    <w:lsdException w:name="footnote text" w:uiPriority="0"/>
+    <w:lsdException w:name="annotation text" w:uiPriority="0"/>
+    <w:lsdException w:name="header" w:uiPriority="0"/>
+    <w:lsdException w:name="footer" w:uiPriority="0"/>
+    <w:lsdException w:name="caption" w:semiHidden="0" w:uiPriority="0" w:unhideWhenUsed="0" w:qFormat="1"/>
+    <w:lsdException w:name="footnote reference" w:uiPriority="0"/>
+    <w:lsdException w:name="annotation reference" w:uiPriority="0"/>
+    <w:lsdException w:name="Title" w:semiHidden="0" w:uiPriority="0" w:unhideWhenUsed="0" w:qFormat="1"/>
+    <w:lsdException w:name="Default Paragraph Font" w:uiPriority="1"/>
+    <w:lsdException w:name="Subtitle" w:semiHidden="0" w:uiPriority="0" w:unhideWhenUsed="0" w:qFormat="1"/>
+    <w:lsdException w:name="FollowedHyperlink" w:uiPriority="0"/>
+    <w:lsdException w:name="Strong" w:semiHidden="0" w:uiPriority="0" w:unhideWhenUsed="0" w:qFormat="1"/>
+    <w:lsdException w:name="Emphasis" w:semiHidden="0" w:uiPriority="20" w:unhideWhenUsed="0" w:qFormat="1"/>
+    <w:lsdException w:name="Document Map" w:uiPriority="0"/>
+    <w:lsdException w:name="Normal (Web)" w:uiPriority="0"/>
+    <w:lsdException w:name="annotation subject" w:uiPriority="0"/>
+    <w:lsdException w:name="No List" w:uiPriority="0"/>
+    <w:lsdException w:name="Outline List 2" w:uiPriority="0"/>
+    <w:lsdException w:name="Balloon Text" w:uiPriority="0"/>
+    <w:lsdException w:name="Table Grid" w:semiHidden="0" w:uiPriority="0" w:unhideWhenUsed="0"/>
+    <w:lsdException w:name="Placeholder Text" w:unhideWhenUsed="0"/>
+    <w:lsdException w:name="No Spacing" w:semiHidden="0" w:uiPriority="1" w:unhideWhenUsed="0" w:qFormat="1"/>
+    <w:lsdException w:name="Light Shading" w:semiHidden="0" w:uiPriority="60" w:unhideWhenUsed="0"/>
+    <w:lsdException w:name="Light List" w:semiHidden="0" w:uiPriority="61" w:unhideWhenUsed="0"/>
+    <w:lsdException w:name="Light Grid" w:semiHidden="0" w:uiPriority="62" w:unhideWhenUsed="0"/>
+    <w:lsdException w:name="Medium Shading 1" w:semiHidden="0" w:uiPriority="63" w:unhideWhenUsed="0"/>
+    <w:lsdException w:name="Medium Shading 2" w:semiHidden="0" w:uiPriority="64" w:unhideWhenUsed="0"/>
+    <w:lsdException w:name="Medium List 1" w:semiHidden="0" w:uiPriority="65" w:unhideWhenUsed="0"/>
+    <w:lsdException w:name="Medium List 2" w:semiHidden="0" w:uiPriority="66" w:unhideWhenUsed="0"/>
+    <w:lsdException w:name="Medium Grid 1" w:semiHidden="0" w:uiPriority="67" w:unhideWhenUsed="0"/>
+    <w:lsdException w:name="Medium Grid 2" w:semiHidden="0" w:uiPriority="68" w:unhideWhenUsed="0"/>
+    <w:lsdException w:name="Medium Grid 3" w:semiHidden="0" w:uiPriority="69" w:unhideWhenUsed="0"/>
+    <w:lsdException w:name="Dark List" w:semiHidden="0" w:uiPriority="70" w:unhideWhenUsed="0"/>
+    <w:lsdException w:name="Colorful Shading" w:semiHidden="0" w:uiPriority="71" w:unhideWhenUsed="0"/>
+    <w:lsdException w:name="Colorful List" w:semiHidden="0" w:uiPriority="72" w:unhideWhenUsed="0"/>
+    <w:lsdException w:name="Colorful Grid" w:semiHidden="0" w:uiPriority="73" w:unhideWhenUsed="0"/>
+    <w:lsdException w:name="Light Shading Accent 1" w:semiHidden="0" w:uiPriority="60" w:unhideWhenUsed="0"/>
+    <w:lsdException w:name="Light List Accent 1" w:semiHidden="0" w:uiPriority="61" w:unhideWhenUsed="0"/>
+    <w:lsdException w:name="Light Grid Accent 1" w:semiHidden="0" w:uiPriority="62" w:unhideWhenUsed="0"/>
+    <w:lsdException w:name="Medium Shading 1 Accent 1" w:semiHidden="0" w:uiPriority="63" w:unhideWhenUsed="0"/>
+    <w:lsdException w:name="Medium Shading 2 Accent 1" w:semiHidden="0" w:uiPriority="64" w:unhideWhenUsed="0"/>
+    <w:lsdException w:name="Medium List 1 Accent 1" w:semiHidden="0" w:uiPriority="65" w:unhideWhenUsed="0"/>
+    <w:lsdException w:name="Revision" w:unhideWhenUsed="0"/>
+    <w:lsdException w:name="List Paragraph" w:semiHidden="0" w:uiPriority="34" w:unhideWhenUsed="0" w:qFormat="1"/>
+    <w:lsdException w:name="Quote" w:semiHidden="0" w:uiPriority="29" w:unhideWhenUsed="0" w:qFormat="1"/>
+    <w:lsdException w:name="Intense Quote" w:semiHidden="0" w:uiPriority="30" w:unhideWhenUsed="0" w:qFormat="1"/>
+    <w:lsdException w:name="Medium List 2 Accent 1" w:semiHidden="0" w:uiPriority="66" w:unhideWhenUsed="0"/>
+    <w:lsdException w:name="Medium Grid 1 Accent 1" w:semiHidden="0" w:uiPriority="67" w:unhideWhenUsed="0"/>
+    <w:lsdException w:name="Medium Grid 2 Accent 1" w:semiHidden="0" w:uiPriority="68" w:unhideWhenUsed="0"/>
+    <w:lsdException w:name="Medium Grid 3 Accent 1" w:semiHidden="0" w:uiPriority="69" w:unhideWhenUsed="0"/>
+    <w:lsdException w:name="Dark List Accent 1" w:semiHidden="0" w:uiPriority="70" w:unhideWhenUsed="0"/>
+    <w:lsdException w:name="Colorful Shading Accent 1" w:semiHidden="0" w:uiPriority="71" w:unhideWhenUsed="0"/>
+    <w:lsdException w:name="Colorful List Accent 1" w:semiHidden="0" w:uiPriority="72" w:unhideWhenUsed="0"/>
+    <w:lsdException w:name="Colorful Grid Accent 1" w:semiHidden="0" w:uiPriority="73" w:unhideWhenUsed="0"/>
+    <w:lsdException w:name="Light Shading Accent 2" w:semiHidden="0" w:uiPriority="60" w:unhideWhenUsed="0"/>
+    <w:lsdException w:name="Light List Accent 2" w:semiHidden="0" w:uiPriority="61" w:unhideWhenUsed="0"/>
+    <w:lsdException w:name="Light Grid Accent 2" w:semiHidden="0" w:uiPriority="62" w:unhideWhenUsed="0"/>
+    <w:lsdException w:name="Medium Shading 1 Accent 2" w:semiHidden="0" w:uiPriority="63" w:unhideWhenUsed="0"/>
+    <w:lsdException w:name="Medium Shading 2 Accent 2" w:semiHidden="0" w:uiPriority="64" w:unhideWhenUsed="0"/>
+    <w:lsdException w:name="Medium List 1 Accent 2" w:semiHidden="0" w:uiPriority="65" w:unhideWhenUsed="0"/>
+    <w:lsdException w:name="Medium List 2 Accent 2" w:semiHidden="0" w:uiPriority="66" w:unhideWhenUsed="0"/>
+    <w:lsdException w:name="Medium Grid 1 Accent 2" w:semiHidden="0" w:uiPriority="67" w:unhideWhenUsed="0"/>
+    <w:lsdException w:name="Medium Grid 2 Accent 2" w:semiHidden="0" w:uiPriority="68" w:unhideWhenUsed="0"/>
+    <w:lsdException w:name="Medium Grid 3 Accent 2" w:semiHidden="0" w:uiPriority="69" w:unhideWhenUsed="0"/>
+    <w:lsdException w:name="Dark List Accent 2" w:semiHidden="0" w:uiPriority="70" w:unhideWhenUsed="0"/>
+    <w:lsdException w:name="Colorful Shading Accent 2" w:semiHidden="0" w:uiPriority="71" w:unhideWhenUsed="0"/>
+    <w:lsdException w:name="Colorful List Accent 2" w:semiHidden="0" w:uiPriority="72" w:unhideWhenUsed="0"/>
+    <w:lsdException w:name="Colorful Grid Accent 2" w:semiHidden="0" w:uiPriority="73" w:unhideWhenUsed="0"/>
+    <w:lsdException w:name="Light Shading Accent 3" w:semiHidden="0" w:uiPriority="60" w:unhideWhenUsed="0"/>
+    <w:lsdException w:name="Light List Accent 3" w:semiHidden="0" w:uiPriority="61" w:unhideWhenUsed="0"/>
+    <w:lsdException w:name="Light Grid Accent 3" w:semiHidden="0" w:uiPriority="62" w:unhideWhenUsed="0"/>
+    <w:lsdException w:name="Medium Shading 1 Accent 3" w:semiHidden="0" w:uiPriority="63" w:unhideWhenUsed="0"/>
+    <w:lsdException w:name="Medium Shading 2 Accent 3" w:semiHidden="0" w:uiPriority="64" w:unhideWhenUsed="0"/>
+    <w:lsdException w:name="Medium List 1 Accent 3" w:semiHidden="0" w:uiPriority="65" w:unhideWhenUsed="0"/>
+    <w:lsdException w:name="Medium List 2 Accent 3" w:semiHidden="0" w:uiPriority="66" w:unhideWhenUsed="0"/>
+    <w:lsdException w:name="Medium Grid 1 Accent 3" w:semiHidden="0" w:uiPriority="67" w:unhideWhenUsed="0"/>
+    <w:lsdException w:name="Medium Grid 2 Accent 3" w:semiHidden="0" w:uiPriority="68" w:unhideWhenUsed="0"/>
+    <w:lsdException w:name="Medium Grid 3 Accent 3" w:semiHidden="0" w:uiPriority="69" w:unhideWhenUsed="0"/>
+    <w:lsdException w:name="Dark List Accent 3" w:semiHidden="0" w:uiPriority="70" w:unhideWhenUsed="0"/>
+    <w:lsdException w:name="Colorful Shading Accent 3" w:semiHidden="0" w:uiPriority="71" w:unhideWhenUsed="0"/>
+    <w:lsdException w:name="Colorful List Accent 3" w:semiHidden="0" w:uiPriority="72" w:unhideWhenUsed="0"/>
+    <w:lsdException w:name="Colorful Grid Accent 3" w:semiHidden="0" w:uiPriority="73" w:unhideWhenUsed="0"/>
+    <w:lsdException w:name="Light Shading Accent 4" w:semiHidden="0" w:uiPriority="60" w:unhideWhenUsed="0"/>
+    <w:lsdException w:name="Light List Accent 4" w:semiHidden="0" w:uiPriority="61" w:unhideWhenUsed="0"/>
+    <w:lsdException w:name="Light Grid Accent 4" w:semiHidden="0" w:uiPriority="62" w:unhideWhenUsed="0"/>
+    <w:lsdException w:name="Medium Shading 1 Accent 4" w:semiHidden="0" w:uiPriority="63" w:unhideWhenUsed="0"/>
+    <w:lsdException w:name="Medium Shading 2 Accent 4" w:semiHidden="0" w:uiPriority="64" w:unhideWhenUsed="0"/>
+    <w:lsdException w:name="Medium List 1 Accent 4" w:semiHidden="0" w:uiPriority="65" w:unhideWhenUsed="0"/>
+    <w:lsdException w:name="Medium List 2 Accent 4" w:semiHidden="0" w:uiPriority="66" w:unhideWhenUsed="0"/>
+    <w:lsdException w:name="Medium Grid 1 Accent 4" w:semiHidden="0" w:uiPriority="67" w:unhideWhenUsed="0"/>
+    <w:lsdException w:name="Medium Grid 2 Accent 4" w:semiHidden="0" w:uiPriority="68" w:unhideWhenUsed="0"/>
+    <w:lsdException w:name="Medium Grid 3 Accent 4" w:semiHidden="0" w:uiPriority="69" w:unhideWhenUsed="0"/>
+    <w:lsdException w:name="Dark List Accent 4" w:semiHidden="0" w:uiPriority="70" w:unhideWhenUsed="0"/>
+    <w:lsdException w:name="Colorful Shading Accent 4" w:semiHidden="0" w:uiPriority="71" w:unhideWhenUsed="0"/>
+    <w:lsdException w:name="Colorful List Accent 4" w:semiHidden="0" w:uiPriority="72" w:unhideWhenUsed="0"/>
+    <w:lsdException w:name="Colorful Grid Accent 4" w:semiHidden="0" w:uiPriority="73" w:unhideWhenUsed="0"/>
+    <w:lsdException w:name="Light Shading Accent 5" w:semiHidden="0" w:uiPriority="60" w:unhideWhenUsed="0"/>
+    <w:lsdException w:name="Light List Accent 5" w:semiHidden="0" w:uiPriority="61" w:unhideWhenUsed="0"/>
+    <w:lsdException w:name="Light Grid Accent 5" w:semiHidden="0" w:uiPriority="62" w:unhideWhenUsed="0"/>
+    <w:lsdException w:name="Medium Shading 1 Accent 5" w:semiHidden="0" w:uiPriority="63" w:unhideWhenUsed="0"/>
+    <w:lsdException w:name="Medium Shading 2 Accent 5" w:semiHidden="0" w:uiPriority="64" w:unhideWhenUsed="0"/>
+    <w:lsdException w:name="Medium List 1 Accent 5" w:semiHidden="0" w:uiPriority="65" w:unhideWhenUsed="0"/>
+    <w:lsdException w:name="Medium List 2 Accent 5" w:semiHidden="0" w:uiPriority="66" w:unhideWhenUsed="0"/>
+    <w:lsdException w:name="Medium Grid 1 Accent 5" w:semiHidden="0" w:uiPriority="67" w:unhideWhenUsed="0"/>
+    <w:lsdException w:name="Medium Grid 2 Accent 5" w:semiHidden="0" w:uiPriority="68" w:unhideWhenUsed="0"/>
+    <w:lsdException w:name="Medium Grid 3 Accent 5" w:semiHidden="0" w:uiPriority="69" w:unhideWhenUsed="0"/>
+    <w:lsdException w:name="Dark List Accent 5" w:semiHidden="0" w:uiPriority="70" w:unhideWhenUsed="0"/>
+    <w:lsdException w:name="Colorful Shading Accent 5" w:semiHidden="0" w:uiPriority="71" w:unhideWhenUsed="0"/>
+    <w:lsdException w:name="Colorful List Accent 5" w:semiHidden="0" w:uiPriority="72" w:unhideWhenUsed="0"/>
+    <w:lsdException w:name="Colorful Grid Accent 5" w:semiHidden="0" w:uiPriority="73" w:unhideWhenUsed="0"/>
+    <w:lsdException w:name="Light Shading Accent 6" w:semiHidden="0" w:uiPriority="60" w:unhideWhenUsed="0"/>
+    <w:lsdException w:name="Light List Accent 6" w:semiHidden="0" w:uiPriority="61" w:unhideWhenUsed="0"/>
+    <w:lsdException w:name="Light Grid Accent 6" w:semiHidden="0" w:uiPriority="62" w:unhideWhenUsed="0"/>
+    <w:lsdException w:name="Medium Shading 1 Accent 6" w:semiHidden="0" w:uiPriority="63" w:unhideWhenUsed="0"/>
+    <w:lsdException w:name="Medium Shading 2 Accent 6" w:semiHidden="0" w:uiPriority="64" w:unhideWhenUsed="0"/>
+    <w:lsdException w:name="Medium List 1 Accent 6" w:semiHidden="0" w:uiPriority="65" w:unhideWhenUsed="0"/>
+    <w:lsdException w:name="Medium List 2 Accent 6" w:semiHidden="0" w:uiPriority="66" w:unhideWhenUsed="0"/>
+    <w:lsdException w:name="Medium Grid 1 Accent 6" w:semiHidden="0" w:uiPriority="67" w:unhideWhenUsed="0"/>
+    <w:lsdException w:name="Medium Grid 2 Accent 6" w:semiHidden="0" w:uiPriority="68" w:unhideWhenUsed="0"/>
+    <w:lsdException w:name="Medium Grid 3 Accent 6" w:semiHidden="0" w:uiPriority="69" w:unhideWhenUsed="0"/>
+    <w:lsdException w:name="Dark List Accent 6" w:semiHidden="0" w:uiPriority="70" w:unhideWhenUsed="0"/>
+    <w:lsdException w:name="Colorful Shading Accent 6" w:semiHidden="0" w:uiPriority="71" w:unhideWhenUsed="0"/>
+    <w:lsdException w:name="Colorful List Accent 6" w:semiHidden="0" w:uiPriority="72" w:unhideWhenUsed="0"/>
+    <w:lsdException w:name="Colorful Grid Accent 6" w:semiHidden="0" w:uiPriority="73" w:unhideWhenUsed="0"/>
+    <w:lsdException w:name="Subtle Emphasis" w:semiHidden="0" w:uiPriority="19" w:unhideWhenUsed="0" w:qFormat="1"/>
+    <w:lsdException w:name="Intense Emphasis" w:semiHidden="0" w:uiPriority="21" w:unhideWhenUsed="0" w:qFormat="1"/>
+    <w:lsdException w:name="Subtle Reference" w:semiHidden="0" w:uiPriority="31" w:unhideWhenUsed="0" w:qFormat="1"/>
+    <w:lsdException w:name="Intense Reference" w:semiHidden="0" w:uiPriority="32" w:unhideWhenUsed="0" w:qFormat="1"/>
+    <w:lsdException w:name="Book Title" w:semiHidden="0" w:uiPriority="33" w:unhideWhenUsed="0" w:qFormat="1"/>
+    <w:lsdException w:name="Bibliography" w:uiPriority="37"/>
+    <w:lsdException w:name="TOC Heading" w:semiHidden="0" w:uiPriority="39" w:unhideWhenUsed="0" w:qFormat="1"/>
   </w:latentStyles>
   <w:style w:type="paragraph" w:default="1" w:styleId="Normal">
     <w:name w:val="Normal"/>
@@ -29138,6 +28938,7 @@
       <w:spacing w:before="240" w:after="240"/>
     </w:pPr>
     <w:tblPr>
+      <w:tblInd w:w="0" w:type="dxa"/>
       <w:tblBorders>
         <w:top w:val="single" w:sz="4" w:space="0" w:color="auto"/>
         <w:left w:val="single" w:sz="4" w:space="0" w:color="auto"/>
@@ -29146,6 +28947,1145 @@
         <w:insideH w:val="single" w:sz="4" w:space="0" w:color="auto"/>
         <w:insideV w:val="single" w:sz="4" w:space="0" w:color="auto"/>
       </w:tblBorders>
+      <w:tblCellMar>
+        <w:top w:w="0" w:type="dxa"/>
+        <w:left w:w="108" w:type="dxa"/>
+        <w:bottom w:w="0" w:type="dxa"/>
+        <w:right w:w="108" w:type="dxa"/>
+      </w:tblCellMar>
+    </w:tblPr>
+  </w:style>
+  <w:style w:type="paragraph" w:styleId="FootnoteText">
+    <w:name w:val="footnote text"/>
+    <w:basedOn w:val="Normal"/>
+    <w:link w:val="FootnoteTextChar"/>
+    <w:semiHidden/>
+    <w:rsid w:val="001B14F4"/>
+    <w:rPr>
+      <w:szCs w:val="20"/>
+    </w:rPr>
+  </w:style>
+  <w:style w:type="character" w:styleId="FootnoteReference">
+    <w:name w:val="footnote reference"/>
+    <w:basedOn w:val="DefaultParagraphFont"/>
+    <w:semiHidden/>
+    <w:rsid w:val="001B14F4"/>
+    <w:rPr>
+      <w:vertAlign w:val="superscript"/>
+    </w:rPr>
+  </w:style>
+  <w:style w:type="paragraph" w:styleId="TableofFigures">
+    <w:name w:val="table of figures"/>
+    <w:basedOn w:val="Normal"/>
+    <w:next w:val="Normal"/>
+    <w:uiPriority w:val="99"/>
+    <w:rsid w:val="00A2147E"/>
+  </w:style>
+  <w:style w:type="paragraph" w:styleId="Index3">
+    <w:name w:val="index 3"/>
+    <w:basedOn w:val="Normal"/>
+    <w:next w:val="Normal"/>
+    <w:autoRedefine/>
+    <w:semiHidden/>
+    <w:rsid w:val="003C5774"/>
+    <w:pPr>
+      <w:ind w:left="600" w:hanging="200"/>
+    </w:pPr>
+  </w:style>
+  <w:style w:type="paragraph" w:styleId="TOC4">
+    <w:name w:val="toc 4"/>
+    <w:basedOn w:val="Normal"/>
+    <w:next w:val="Normal"/>
+    <w:autoRedefine/>
+    <w:semiHidden/>
+    <w:rsid w:val="005218F7"/>
+    <w:pPr>
+      <w:spacing w:before="0" w:after="0"/>
+      <w:ind w:left="720"/>
+    </w:pPr>
+    <w:rPr>
+      <w:rFonts w:ascii="Times New Roman" w:hAnsi="Times New Roman"/>
+      <w:sz w:val="24"/>
+    </w:rPr>
+  </w:style>
+  <w:style w:type="paragraph" w:styleId="TOC5">
+    <w:name w:val="toc 5"/>
+    <w:basedOn w:val="Normal"/>
+    <w:next w:val="Normal"/>
+    <w:autoRedefine/>
+    <w:semiHidden/>
+    <w:rsid w:val="005218F7"/>
+    <w:pPr>
+      <w:spacing w:before="0" w:after="0"/>
+      <w:ind w:left="960"/>
+    </w:pPr>
+    <w:rPr>
+      <w:rFonts w:ascii="Times New Roman" w:hAnsi="Times New Roman"/>
+      <w:sz w:val="24"/>
+    </w:rPr>
+  </w:style>
+  <w:style w:type="paragraph" w:styleId="TOC6">
+    <w:name w:val="toc 6"/>
+    <w:basedOn w:val="Normal"/>
+    <w:next w:val="Normal"/>
+    <w:autoRedefine/>
+    <w:semiHidden/>
+    <w:rsid w:val="005218F7"/>
+    <w:pPr>
+      <w:spacing w:before="0" w:after="0"/>
+      <w:ind w:left="1200"/>
+    </w:pPr>
+    <w:rPr>
+      <w:rFonts w:ascii="Times New Roman" w:hAnsi="Times New Roman"/>
+      <w:sz w:val="24"/>
+    </w:rPr>
+  </w:style>
+  <w:style w:type="paragraph" w:styleId="TOC7">
+    <w:name w:val="toc 7"/>
+    <w:basedOn w:val="Normal"/>
+    <w:next w:val="Normal"/>
+    <w:autoRedefine/>
+    <w:semiHidden/>
+    <w:rsid w:val="005218F7"/>
+    <w:pPr>
+      <w:spacing w:before="0" w:after="0"/>
+      <w:ind w:left="1440"/>
+    </w:pPr>
+    <w:rPr>
+      <w:rFonts w:ascii="Times New Roman" w:hAnsi="Times New Roman"/>
+      <w:sz w:val="24"/>
+    </w:rPr>
+  </w:style>
+  <w:style w:type="paragraph" w:styleId="TOC8">
+    <w:name w:val="toc 8"/>
+    <w:basedOn w:val="Normal"/>
+    <w:next w:val="Normal"/>
+    <w:autoRedefine/>
+    <w:semiHidden/>
+    <w:rsid w:val="005218F7"/>
+    <w:pPr>
+      <w:spacing w:before="0" w:after="0"/>
+      <w:ind w:left="1680"/>
+    </w:pPr>
+    <w:rPr>
+      <w:rFonts w:ascii="Times New Roman" w:hAnsi="Times New Roman"/>
+      <w:sz w:val="24"/>
+    </w:rPr>
+  </w:style>
+  <w:style w:type="paragraph" w:styleId="TOC9">
+    <w:name w:val="toc 9"/>
+    <w:basedOn w:val="Normal"/>
+    <w:next w:val="Normal"/>
+    <w:autoRedefine/>
+    <w:semiHidden/>
+    <w:rsid w:val="005218F7"/>
+    <w:pPr>
+      <w:spacing w:before="0" w:after="0"/>
+      <w:ind w:left="1920"/>
+    </w:pPr>
+    <w:rPr>
+      <w:rFonts w:ascii="Times New Roman" w:hAnsi="Times New Roman"/>
+      <w:sz w:val="24"/>
+    </w:rPr>
+  </w:style>
+  <w:style w:type="paragraph" w:styleId="ListParagraph">
+    <w:name w:val="List Paragraph"/>
+    <w:basedOn w:val="Normal"/>
+    <w:uiPriority w:val="34"/>
+    <w:qFormat/>
+    <w:rsid w:val="00B401A3"/>
+    <w:pPr>
+      <w:spacing w:before="60" w:after="120" w:line="320" w:lineRule="exact"/>
+      <w:ind w:left="720"/>
+      <w:contextualSpacing/>
+      <w:jc w:val="both"/>
+    </w:pPr>
+    <w:rPr>
+      <w:rFonts w:ascii="Arial" w:hAnsi="Arial"/>
+      <w:sz w:val="22"/>
+    </w:rPr>
+  </w:style>
+  <w:style w:type="numbering" w:customStyle="1" w:styleId="BulletPoint">
+    <w:name w:val="Bullet Point"/>
+    <w:rsid w:val="00B401A3"/>
+    <w:pPr>
+      <w:numPr>
+        <w:numId w:val="3"/>
+      </w:numPr>
+    </w:pPr>
+  </w:style>
+  <w:style w:type="character" w:customStyle="1" w:styleId="Heading3Char">
+    <w:name w:val="Heading 3 Char"/>
+    <w:basedOn w:val="DefaultParagraphFont"/>
+    <w:link w:val="Heading3"/>
+    <w:locked/>
+    <w:rsid w:val="00604492"/>
+    <w:rPr>
+      <w:rFonts w:ascii="Arial" w:hAnsi="Arial" w:cs="Arial"/>
+      <w:b/>
+      <w:bCs/>
+      <w:sz w:val="26"/>
+      <w:szCs w:val="26"/>
+      <w:lang w:val="en-GB" w:eastAsia="en-GB"/>
+    </w:rPr>
+  </w:style>
+  <w:style w:type="paragraph" w:customStyle="1" w:styleId="Default">
+    <w:name w:val="Default"/>
+    <w:rsid w:val="006C6F79"/>
+    <w:pPr>
+      <w:autoSpaceDE w:val="0"/>
+      <w:autoSpaceDN w:val="0"/>
+      <w:adjustRightInd w:val="0"/>
+    </w:pPr>
+    <w:rPr>
+      <w:rFonts w:ascii="Georgia" w:hAnsi="Georgia" w:cs="Georgia"/>
+      <w:color w:val="000000"/>
+      <w:sz w:val="24"/>
+      <w:szCs w:val="24"/>
+    </w:rPr>
+  </w:style>
+  <w:style w:type="paragraph" w:customStyle="1" w:styleId="ReportNormal">
+    <w:name w:val="Report Normal"/>
+    <w:basedOn w:val="Normal"/>
+    <w:link w:val="ReportNormalChar"/>
+    <w:autoRedefine/>
+    <w:qFormat/>
+    <w:rsid w:val="006070FE"/>
+    <w:pPr>
+      <w:spacing w:before="40" w:after="40"/>
+      <w:ind w:left="709"/>
+      <w:jc w:val="both"/>
+    </w:pPr>
+  </w:style>
+  <w:style w:type="character" w:customStyle="1" w:styleId="ReportNormalChar">
+    <w:name w:val="Report Normal Char"/>
+    <w:basedOn w:val="DefaultParagraphFont"/>
+    <w:link w:val="ReportNormal"/>
+    <w:rsid w:val="006070FE"/>
+    <w:rPr>
+      <w:rFonts w:ascii="Tahoma" w:hAnsi="Tahoma"/>
+      <w:szCs w:val="24"/>
+      <w:lang w:val="en-GB" w:eastAsia="en-GB" w:bidi="ar-SA"/>
+    </w:rPr>
+  </w:style>
+  <w:style w:type="paragraph" w:customStyle="1" w:styleId="ReportTableContent">
+    <w:name w:val="Report Table Content"/>
+    <w:basedOn w:val="Normal"/>
+    <w:rsid w:val="00D76341"/>
+    <w:pPr>
+      <w:spacing w:before="40" w:after="40"/>
+    </w:pPr>
+    <w:rPr>
+      <w:sz w:val="18"/>
+      <w:szCs w:val="20"/>
+    </w:rPr>
+  </w:style>
+  <w:style w:type="paragraph" w:styleId="Subtitle">
+    <w:name w:val="Subtitle"/>
+    <w:basedOn w:val="Normal"/>
+    <w:qFormat/>
+    <w:rsid w:val="00D40E2D"/>
+    <w:pPr>
+      <w:spacing w:before="0" w:after="120"/>
+      <w:jc w:val="both"/>
+    </w:pPr>
+    <w:rPr>
+      <w:rFonts w:ascii="Century Gothic" w:hAnsi="Century Gothic"/>
+      <w:b/>
+      <w:bCs/>
+      <w:lang w:eastAsia="en-US"/>
+    </w:rPr>
+  </w:style>
+  <w:style w:type="character" w:styleId="FollowedHyperlink">
+    <w:name w:val="FollowedHyperlink"/>
+    <w:basedOn w:val="DefaultParagraphFont"/>
+    <w:rsid w:val="00FA507B"/>
+    <w:rPr>
+      <w:color w:val="800080"/>
+      <w:u w:val="single"/>
+    </w:rPr>
+  </w:style>
+  <w:style w:type="paragraph" w:customStyle="1" w:styleId="alignright">
+    <w:name w:val="alignright"/>
+    <w:basedOn w:val="Normal"/>
+    <w:rsid w:val="00BD2E9F"/>
+    <w:pPr>
+      <w:spacing w:before="100" w:beforeAutospacing="1" w:after="100" w:afterAutospacing="1"/>
+    </w:pPr>
+    <w:rPr>
+      <w:rFonts w:ascii="Times New Roman" w:hAnsi="Times New Roman"/>
+      <w:sz w:val="24"/>
+      <w:lang w:val="en-US" w:eastAsia="en-US"/>
+    </w:rPr>
+  </w:style>
+  <w:style w:type="paragraph" w:customStyle="1" w:styleId="NormalBefore0pt">
+    <w:name w:val="Normal + Before:  0 pt"/>
+    <w:aliases w:val="After:  0 pt"/>
+    <w:basedOn w:val="Normal"/>
+    <w:rsid w:val="00F43B39"/>
+  </w:style>
+  <w:style w:type="paragraph" w:customStyle="1" w:styleId="ReportTableHeading">
+    <w:name w:val="Report Table Heading"/>
+    <w:basedOn w:val="Normal"/>
+    <w:autoRedefine/>
+    <w:qFormat/>
+    <w:rsid w:val="00830D42"/>
+    <w:pPr>
+      <w:spacing w:before="120" w:after="120"/>
+    </w:pPr>
+    <w:rPr>
+      <w:rFonts w:cs="Tahoma"/>
+      <w:b/>
+      <w:bCs/>
+      <w:color w:val="FFFFFF"/>
+      <w:sz w:val="18"/>
+      <w:szCs w:val="20"/>
+    </w:rPr>
+  </w:style>
+  <w:style w:type="character" w:customStyle="1" w:styleId="CommentTextChar1">
+    <w:name w:val="Comment Text Char1"/>
+    <w:basedOn w:val="DefaultParagraphFont"/>
+    <w:link w:val="CommentText"/>
+    <w:rsid w:val="00830D42"/>
+    <w:rPr>
+      <w:rFonts w:ascii="Tahoma" w:hAnsi="Tahoma"/>
+      <w:lang w:val="en-GB" w:eastAsia="en-GB" w:bidi="ar-SA"/>
+    </w:rPr>
+  </w:style>
+  <w:style w:type="character" w:customStyle="1" w:styleId="FootnoteTextChar">
+    <w:name w:val="Footnote Text Char"/>
+    <w:basedOn w:val="DefaultParagraphFont"/>
+    <w:link w:val="FootnoteText"/>
+    <w:rsid w:val="00830D42"/>
+    <w:rPr>
+      <w:rFonts w:ascii="Tahoma" w:hAnsi="Tahoma"/>
+      <w:lang w:val="en-GB" w:eastAsia="en-GB" w:bidi="ar-SA"/>
+    </w:rPr>
+  </w:style>
+  <w:style w:type="paragraph" w:customStyle="1" w:styleId="header1">
+    <w:name w:val="header1"/>
+    <w:basedOn w:val="Normal"/>
+    <w:rsid w:val="00FB030B"/>
+    <w:pPr>
+      <w:spacing w:before="100" w:beforeAutospacing="1" w:after="100" w:afterAutospacing="1"/>
+    </w:pPr>
+    <w:rPr>
+      <w:rFonts w:cs="Tahoma"/>
+      <w:sz w:val="28"/>
+      <w:szCs w:val="28"/>
+      <w:lang w:val="en-US" w:eastAsia="en-US"/>
+    </w:rPr>
+  </w:style>
+  <w:style w:type="paragraph" w:customStyle="1" w:styleId="header2">
+    <w:name w:val="header2"/>
+    <w:basedOn w:val="Normal"/>
+    <w:rsid w:val="00FB030B"/>
+    <w:pPr>
+      <w:spacing w:before="100" w:beforeAutospacing="1" w:after="100" w:afterAutospacing="1"/>
+    </w:pPr>
+    <w:rPr>
+      <w:rFonts w:cs="Tahoma"/>
+      <w:sz w:val="24"/>
+      <w:lang w:val="en-US" w:eastAsia="en-US"/>
+    </w:rPr>
+  </w:style>
+  <w:style w:type="character" w:customStyle="1" w:styleId="CharChar">
+    <w:name w:val="Char Char"/>
+    <w:basedOn w:val="DefaultParagraphFont"/>
+    <w:rsid w:val="00472FB6"/>
+    <w:rPr>
+      <w:sz w:val="24"/>
+      <w:szCs w:val="24"/>
+    </w:rPr>
+  </w:style>
+  <w:style w:type="character" w:styleId="Strong">
+    <w:name w:val="Strong"/>
+    <w:basedOn w:val="DefaultParagraphFont"/>
+    <w:qFormat/>
+    <w:rsid w:val="00B76136"/>
+    <w:rPr>
+      <w:b/>
+      <w:bCs/>
+    </w:rPr>
+  </w:style>
+  <w:style w:type="paragraph" w:customStyle="1" w:styleId="Bl0">
+    <w:name w:val="Bl0"/>
+    <w:basedOn w:val="Normal"/>
+    <w:rsid w:val="00B76136"/>
+    <w:pPr>
+      <w:numPr>
+        <w:numId w:val="4"/>
+      </w:numPr>
+      <w:spacing w:before="0" w:after="0"/>
+    </w:pPr>
+    <w:rPr>
+      <w:rFonts w:ascii="Times New Roman" w:hAnsi="Times New Roman"/>
+      <w:sz w:val="24"/>
+    </w:rPr>
+  </w:style>
+  <w:style w:type="numbering" w:customStyle="1" w:styleId="StyleBulleted">
+    <w:name w:val="Style Bulleted"/>
+    <w:rsid w:val="004A3963"/>
+    <w:pPr>
+      <w:numPr>
+        <w:numId w:val="5"/>
+      </w:numPr>
+    </w:pPr>
+  </w:style>
+  <w:style w:type="paragraph" w:customStyle="1" w:styleId="Table-Text">
+    <w:name w:val="Table - Text"/>
+    <w:basedOn w:val="Normal"/>
+    <w:rsid w:val="00EE5BE6"/>
+    <w:pPr>
+      <w:spacing w:before="60" w:after="60"/>
+    </w:pPr>
+    <w:rPr>
+      <w:rFonts w:ascii="Times New Roman" w:hAnsi="Times New Roman"/>
+      <w:szCs w:val="20"/>
+      <w:lang w:val="en-US" w:eastAsia="en-US"/>
+    </w:rPr>
+  </w:style>
+  <w:style w:type="paragraph" w:customStyle="1" w:styleId="Table-ColHead">
+    <w:name w:val="Table - Col. Head"/>
+    <w:basedOn w:val="Normal"/>
+    <w:rsid w:val="00EE5BE6"/>
+    <w:pPr>
+      <w:keepNext/>
+      <w:suppressAutoHyphens/>
+      <w:spacing w:before="60" w:after="60"/>
+    </w:pPr>
+    <w:rPr>
+      <w:rFonts w:ascii="Arial" w:hAnsi="Arial"/>
+      <w:b/>
+      <w:szCs w:val="20"/>
+      <w:lang w:val="en-US" w:eastAsia="en-US"/>
+    </w:rPr>
+  </w:style>
+  <w:style w:type="character" w:customStyle="1" w:styleId="CommentTextChar">
+    <w:name w:val="Comment Text Char"/>
+    <w:basedOn w:val="DefaultParagraphFont"/>
+    <w:semiHidden/>
+    <w:locked/>
+    <w:rsid w:val="00EE5BE6"/>
+    <w:rPr>
+      <w:rFonts w:ascii="Arial" w:hAnsi="Arial" w:cs="Times New Roman"/>
+      <w:sz w:val="20"/>
+      <w:szCs w:val="20"/>
+      <w:lang w:val="en-US" w:eastAsia="en-US"/>
+    </w:rPr>
+  </w:style>
+  <w:style w:type="paragraph" w:styleId="Title">
+    <w:name w:val="Title"/>
+    <w:basedOn w:val="Normal"/>
+    <w:next w:val="Normal"/>
+    <w:link w:val="TitleChar"/>
+    <w:qFormat/>
+    <w:rsid w:val="00252100"/>
+    <w:pPr>
+      <w:widowControl w:val="0"/>
+      <w:spacing w:before="0" w:after="0"/>
+      <w:jc w:val="center"/>
+    </w:pPr>
+    <w:rPr>
+      <w:rFonts w:ascii="Arial" w:hAnsi="Arial"/>
+      <w:b/>
+      <w:sz w:val="36"/>
+      <w:szCs w:val="20"/>
+      <w:lang w:val="en-US" w:eastAsia="en-US"/>
+    </w:rPr>
+  </w:style>
+  <w:style w:type="character" w:customStyle="1" w:styleId="TitleChar">
+    <w:name w:val="Title Char"/>
+    <w:basedOn w:val="DefaultParagraphFont"/>
+    <w:link w:val="Title"/>
+    <w:locked/>
+    <w:rsid w:val="00252100"/>
+    <w:rPr>
+      <w:rFonts w:ascii="Arial" w:hAnsi="Arial"/>
+      <w:b/>
+      <w:sz w:val="36"/>
+      <w:lang w:val="en-US" w:eastAsia="en-US" w:bidi="ar-SA"/>
+    </w:rPr>
+  </w:style>
+  <w:style w:type="paragraph" w:customStyle="1" w:styleId="TableContents">
+    <w:name w:val="Table Contents"/>
+    <w:basedOn w:val="Normal"/>
+    <w:rsid w:val="00A14193"/>
+    <w:pPr>
+      <w:widowControl w:val="0"/>
+      <w:suppressLineNumbers/>
+      <w:suppressAutoHyphens/>
+      <w:spacing w:before="120" w:after="120"/>
+      <w:ind w:left="113" w:right="113"/>
+    </w:pPr>
+    <w:rPr>
+      <w:rFonts w:ascii="Arial" w:hAnsi="Arial"/>
+      <w:color w:val="000000"/>
+      <w:sz w:val="22"/>
+      <w:szCs w:val="20"/>
+      <w:lang w:eastAsia="en-US"/>
+    </w:rPr>
+  </w:style>
+  <w:style w:type="paragraph" w:styleId="TOCHeading">
+    <w:name w:val="TOC Heading"/>
+    <w:basedOn w:val="Heading1"/>
+    <w:next w:val="Normal"/>
+    <w:uiPriority w:val="39"/>
+    <w:qFormat/>
+    <w:rsid w:val="00E737D1"/>
+    <w:pPr>
+      <w:keepLines/>
+      <w:numPr>
+        <w:numId w:val="0"/>
+      </w:numPr>
+      <w:spacing w:before="480" w:after="0" w:line="276" w:lineRule="auto"/>
+      <w:outlineLvl w:val="9"/>
+    </w:pPr>
+    <w:rPr>
+      <w:rFonts w:ascii="Cambria" w:eastAsia="Times New Roman" w:hAnsi="Cambria" w:cs="Times New Roman"/>
+      <w:color w:val="365F91"/>
+      <w:kern w:val="0"/>
+      <w:sz w:val="28"/>
+      <w:szCs w:val="28"/>
+      <w:lang w:val="en-US" w:eastAsia="en-US"/>
+    </w:rPr>
+  </w:style>
+  <w:style w:type="numbering" w:styleId="111111">
+    <w:name w:val="Outline List 2"/>
+    <w:basedOn w:val="NoList"/>
+    <w:rsid w:val="00CD2108"/>
+  </w:style>
+</w:styles>
+</file>
+
+<file path=word/stylesWithEffects.xml><?xml version="1.0" encoding="utf-8"?>
+<w:styles xmlns:wpc="http://schemas.microsoft.com/office/word/2010/wordprocessingCanvas" xmlns:mc="http://schemas.openxmlformats.org/markup-compatibility/2006" xmlns:o="urn:schemas-microsoft-com:office:office" xmlns:r="http://schemas.openxmlformats.org/officeDocument/2006/relationships" xmlns:m="http://schemas.openxmlformats.org/officeDocument/2006/math" xmlns:v="urn:schemas-microsoft-com:vml" xmlns:wp14="http://schemas.microsoft.com/office/word/2010/wordprocessingDrawing" xmlns:wp="http://schemas.openxmlformats.org/drawingml/2006/wordprocessingDrawing" xmlns:w10="urn:schemas-microsoft-com:office:word" xmlns:w="http://schemas.openxmlformats.org/wordprocessingml/2006/main" xmlns:w14="http://schemas.microsoft.com/office/word/2010/wordml" xmlns:wpg="http://schemas.microsoft.com/office/word/2010/wordprocessingGroup" xmlns:wpi="http://schemas.microsoft.com/office/word/2010/wordprocessingInk" xmlns:wne="http://schemas.microsoft.com/office/word/2006/wordml" xmlns:wps="http://schemas.microsoft.com/office/word/2010/wordprocessingShape" mc:Ignorable="w14 wp14">
+  <w:docDefaults>
+    <w:rPrDefault>
+      <w:rPr>
+        <w:rFonts w:ascii="Times New Roman" w:eastAsia="SimSun" w:hAnsi="Times New Roman" w:cs="Times New Roman"/>
+        <w:lang w:val="en-US" w:eastAsia="en-US" w:bidi="ar-SA"/>
+      </w:rPr>
+    </w:rPrDefault>
+    <w:pPrDefault/>
+  </w:docDefaults>
+  <w:latentStyles w:defLockedState="0" w:defUIPriority="99" w:defSemiHidden="1" w:defUnhideWhenUsed="1" w:defQFormat="0" w:count="267">
+    <w:lsdException w:name="Normal" w:semiHidden="0" w:uiPriority="0" w:unhideWhenUsed="0" w:qFormat="1"/>
+    <w:lsdException w:name="heading 1" w:semiHidden="0" w:uiPriority="0" w:unhideWhenUsed="0" w:qFormat="1"/>
+    <w:lsdException w:name="heading 2" w:semiHidden="0" w:uiPriority="0" w:unhideWhenUsed="0" w:qFormat="1"/>
+    <w:lsdException w:name="heading 3" w:semiHidden="0" w:uiPriority="0" w:unhideWhenUsed="0" w:qFormat="1"/>
+    <w:lsdException w:name="heading 4" w:semiHidden="0" w:uiPriority="0" w:unhideWhenUsed="0" w:qFormat="1"/>
+    <w:lsdException w:name="heading 5" w:semiHidden="0" w:uiPriority="0" w:unhideWhenUsed="0" w:qFormat="1"/>
+    <w:lsdException w:name="heading 6" w:semiHidden="0" w:uiPriority="0" w:unhideWhenUsed="0" w:qFormat="1"/>
+    <w:lsdException w:name="heading 7" w:semiHidden="0" w:uiPriority="0" w:unhideWhenUsed="0" w:qFormat="1"/>
+    <w:lsdException w:name="heading 8" w:semiHidden="0" w:uiPriority="0" w:unhideWhenUsed="0" w:qFormat="1"/>
+    <w:lsdException w:name="heading 9" w:semiHidden="0" w:uiPriority="0" w:unhideWhenUsed="0" w:qFormat="1"/>
+    <w:lsdException w:name="index 3" w:uiPriority="0"/>
+    <w:lsdException w:name="toc 1" w:uiPriority="39" w:qFormat="1"/>
+    <w:lsdException w:name="toc 2" w:uiPriority="39" w:qFormat="1"/>
+    <w:lsdException w:name="toc 3" w:uiPriority="39" w:qFormat="1"/>
+    <w:lsdException w:name="toc 4" w:uiPriority="0"/>
+    <w:lsdException w:name="toc 5" w:uiPriority="0"/>
+    <w:lsdException w:name="toc 6" w:uiPriority="0"/>
+    <w:lsdException w:name="toc 7" w:uiPriority="0"/>
+    <w:lsdException w:name="toc 8" w:uiPriority="0"/>
+    <w:lsdException w:name="toc 9" w:uiPriority="0"/>
+    <w:lsdException w:name="footnote text" w:uiPriority="0"/>
+    <w:lsdException w:name="annotation text" w:uiPriority="0"/>
+    <w:lsdException w:name="header" w:uiPriority="0"/>
+    <w:lsdException w:name="footer" w:uiPriority="0"/>
+    <w:lsdException w:name="caption" w:semiHidden="0" w:uiPriority="0" w:unhideWhenUsed="0" w:qFormat="1"/>
+    <w:lsdException w:name="footnote reference" w:uiPriority="0"/>
+    <w:lsdException w:name="annotation reference" w:uiPriority="0"/>
+    <w:lsdException w:name="Title" w:semiHidden="0" w:uiPriority="0" w:unhideWhenUsed="0" w:qFormat="1"/>
+    <w:lsdException w:name="Default Paragraph Font" w:uiPriority="1"/>
+    <w:lsdException w:name="Subtitle" w:semiHidden="0" w:uiPriority="0" w:unhideWhenUsed="0" w:qFormat="1"/>
+    <w:lsdException w:name="FollowedHyperlink" w:uiPriority="0"/>
+    <w:lsdException w:name="Strong" w:semiHidden="0" w:uiPriority="0" w:unhideWhenUsed="0" w:qFormat="1"/>
+    <w:lsdException w:name="Emphasis" w:semiHidden="0" w:uiPriority="20" w:unhideWhenUsed="0" w:qFormat="1"/>
+    <w:lsdException w:name="Document Map" w:uiPriority="0"/>
+    <w:lsdException w:name="Normal (Web)" w:uiPriority="0"/>
+    <w:lsdException w:name="annotation subject" w:uiPriority="0"/>
+    <w:lsdException w:name="No List" w:uiPriority="0"/>
+    <w:lsdException w:name="Outline List 2" w:uiPriority="0"/>
+    <w:lsdException w:name="Balloon Text" w:uiPriority="0"/>
+    <w:lsdException w:name="Table Grid" w:semiHidden="0" w:uiPriority="0" w:unhideWhenUsed="0"/>
+    <w:lsdException w:name="Placeholder Text" w:unhideWhenUsed="0"/>
+    <w:lsdException w:name="No Spacing" w:semiHidden="0" w:uiPriority="1" w:unhideWhenUsed="0" w:qFormat="1"/>
+    <w:lsdException w:name="Light Shading" w:semiHidden="0" w:uiPriority="60" w:unhideWhenUsed="0"/>
+    <w:lsdException w:name="Light List" w:semiHidden="0" w:uiPriority="61" w:unhideWhenUsed="0"/>
+    <w:lsdException w:name="Light Grid" w:semiHidden="0" w:uiPriority="62" w:unhideWhenUsed="0"/>
+    <w:lsdException w:name="Medium Shading 1" w:semiHidden="0" w:uiPriority="63" w:unhideWhenUsed="0"/>
+    <w:lsdException w:name="Medium Shading 2" w:semiHidden="0" w:uiPriority="64" w:unhideWhenUsed="0"/>
+    <w:lsdException w:name="Medium List 1" w:semiHidden="0" w:uiPriority="65" w:unhideWhenUsed="0"/>
+    <w:lsdException w:name="Medium List 2" w:semiHidden="0" w:uiPriority="66" w:unhideWhenUsed="0"/>
+    <w:lsdException w:name="Medium Grid 1" w:semiHidden="0" w:uiPriority="67" w:unhideWhenUsed="0"/>
+    <w:lsdException w:name="Medium Grid 2" w:semiHidden="0" w:uiPriority="68" w:unhideWhenUsed="0"/>
+    <w:lsdException w:name="Medium Grid 3" w:semiHidden="0" w:uiPriority="69" w:unhideWhenUsed="0"/>
+    <w:lsdException w:name="Dark List" w:semiHidden="0" w:uiPriority="70" w:unhideWhenUsed="0"/>
+    <w:lsdException w:name="Colorful Shading" w:semiHidden="0" w:uiPriority="71" w:unhideWhenUsed="0"/>
+    <w:lsdException w:name="Colorful List" w:semiHidden="0" w:uiPriority="72" w:unhideWhenUsed="0"/>
+    <w:lsdException w:name="Colorful Grid" w:semiHidden="0" w:uiPriority="73" w:unhideWhenUsed="0"/>
+    <w:lsdException w:name="Light Shading Accent 1" w:semiHidden="0" w:uiPriority="60" w:unhideWhenUsed="0"/>
+    <w:lsdException w:name="Light List Accent 1" w:semiHidden="0" w:uiPriority="61" w:unhideWhenUsed="0"/>
+    <w:lsdException w:name="Light Grid Accent 1" w:semiHidden="0" w:uiPriority="62" w:unhideWhenUsed="0"/>
+    <w:lsdException w:name="Medium Shading 1 Accent 1" w:semiHidden="0" w:uiPriority="63" w:unhideWhenUsed="0"/>
+    <w:lsdException w:name="Medium Shading 2 Accent 1" w:semiHidden="0" w:uiPriority="64" w:unhideWhenUsed="0"/>
+    <w:lsdException w:name="Medium List 1 Accent 1" w:semiHidden="0" w:uiPriority="65" w:unhideWhenUsed="0"/>
+    <w:lsdException w:name="Revision" w:unhideWhenUsed="0"/>
+    <w:lsdException w:name="List Paragraph" w:semiHidden="0" w:uiPriority="34" w:unhideWhenUsed="0" w:qFormat="1"/>
+    <w:lsdException w:name="Quote" w:semiHidden="0" w:uiPriority="29" w:unhideWhenUsed="0" w:qFormat="1"/>
+    <w:lsdException w:name="Intense Quote" w:semiHidden="0" w:uiPriority="30" w:unhideWhenUsed="0" w:qFormat="1"/>
+    <w:lsdException w:name="Medium List 2 Accent 1" w:semiHidden="0" w:uiPriority="66" w:unhideWhenUsed="0"/>
+    <w:lsdException w:name="Medium Grid 1 Accent 1" w:semiHidden="0" w:uiPriority="67" w:unhideWhenUsed="0"/>
+    <w:lsdException w:name="Medium Grid 2 Accent 1" w:semiHidden="0" w:uiPriority="68" w:unhideWhenUsed="0"/>
+    <w:lsdException w:name="Medium Grid 3 Accent 1" w:semiHidden="0" w:uiPriority="69" w:unhideWhenUsed="0"/>
+    <w:lsdException w:name="Dark List Accent 1" w:semiHidden="0" w:uiPriority="70" w:unhideWhenUsed="0"/>
+    <w:lsdException w:name="Colorful Shading Accent 1" w:semiHidden="0" w:uiPriority="71" w:unhideWhenUsed="0"/>
+    <w:lsdException w:name="Colorful List Accent 1" w:semiHidden="0" w:uiPriority="72" w:unhideWhenUsed="0"/>
+    <w:lsdException w:name="Colorful Grid Accent 1" w:semiHidden="0" w:uiPriority="73" w:unhideWhenUsed="0"/>
+    <w:lsdException w:name="Light Shading Accent 2" w:semiHidden="0" w:uiPriority="60" w:unhideWhenUsed="0"/>
+    <w:lsdException w:name="Light List Accent 2" w:semiHidden="0" w:uiPriority="61" w:unhideWhenUsed="0"/>
+    <w:lsdException w:name="Light Grid Accent 2" w:semiHidden="0" w:uiPriority="62" w:unhideWhenUsed="0"/>
+    <w:lsdException w:name="Medium Shading 1 Accent 2" w:semiHidden="0" w:uiPriority="63" w:unhideWhenUsed="0"/>
+    <w:lsdException w:name="Medium Shading 2 Accent 2" w:semiHidden="0" w:uiPriority="64" w:unhideWhenUsed="0"/>
+    <w:lsdException w:name="Medium List 1 Accent 2" w:semiHidden="0" w:uiPriority="65" w:unhideWhenUsed="0"/>
+    <w:lsdException w:name="Medium List 2 Accent 2" w:semiHidden="0" w:uiPriority="66" w:unhideWhenUsed="0"/>
+    <w:lsdException w:name="Medium Grid 1 Accent 2" w:semiHidden="0" w:uiPriority="67" w:unhideWhenUsed="0"/>
+    <w:lsdException w:name="Medium Grid 2 Accent 2" w:semiHidden="0" w:uiPriority="68" w:unhideWhenUsed="0"/>
+    <w:lsdException w:name="Medium Grid 3 Accent 2" w:semiHidden="0" w:uiPriority="69" w:unhideWhenUsed="0"/>
+    <w:lsdException w:name="Dark List Accent 2" w:semiHidden="0" w:uiPriority="70" w:unhideWhenUsed="0"/>
+    <w:lsdException w:name="Colorful Shading Accent 2" w:semiHidden="0" w:uiPriority="71" w:unhideWhenUsed="0"/>
+    <w:lsdException w:name="Colorful List Accent 2" w:semiHidden="0" w:uiPriority="72" w:unhideWhenUsed="0"/>
+    <w:lsdException w:name="Colorful Grid Accent 2" w:semiHidden="0" w:uiPriority="73" w:unhideWhenUsed="0"/>
+    <w:lsdException w:name="Light Shading Accent 3" w:semiHidden="0" w:uiPriority="60" w:unhideWhenUsed="0"/>
+    <w:lsdException w:name="Light List Accent 3" w:semiHidden="0" w:uiPriority="61" w:unhideWhenUsed="0"/>
+    <w:lsdException w:name="Light Grid Accent 3" w:semiHidden="0" w:uiPriority="62" w:unhideWhenUsed="0"/>
+    <w:lsdException w:name="Medium Shading 1 Accent 3" w:semiHidden="0" w:uiPriority="63" w:unhideWhenUsed="0"/>
+    <w:lsdException w:name="Medium Shading 2 Accent 3" w:semiHidden="0" w:uiPriority="64" w:unhideWhenUsed="0"/>
+    <w:lsdException w:name="Medium List 1 Accent 3" w:semiHidden="0" w:uiPriority="65" w:unhideWhenUsed="0"/>
+    <w:lsdException w:name="Medium List 2 Accent 3" w:semiHidden="0" w:uiPriority="66" w:unhideWhenUsed="0"/>
+    <w:lsdException w:name="Medium Grid 1 Accent 3" w:semiHidden="0" w:uiPriority="67" w:unhideWhenUsed="0"/>
+    <w:lsdException w:name="Medium Grid 2 Accent 3" w:semiHidden="0" w:uiPriority="68" w:unhideWhenUsed="0"/>
+    <w:lsdException w:name="Medium Grid 3 Accent 3" w:semiHidden="0" w:uiPriority="69" w:unhideWhenUsed="0"/>
+    <w:lsdException w:name="Dark List Accent 3" w:semiHidden="0" w:uiPriority="70" w:unhideWhenUsed="0"/>
+    <w:lsdException w:name="Colorful Shading Accent 3" w:semiHidden="0" w:uiPriority="71" w:unhideWhenUsed="0"/>
+    <w:lsdException w:name="Colorful List Accent 3" w:semiHidden="0" w:uiPriority="72" w:unhideWhenUsed="0"/>
+    <w:lsdException w:name="Colorful Grid Accent 3" w:semiHidden="0" w:uiPriority="73" w:unhideWhenUsed="0"/>
+    <w:lsdException w:name="Light Shading Accent 4" w:semiHidden="0" w:uiPriority="60" w:unhideWhenUsed="0"/>
+    <w:lsdException w:name="Light List Accent 4" w:semiHidden="0" w:uiPriority="61" w:unhideWhenUsed="0"/>
+    <w:lsdException w:name="Light Grid Accent 4" w:semiHidden="0" w:uiPriority="62" w:unhideWhenUsed="0"/>
+    <w:lsdException w:name="Medium Shading 1 Accent 4" w:semiHidden="0" w:uiPriority="63" w:unhideWhenUsed="0"/>
+    <w:lsdException w:name="Medium Shading 2 Accent 4" w:semiHidden="0" w:uiPriority="64" w:unhideWhenUsed="0"/>
+    <w:lsdException w:name="Medium List 1 Accent 4" w:semiHidden="0" w:uiPriority="65" w:unhideWhenUsed="0"/>
+    <w:lsdException w:name="Medium List 2 Accent 4" w:semiHidden="0" w:uiPriority="66" w:unhideWhenUsed="0"/>
+    <w:lsdException w:name="Medium Grid 1 Accent 4" w:semiHidden="0" w:uiPriority="67" w:unhideWhenUsed="0"/>
+    <w:lsdException w:name="Medium Grid 2 Accent 4" w:semiHidden="0" w:uiPriority="68" w:unhideWhenUsed="0"/>
+    <w:lsdException w:name="Medium Grid 3 Accent 4" w:semiHidden="0" w:uiPriority="69" w:unhideWhenUsed="0"/>
+    <w:lsdException w:name="Dark List Accent 4" w:semiHidden="0" w:uiPriority="70" w:unhideWhenUsed="0"/>
+    <w:lsdException w:name="Colorful Shading Accent 4" w:semiHidden="0" w:uiPriority="71" w:unhideWhenUsed="0"/>
+    <w:lsdException w:name="Colorful List Accent 4" w:semiHidden="0" w:uiPriority="72" w:unhideWhenUsed="0"/>
+    <w:lsdException w:name="Colorful Grid Accent 4" w:semiHidden="0" w:uiPriority="73" w:unhideWhenUsed="0"/>
+    <w:lsdException w:name="Light Shading Accent 5" w:semiHidden="0" w:uiPriority="60" w:unhideWhenUsed="0"/>
+    <w:lsdException w:name="Light List Accent 5" w:semiHidden="0" w:uiPriority="61" w:unhideWhenUsed="0"/>
+    <w:lsdException w:name="Light Grid Accent 5" w:semiHidden="0" w:uiPriority="62" w:unhideWhenUsed="0"/>
+    <w:lsdException w:name="Medium Shading 1 Accent 5" w:semiHidden="0" w:uiPriority="63" w:unhideWhenUsed="0"/>
+    <w:lsdException w:name="Medium Shading 2 Accent 5" w:semiHidden="0" w:uiPriority="64" w:unhideWhenUsed="0"/>
+    <w:lsdException w:name="Medium List 1 Accent 5" w:semiHidden="0" w:uiPriority="65" w:unhideWhenUsed="0"/>
+    <w:lsdException w:name="Medium List 2 Accent 5" w:semiHidden="0" w:uiPriority="66" w:unhideWhenUsed="0"/>
+    <w:lsdException w:name="Medium Grid 1 Accent 5" w:semiHidden="0" w:uiPriority="67" w:unhideWhenUsed="0"/>
+    <w:lsdException w:name="Medium Grid 2 Accent 5" w:semiHidden="0" w:uiPriority="68" w:unhideWhenUsed="0"/>
+    <w:lsdException w:name="Medium Grid 3 Accent 5" w:semiHidden="0" w:uiPriority="69" w:unhideWhenUsed="0"/>
+    <w:lsdException w:name="Dark List Accent 5" w:semiHidden="0" w:uiPriority="70" w:unhideWhenUsed="0"/>
+    <w:lsdException w:name="Colorful Shading Accent 5" w:semiHidden="0" w:uiPriority="71" w:unhideWhenUsed="0"/>
+    <w:lsdException w:name="Colorful List Accent 5" w:semiHidden="0" w:uiPriority="72" w:unhideWhenUsed="0"/>
+    <w:lsdException w:name="Colorful Grid Accent 5" w:semiHidden="0" w:uiPriority="73" w:unhideWhenUsed="0"/>
+    <w:lsdException w:name="Light Shading Accent 6" w:semiHidden="0" w:uiPriority="60" w:unhideWhenUsed="0"/>
+    <w:lsdException w:name="Light List Accent 6" w:semiHidden="0" w:uiPriority="61" w:unhideWhenUsed="0"/>
+    <w:lsdException w:name="Light Grid Accent 6" w:semiHidden="0" w:uiPriority="62" w:unhideWhenUsed="0"/>
+    <w:lsdException w:name="Medium Shading 1 Accent 6" w:semiHidden="0" w:uiPriority="63" w:unhideWhenUsed="0"/>
+    <w:lsdException w:name="Medium Shading 2 Accent 6" w:semiHidden="0" w:uiPriority="64" w:unhideWhenUsed="0"/>
+    <w:lsdException w:name="Medium List 1 Accent 6" w:semiHidden="0" w:uiPriority="65" w:unhideWhenUsed="0"/>
+    <w:lsdException w:name="Medium List 2 Accent 6" w:semiHidden="0" w:uiPriority="66" w:unhideWhenUsed="0"/>
+    <w:lsdException w:name="Medium Grid 1 Accent 6" w:semiHidden="0" w:uiPriority="67" w:unhideWhenUsed="0"/>
+    <w:lsdException w:name="Medium Grid 2 Accent 6" w:semiHidden="0" w:uiPriority="68" w:unhideWhenUsed="0"/>
+    <w:lsdException w:name="Medium Grid 3 Accent 6" w:semiHidden="0" w:uiPriority="69" w:unhideWhenUsed="0"/>
+    <w:lsdException w:name="Dark List Accent 6" w:semiHidden="0" w:uiPriority="70" w:unhideWhenUsed="0"/>
+    <w:lsdException w:name="Colorful Shading Accent 6" w:semiHidden="0" w:uiPriority="71" w:unhideWhenUsed="0"/>
+    <w:lsdException w:name="Colorful List Accent 6" w:semiHidden="0" w:uiPriority="72" w:unhideWhenUsed="0"/>
+    <w:lsdException w:name="Colorful Grid Accent 6" w:semiHidden="0" w:uiPriority="73" w:unhideWhenUsed="0"/>
+    <w:lsdException w:name="Subtle Emphasis" w:semiHidden="0" w:uiPriority="19" w:unhideWhenUsed="0" w:qFormat="1"/>
+    <w:lsdException w:name="Intense Emphasis" w:semiHidden="0" w:uiPriority="21" w:unhideWhenUsed="0" w:qFormat="1"/>
+    <w:lsdException w:name="Subtle Reference" w:semiHidden="0" w:uiPriority="31" w:unhideWhenUsed="0" w:qFormat="1"/>
+    <w:lsdException w:name="Intense Reference" w:semiHidden="0" w:uiPriority="32" w:unhideWhenUsed="0" w:qFormat="1"/>
+    <w:lsdException w:name="Book Title" w:semiHidden="0" w:uiPriority="33" w:unhideWhenUsed="0" w:qFormat="1"/>
+    <w:lsdException w:name="Bibliography" w:uiPriority="37"/>
+    <w:lsdException w:name="TOC Heading" w:semiHidden="0" w:uiPriority="39" w:unhideWhenUsed="0" w:qFormat="1"/>
+  </w:latentStyles>
+  <w:style w:type="paragraph" w:default="1" w:styleId="Normal">
+    <w:name w:val="Normal"/>
+    <w:qFormat/>
+    <w:rsid w:val="00CD2108"/>
+    <w:pPr>
+      <w:spacing w:before="240" w:after="240"/>
+    </w:pPr>
+    <w:rPr>
+      <w:rFonts w:ascii="Tahoma" w:hAnsi="Tahoma"/>
+      <w:szCs w:val="24"/>
+      <w:lang w:val="en-GB" w:eastAsia="en-GB"/>
+    </w:rPr>
+  </w:style>
+  <w:style w:type="paragraph" w:styleId="Heading1">
+    <w:name w:val="heading 1"/>
+    <w:basedOn w:val="Normal"/>
+    <w:next w:val="Normal"/>
+    <w:qFormat/>
+    <w:rsid w:val="00F11307"/>
+    <w:pPr>
+      <w:keepNext/>
+      <w:numPr>
+        <w:numId w:val="6"/>
+      </w:numPr>
+      <w:outlineLvl w:val="0"/>
+    </w:pPr>
+    <w:rPr>
+      <w:rFonts w:ascii="Arial" w:hAnsi="Arial" w:cs="Arial"/>
+      <w:b/>
+      <w:bCs/>
+      <w:kern w:val="32"/>
+      <w:sz w:val="32"/>
+      <w:szCs w:val="32"/>
+    </w:rPr>
+  </w:style>
+  <w:style w:type="paragraph" w:styleId="Heading2">
+    <w:name w:val="heading 2"/>
+    <w:basedOn w:val="Normal"/>
+    <w:next w:val="Normal"/>
+    <w:qFormat/>
+    <w:rsid w:val="00604492"/>
+    <w:pPr>
+      <w:keepNext/>
+      <w:numPr>
+        <w:ilvl w:val="1"/>
+        <w:numId w:val="6"/>
+      </w:numPr>
+      <w:spacing w:after="60"/>
+      <w:outlineLvl w:val="1"/>
+    </w:pPr>
+    <w:rPr>
+      <w:rFonts w:ascii="Arial" w:hAnsi="Arial" w:cs="Arial"/>
+      <w:b/>
+      <w:bCs/>
+      <w:i/>
+      <w:iCs/>
+      <w:sz w:val="28"/>
+      <w:szCs w:val="28"/>
+    </w:rPr>
+  </w:style>
+  <w:style w:type="paragraph" w:styleId="Heading3">
+    <w:name w:val="heading 3"/>
+    <w:basedOn w:val="Normal"/>
+    <w:next w:val="Normal"/>
+    <w:link w:val="Heading3Char"/>
+    <w:qFormat/>
+    <w:rsid w:val="00604492"/>
+    <w:pPr>
+      <w:keepNext/>
+      <w:numPr>
+        <w:ilvl w:val="2"/>
+        <w:numId w:val="6"/>
+      </w:numPr>
+      <w:spacing w:after="60"/>
+      <w:outlineLvl w:val="2"/>
+    </w:pPr>
+    <w:rPr>
+      <w:rFonts w:ascii="Arial" w:hAnsi="Arial" w:cs="Arial"/>
+      <w:b/>
+      <w:bCs/>
+      <w:sz w:val="26"/>
+      <w:szCs w:val="26"/>
+    </w:rPr>
+  </w:style>
+  <w:style w:type="paragraph" w:styleId="Heading4">
+    <w:name w:val="heading 4"/>
+    <w:basedOn w:val="Normal"/>
+    <w:next w:val="Normal"/>
+    <w:qFormat/>
+    <w:rsid w:val="00AC7948"/>
+    <w:pPr>
+      <w:keepNext/>
+      <w:numPr>
+        <w:ilvl w:val="3"/>
+        <w:numId w:val="6"/>
+      </w:numPr>
+      <w:spacing w:after="60"/>
+      <w:outlineLvl w:val="3"/>
+    </w:pPr>
+    <w:rPr>
+      <w:rFonts w:ascii="Arial" w:hAnsi="Arial"/>
+      <w:b/>
+      <w:bCs/>
+      <w:sz w:val="24"/>
+      <w:szCs w:val="28"/>
+    </w:rPr>
+  </w:style>
+  <w:style w:type="paragraph" w:styleId="Heading5">
+    <w:name w:val="heading 5"/>
+    <w:basedOn w:val="Normal"/>
+    <w:next w:val="Normal"/>
+    <w:qFormat/>
+    <w:rsid w:val="00604492"/>
+    <w:pPr>
+      <w:numPr>
+        <w:ilvl w:val="4"/>
+        <w:numId w:val="6"/>
+      </w:numPr>
+      <w:spacing w:after="60"/>
+      <w:outlineLvl w:val="4"/>
+    </w:pPr>
+    <w:rPr>
+      <w:b/>
+      <w:bCs/>
+      <w:i/>
+      <w:iCs/>
+      <w:sz w:val="26"/>
+      <w:szCs w:val="26"/>
+    </w:rPr>
+  </w:style>
+  <w:style w:type="paragraph" w:styleId="Heading6">
+    <w:name w:val="heading 6"/>
+    <w:basedOn w:val="Normal"/>
+    <w:next w:val="Normal"/>
+    <w:qFormat/>
+    <w:rsid w:val="00604492"/>
+    <w:pPr>
+      <w:numPr>
+        <w:ilvl w:val="5"/>
+        <w:numId w:val="6"/>
+      </w:numPr>
+      <w:spacing w:after="60"/>
+      <w:outlineLvl w:val="5"/>
+    </w:pPr>
+    <w:rPr>
+      <w:rFonts w:ascii="Times New Roman" w:hAnsi="Times New Roman"/>
+      <w:b/>
+      <w:bCs/>
+      <w:sz w:val="22"/>
+      <w:szCs w:val="22"/>
+    </w:rPr>
+  </w:style>
+  <w:style w:type="paragraph" w:styleId="Heading7">
+    <w:name w:val="heading 7"/>
+    <w:basedOn w:val="Normal"/>
+    <w:next w:val="Normal"/>
+    <w:qFormat/>
+    <w:rsid w:val="00604492"/>
+    <w:pPr>
+      <w:numPr>
+        <w:ilvl w:val="6"/>
+        <w:numId w:val="6"/>
+      </w:numPr>
+      <w:spacing w:after="60"/>
+      <w:outlineLvl w:val="6"/>
+    </w:pPr>
+    <w:rPr>
+      <w:rFonts w:ascii="Times New Roman" w:hAnsi="Times New Roman"/>
+      <w:sz w:val="24"/>
+    </w:rPr>
+  </w:style>
+  <w:style w:type="paragraph" w:styleId="Heading8">
+    <w:name w:val="heading 8"/>
+    <w:basedOn w:val="Normal"/>
+    <w:next w:val="Normal"/>
+    <w:qFormat/>
+    <w:rsid w:val="00604492"/>
+    <w:pPr>
+      <w:numPr>
+        <w:ilvl w:val="7"/>
+        <w:numId w:val="6"/>
+      </w:numPr>
+      <w:spacing w:after="60"/>
+      <w:outlineLvl w:val="7"/>
+    </w:pPr>
+    <w:rPr>
+      <w:rFonts w:ascii="Times New Roman" w:hAnsi="Times New Roman"/>
+      <w:i/>
+      <w:iCs/>
+      <w:sz w:val="24"/>
+    </w:rPr>
+  </w:style>
+  <w:style w:type="paragraph" w:styleId="Heading9">
+    <w:name w:val="heading 9"/>
+    <w:basedOn w:val="Normal"/>
+    <w:next w:val="Normal"/>
+    <w:qFormat/>
+    <w:rsid w:val="00604492"/>
+    <w:pPr>
+      <w:numPr>
+        <w:ilvl w:val="8"/>
+        <w:numId w:val="6"/>
+      </w:numPr>
+      <w:spacing w:after="60"/>
+      <w:outlineLvl w:val="8"/>
+    </w:pPr>
+    <w:rPr>
+      <w:rFonts w:ascii="Arial" w:hAnsi="Arial" w:cs="Arial"/>
+      <w:sz w:val="22"/>
+      <w:szCs w:val="22"/>
+    </w:rPr>
+  </w:style>
+  <w:style w:type="character" w:default="1" w:styleId="DefaultParagraphFont">
+    <w:name w:val="Default Paragraph Font"/>
+    <w:uiPriority w:val="1"/>
+    <w:semiHidden/>
+    <w:unhideWhenUsed/>
+  </w:style>
+  <w:style w:type="table" w:default="1" w:styleId="TableNormal">
+    <w:name w:val="Normal Table"/>
+    <w:uiPriority w:val="99"/>
+    <w:semiHidden/>
+    <w:unhideWhenUsed/>
+    <w:tblPr>
+      <w:tblInd w:w="0" w:type="dxa"/>
+      <w:tblCellMar>
+        <w:top w:w="0" w:type="dxa"/>
+        <w:left w:w="108" w:type="dxa"/>
+        <w:bottom w:w="0" w:type="dxa"/>
+        <w:right w:w="108" w:type="dxa"/>
+      </w:tblCellMar>
+    </w:tblPr>
+  </w:style>
+  <w:style w:type="numbering" w:default="1" w:styleId="NoList">
+    <w:name w:val="No List"/>
+    <w:uiPriority w:val="99"/>
+    <w:semiHidden/>
+    <w:unhideWhenUsed/>
+  </w:style>
+  <w:style w:type="character" w:styleId="CommentReference">
+    <w:name w:val="annotation reference"/>
+    <w:basedOn w:val="DefaultParagraphFont"/>
+    <w:semiHidden/>
+    <w:rsid w:val="00BA5AD1"/>
+    <w:rPr>
+      <w:sz w:val="16"/>
+      <w:szCs w:val="16"/>
+    </w:rPr>
+  </w:style>
+  <w:style w:type="paragraph" w:customStyle="1" w:styleId="HeadingLevel1">
+    <w:name w:val="HeadingLevel1"/>
+    <w:basedOn w:val="Normal"/>
+    <w:next w:val="Normal"/>
+    <w:autoRedefine/>
+    <w:rsid w:val="005870F8"/>
+    <w:pPr>
+      <w:numPr>
+        <w:numId w:val="1"/>
+      </w:numPr>
+      <w:spacing w:before="360" w:line="360" w:lineRule="auto"/>
+      <w:outlineLvl w:val="0"/>
+    </w:pPr>
+    <w:rPr>
+      <w:rFonts w:cs="Tahoma"/>
+      <w:b/>
+      <w:color w:val="000080"/>
+      <w:sz w:val="24"/>
+    </w:rPr>
+  </w:style>
+  <w:style w:type="paragraph" w:customStyle="1" w:styleId="HeadingLevel2">
+    <w:name w:val="HeadingLevel2"/>
+    <w:basedOn w:val="Normal"/>
+    <w:next w:val="Normal"/>
+    <w:autoRedefine/>
+    <w:rsid w:val="00A10DEA"/>
+    <w:pPr>
+      <w:spacing w:before="360" w:line="360" w:lineRule="auto"/>
+      <w:ind w:left="90"/>
+      <w:outlineLvl w:val="1"/>
+    </w:pPr>
+    <w:rPr>
+      <w:rFonts w:cs="Tahoma"/>
+    </w:rPr>
+  </w:style>
+  <w:style w:type="paragraph" w:customStyle="1" w:styleId="HeadingLevel3">
+    <w:name w:val="HeadingLevel3"/>
+    <w:next w:val="Normal"/>
+    <w:autoRedefine/>
+    <w:rsid w:val="008A2AA8"/>
+    <w:pPr>
+      <w:numPr>
+        <w:ilvl w:val="3"/>
+        <w:numId w:val="2"/>
+      </w:numPr>
+      <w:spacing w:before="240" w:after="240"/>
+      <w:outlineLvl w:val="2"/>
+    </w:pPr>
+    <w:rPr>
+      <w:rFonts w:ascii="Tahoma" w:hAnsi="Tahoma" w:cs="Tahoma"/>
+      <w:szCs w:val="24"/>
+      <w:lang w:val="en-GB" w:eastAsia="en-GB"/>
+    </w:rPr>
+  </w:style>
+  <w:style w:type="paragraph" w:styleId="TOC1">
+    <w:name w:val="toc 1"/>
+    <w:basedOn w:val="Normal"/>
+    <w:next w:val="Normal"/>
+    <w:autoRedefine/>
+    <w:uiPriority w:val="39"/>
+    <w:qFormat/>
+    <w:rsid w:val="000E681B"/>
+  </w:style>
+  <w:style w:type="paragraph" w:styleId="TOC2">
+    <w:name w:val="toc 2"/>
+    <w:basedOn w:val="Normal"/>
+    <w:next w:val="Normal"/>
+    <w:autoRedefine/>
+    <w:uiPriority w:val="39"/>
+    <w:qFormat/>
+    <w:rsid w:val="005119B6"/>
+    <w:pPr>
+      <w:ind w:left="240"/>
+    </w:pPr>
+  </w:style>
+  <w:style w:type="character" w:styleId="Hyperlink">
+    <w:name w:val="Hyperlink"/>
+    <w:basedOn w:val="DefaultParagraphFont"/>
+    <w:uiPriority w:val="99"/>
+    <w:rsid w:val="005119B6"/>
+    <w:rPr>
+      <w:color w:val="0000FF"/>
+      <w:u w:val="single"/>
+    </w:rPr>
+  </w:style>
+  <w:style w:type="paragraph" w:styleId="TOC3">
+    <w:name w:val="toc 3"/>
+    <w:basedOn w:val="Normal"/>
+    <w:next w:val="Normal"/>
+    <w:autoRedefine/>
+    <w:uiPriority w:val="39"/>
+    <w:semiHidden/>
+    <w:qFormat/>
+    <w:rsid w:val="00902D89"/>
+    <w:pPr>
+      <w:ind w:left="480"/>
+    </w:pPr>
+  </w:style>
+  <w:style w:type="paragraph" w:styleId="Header">
+    <w:name w:val="header"/>
+    <w:basedOn w:val="Normal"/>
+    <w:rsid w:val="0014657B"/>
+    <w:pPr>
+      <w:tabs>
+        <w:tab w:val="center" w:pos="4153"/>
+        <w:tab w:val="right" w:pos="8306"/>
+      </w:tabs>
+    </w:pPr>
+  </w:style>
+  <w:style w:type="paragraph" w:styleId="Footer">
+    <w:name w:val="footer"/>
+    <w:basedOn w:val="Normal"/>
+    <w:rsid w:val="0014657B"/>
+    <w:pPr>
+      <w:tabs>
+        <w:tab w:val="center" w:pos="4153"/>
+        <w:tab w:val="right" w:pos="8306"/>
+      </w:tabs>
+    </w:pPr>
+  </w:style>
+  <w:style w:type="paragraph" w:styleId="Caption">
+    <w:name w:val="caption"/>
+    <w:basedOn w:val="Normal"/>
+    <w:next w:val="Normal"/>
+    <w:qFormat/>
+    <w:rsid w:val="00FB678D"/>
+    <w:pPr>
+      <w:spacing w:before="120" w:after="120"/>
+    </w:pPr>
+    <w:rPr>
+      <w:b/>
+      <w:bCs/>
+      <w:szCs w:val="20"/>
+    </w:rPr>
+  </w:style>
+  <w:style w:type="paragraph" w:styleId="CommentText">
+    <w:name w:val="annotation text"/>
+    <w:basedOn w:val="Normal"/>
+    <w:link w:val="CommentTextChar1"/>
+    <w:semiHidden/>
+    <w:rsid w:val="00BA5AD1"/>
+    <w:rPr>
+      <w:szCs w:val="20"/>
+    </w:rPr>
+  </w:style>
+  <w:style w:type="paragraph" w:styleId="CommentSubject">
+    <w:name w:val="annotation subject"/>
+    <w:basedOn w:val="CommentText"/>
+    <w:next w:val="CommentText"/>
+    <w:semiHidden/>
+    <w:rsid w:val="00BA5AD1"/>
+    <w:rPr>
+      <w:b/>
+      <w:bCs/>
+    </w:rPr>
+  </w:style>
+  <w:style w:type="paragraph" w:styleId="BalloonText">
+    <w:name w:val="Balloon Text"/>
+    <w:basedOn w:val="Normal"/>
+    <w:semiHidden/>
+    <w:rsid w:val="00BA5AD1"/>
+    <w:rPr>
+      <w:rFonts w:cs="Tahoma"/>
+      <w:sz w:val="16"/>
+      <w:szCs w:val="16"/>
+    </w:rPr>
+  </w:style>
+  <w:style w:type="paragraph" w:styleId="DocumentMap">
+    <w:name w:val="Document Map"/>
+    <w:basedOn w:val="Normal"/>
+    <w:semiHidden/>
+    <w:rsid w:val="00BB4C07"/>
+    <w:pPr>
+      <w:shd w:val="clear" w:color="auto" w:fill="000080"/>
+    </w:pPr>
+    <w:rPr>
+      <w:rFonts w:cs="Tahoma"/>
+    </w:rPr>
+  </w:style>
+  <w:style w:type="paragraph" w:styleId="NormalWeb">
+    <w:name w:val="Normal (Web)"/>
+    <w:basedOn w:val="Normal"/>
+    <w:rsid w:val="00DD7798"/>
+    <w:pPr>
+      <w:spacing w:before="100" w:beforeAutospacing="1" w:after="100" w:afterAutospacing="1"/>
+    </w:pPr>
+    <w:rPr>
+      <w:rFonts w:ascii="Arial" w:hAnsi="Arial" w:cs="Arial"/>
+      <w:color w:val="FFFFFF"/>
+      <w:szCs w:val="20"/>
+    </w:rPr>
+  </w:style>
+  <w:style w:type="table" w:styleId="TableGrid">
+    <w:name w:val="Table Grid"/>
+    <w:basedOn w:val="TableNormal"/>
+    <w:rsid w:val="00D1382A"/>
+    <w:pPr>
+      <w:spacing w:before="240" w:after="240"/>
+    </w:pPr>
+    <w:tblPr>
+      <w:tblInd w:w="0" w:type="dxa"/>
+      <w:tblBorders>
+        <w:top w:val="single" w:sz="4" w:space="0" w:color="auto"/>
+        <w:left w:val="single" w:sz="4" w:space="0" w:color="auto"/>
+        <w:bottom w:val="single" w:sz="4" w:space="0" w:color="auto"/>
+        <w:right w:val="single" w:sz="4" w:space="0" w:color="auto"/>
+        <w:insideH w:val="single" w:sz="4" w:space="0" w:color="auto"/>
+        <w:insideV w:val="single" w:sz="4" w:space="0" w:color="auto"/>
+      </w:tblBorders>
+      <w:tblCellMar>
+        <w:top w:w="0" w:type="dxa"/>
+        <w:left w:w="108" w:type="dxa"/>
+        <w:bottom w:w="0" w:type="dxa"/>
+        <w:right w:w="108" w:type="dxa"/>
+      </w:tblCellMar>
     </w:tblPr>
   </w:style>
   <w:style w:type="paragraph" w:styleId="FootnoteText">
@@ -29694,7 +30634,7 @@
     </a:clrScheme>
     <a:fontScheme name="Office">
       <a:majorFont>
-        <a:latin typeface="Calibri Light" panose="020F0302020204030204"/>
+        <a:latin typeface="Calibri Light"/>
         <a:ea typeface=""/>
         <a:cs typeface=""/>
         <a:font script="Jpan" typeface="ＭＳ ゴシック"/>
@@ -29729,7 +30669,7 @@
         <a:font script="Geor" typeface="Sylfaen"/>
       </a:majorFont>
       <a:minorFont>
-        <a:latin typeface="Calibri" panose="020F0502020204030204"/>
+        <a:latin typeface="Calibri"/>
         <a:ea typeface=""/>
         <a:cs typeface=""/>
         <a:font script="Jpan" typeface="ＭＳ 明朝"/>
@@ -29906,7 +30846,7 @@
   <a:extraClrSchemeLst/>
   <a:extLst>
     <a:ext uri="{05A4C25C-085E-4340-85A3-A5531E510DB2}">
-      <thm15:themeFamily xmlns:thm15="http://schemas.microsoft.com/office/thememl/2012/main" name="Office Theme" id="{62F939B6-93AF-4DB8-9C6B-D6C7DFDC589F}" vid="{4A3C46E8-61CC-4603-A589-7422A47A8E4A}"/>
+      <thm15:themeFamily xmlns:thm15="http://schemas.microsoft.com/office/thememl/2012/main" xmlns="" name="Office Theme" id="{62F939B6-93AF-4DB8-9C6B-D6C7DFDC589F}" vid="{4A3C46E8-61CC-4603-A589-7422A47A8E4A}"/>
     </a:ext>
   </a:extLst>
 </a:theme>
@@ -29917,7 +30857,7 @@
 </file>
 
 <file path=customXml/itemProps1.xml><?xml version="1.0" encoding="utf-8"?>
-<ds:datastoreItem xmlns:ds="http://schemas.openxmlformats.org/officeDocument/2006/customXml" ds:itemID="{C6389630-3876-4303-80D7-D9E918EFBF36}">
+<ds:datastoreItem xmlns:ds="http://schemas.openxmlformats.org/officeDocument/2006/customXml" ds:itemID="{02B80B1C-94BF-424D-990E-B0798EC5654D}">
   <ds:schemaRefs>
     <ds:schemaRef ds:uri="http://schemas.openxmlformats.org/officeDocument/2006/bibliography"/>
   </ds:schemaRefs>

</xml_diff>

<commit_message>
Update purpose, score and actors
</commit_message>
<xml_diff>
--- a/RMS_SRS_Example_v1.0.docx
+++ b/RMS_SRS_Example_v1.0.docx
@@ -1,6 +1,6 @@
 
 <file path=word/document.xml><?xml version="1.0" encoding="utf-8"?>
-<w:document xmlns:wpc="http://schemas.microsoft.com/office/word/2010/wordprocessingCanvas" xmlns:mc="http://schemas.openxmlformats.org/markup-compatibility/2006" xmlns:o="urn:schemas-microsoft-com:office:office" xmlns:r="http://schemas.openxmlformats.org/officeDocument/2006/relationships" xmlns:m="http://schemas.openxmlformats.org/officeDocument/2006/math" xmlns:v="urn:schemas-microsoft-com:vml" xmlns:wp14="http://schemas.microsoft.com/office/word/2010/wordprocessingDrawing" xmlns:wp="http://schemas.openxmlformats.org/drawingml/2006/wordprocessingDrawing" xmlns:w10="urn:schemas-microsoft-com:office:word" xmlns:w="http://schemas.openxmlformats.org/wordprocessingml/2006/main" xmlns:w14="http://schemas.microsoft.com/office/word/2010/wordml" xmlns:wpg="http://schemas.microsoft.com/office/word/2010/wordprocessingGroup" xmlns:wpi="http://schemas.microsoft.com/office/word/2010/wordprocessingInk" xmlns:wne="http://schemas.microsoft.com/office/word/2006/wordml" xmlns:wps="http://schemas.microsoft.com/office/word/2010/wordprocessingShape" mc:Ignorable="w14 wp14">
+<w:document xmlns:wpc="http://schemas.microsoft.com/office/word/2010/wordprocessingCanvas" xmlns:mc="http://schemas.openxmlformats.org/markup-compatibility/2006" xmlns:o="urn:schemas-microsoft-com:office:office" xmlns:r="http://schemas.openxmlformats.org/officeDocument/2006/relationships" xmlns:m="http://schemas.openxmlformats.org/officeDocument/2006/math" xmlns:v="urn:schemas-microsoft-com:vml" xmlns:wp14="http://schemas.microsoft.com/office/word/2010/wordprocessingDrawing" xmlns:wp="http://schemas.openxmlformats.org/drawingml/2006/wordprocessingDrawing" xmlns:w10="urn:schemas-microsoft-com:office:word" xmlns:w="http://schemas.openxmlformats.org/wordprocessingml/2006/main" xmlns:w14="http://schemas.microsoft.com/office/word/2010/wordml" xmlns:w15="http://schemas.microsoft.com/office/word/2012/wordml" xmlns:wpg="http://schemas.microsoft.com/office/word/2010/wordprocessingGroup" xmlns:wpi="http://schemas.microsoft.com/office/word/2010/wordprocessingInk" xmlns:wne="http://schemas.microsoft.com/office/word/2006/wordml" xmlns:wps="http://schemas.microsoft.com/office/word/2010/wordprocessingShape" mc:Ignorable="w14 w15 wp14">
   <w:body>
     <w:p>
       <w:pPr>
@@ -166,6 +166,8 @@
         </w:rPr>
         <w:t>0</w:t>
       </w:r>
+      <w:bookmarkStart w:id="0" w:name="_GoBack"/>
+      <w:bookmarkEnd w:id="0"/>
     </w:p>
     <w:p>
       <w:pPr>
@@ -234,8 +236,8 @@
           <w:sz w:val="24"/>
         </w:rPr>
       </w:pPr>
-      <w:bookmarkStart w:id="0" w:name="_Toc224617672"/>
-      <w:bookmarkStart w:id="1" w:name="_Toc462064648"/>
+      <w:bookmarkStart w:id="1" w:name="_Toc224617672"/>
+      <w:bookmarkStart w:id="2" w:name="_Toc462064648"/>
       <w:r>
         <w:rPr>
           <w:b/>
@@ -244,8 +246,8 @@
         </w:rPr>
         <w:t>TABLE OF CONTENTS</w:t>
       </w:r>
-      <w:bookmarkEnd w:id="0"/>
       <w:bookmarkEnd w:id="1"/>
+      <w:bookmarkEnd w:id="2"/>
     </w:p>
     <w:p>
       <w:pPr>
@@ -2523,9 +2525,9 @@
     <w:p>
       <w:pPr>
         <w:sectPr>
-          <w:headerReference w:type="even" r:id="rId9"/>
-          <w:headerReference w:type="default" r:id="rId10"/>
-          <w:footerReference w:type="default" r:id="rId11"/>
+          <w:headerReference w:type="even" r:id="rId8"/>
+          <w:headerReference w:type="default" r:id="rId9"/>
+          <w:footerReference w:type="default" r:id="rId10"/>
           <w:pgSz w:w="11906" w:h="16838" w:code="9"/>
           <w:pgMar w:top="851" w:right="851" w:bottom="851" w:left="851" w:header="432" w:footer="432" w:gutter="0"/>
           <w:cols w:space="708"/>
@@ -2537,12 +2539,12 @@
       <w:pPr>
         <w:pStyle w:val="Heading1"/>
       </w:pPr>
-      <w:bookmarkStart w:id="2" w:name="_Toc462064649"/>
+      <w:bookmarkStart w:id="3" w:name="_Toc462064649"/>
       <w:r>
         <w:lastRenderedPageBreak/>
         <w:t>DOCUMENT HISTORY</w:t>
       </w:r>
-      <w:bookmarkEnd w:id="2"/>
+      <w:bookmarkEnd w:id="3"/>
     </w:p>
     <w:tbl>
       <w:tblPr>
@@ -2753,11 +2755,11 @@
       <w:pPr>
         <w:pStyle w:val="Heading1"/>
       </w:pPr>
-      <w:bookmarkStart w:id="3" w:name="_Toc462064650"/>
+      <w:bookmarkStart w:id="4" w:name="_Toc462064650"/>
       <w:r>
         <w:t>REFERENCE DOCUMENTS</w:t>
       </w:r>
-      <w:bookmarkEnd w:id="3"/>
+      <w:bookmarkEnd w:id="4"/>
     </w:p>
     <w:tbl>
       <w:tblPr>
@@ -3019,11 +3021,11 @@
       <w:pPr>
         <w:pStyle w:val="Heading1"/>
       </w:pPr>
-      <w:bookmarkStart w:id="4" w:name="_Toc462064651"/>
+      <w:bookmarkStart w:id="5" w:name="_Toc462064651"/>
       <w:r>
         <w:t>DISTRIBUTION LIST AND APPROVALS</w:t>
       </w:r>
-      <w:bookmarkEnd w:id="4"/>
+      <w:bookmarkEnd w:id="5"/>
     </w:p>
     <w:p>
       <w:r>
@@ -3356,17 +3358,17 @@
       <w:pPr>
         <w:pStyle w:val="Heading1"/>
       </w:pPr>
-      <w:bookmarkStart w:id="5" w:name="_Toc462064652"/>
+      <w:bookmarkStart w:id="6" w:name="_Toc462064652"/>
       <w:r>
         <w:t>INTRODUCTION</w:t>
       </w:r>
-      <w:bookmarkStart w:id="6" w:name="_Toc196577918"/>
-      <w:bookmarkStart w:id="7" w:name="_Toc196577920"/>
-      <w:bookmarkStart w:id="8" w:name="_Toc196577921"/>
-      <w:bookmarkEnd w:id="5"/>
+      <w:bookmarkStart w:id="7" w:name="_Toc196577918"/>
+      <w:bookmarkStart w:id="8" w:name="_Toc196577920"/>
+      <w:bookmarkStart w:id="9" w:name="_Toc196577921"/>
       <w:bookmarkEnd w:id="6"/>
       <w:bookmarkEnd w:id="7"/>
       <w:bookmarkEnd w:id="8"/>
+      <w:bookmarkEnd w:id="9"/>
       <w:r>
         <w:t xml:space="preserve"> </w:t>
       </w:r>
@@ -3375,82 +3377,217 @@
       <w:pPr>
         <w:pStyle w:val="Heading2"/>
       </w:pPr>
-      <w:bookmarkStart w:id="9" w:name="_Toc238641265"/>
-      <w:bookmarkStart w:id="10" w:name="_Toc238641347"/>
-      <w:bookmarkStart w:id="11" w:name="_Toc462064653"/>
-      <w:bookmarkEnd w:id="9"/>
+      <w:bookmarkStart w:id="10" w:name="_Toc238641265"/>
+      <w:bookmarkStart w:id="11" w:name="_Toc238641347"/>
+      <w:bookmarkStart w:id="12" w:name="_Toc462064653"/>
       <w:bookmarkEnd w:id="10"/>
+      <w:bookmarkEnd w:id="11"/>
       <w:r>
         <w:t>Purpose</w:t>
-      </w:r>
-      <w:bookmarkEnd w:id="11"/>
-    </w:p>
-    <w:p>
-      <w:pPr>
-        <w:numPr>
-          <w:ilvl w:val="0"/>
-          <w:numId w:val="27"/>
-        </w:numPr>
-        <w:rPr>
-          <w:i/>
-        </w:rPr>
-      </w:pPr>
-      <w:r>
-        <w:rPr>
-          <w:i/>
-        </w:rPr>
-        <w:t>Giới thiệu mục đích của hệ thống</w:t>
-      </w:r>
-      <w:r>
-        <w:rPr>
-          <w:i/>
-        </w:rPr>
-        <w:t>...</w:t>
-      </w:r>
-    </w:p>
-    <w:p>
-      <w:pPr>
-        <w:pStyle w:val="Heading2"/>
-      </w:pPr>
-      <w:bookmarkStart w:id="12" w:name="_Toc462064654"/>
-      <w:r>
-        <w:t>In Scope</w:t>
       </w:r>
       <w:bookmarkEnd w:id="12"/>
     </w:p>
     <w:p>
       <w:pPr>
-        <w:numPr>
-          <w:ilvl w:val="0"/>
-          <w:numId w:val="27"/>
-        </w:numPr>
+        <w:ind w:left="720" w:firstLine="720"/>
         <w:rPr>
-          <w:i/>
+          <w:szCs w:val="20"/>
         </w:rPr>
       </w:pPr>
+      <w:bookmarkStart w:id="13" w:name="_Toc462064654"/>
       <w:r>
         <w:rPr>
-          <w:i/>
+          <w:szCs w:val="20"/>
         </w:rPr>
-        <w:t xml:space="preserve">Phạm vi </w:t>
+        <w:t xml:space="preserve">Tài liệu mô tả một cách đầy đủ, toàn diện các yêu cầu của phần mêm-đó là các yêu cầu chức năng, phi chức </w:t>
       </w:r>
       <w:r>
         <w:rPr>
-          <w:i/>
+          <w:szCs w:val="20"/>
         </w:rPr>
-        <w:t>công việc</w:t>
+        <w:t xml:space="preserve">  </w:t>
       </w:r>
       <w:r>
         <w:rPr>
-          <w:i/>
+          <w:szCs w:val="20"/>
         </w:rPr>
-        <w:t xml:space="preserve"> của dự án</w:t>
+        <w:t>năng, các ràng buộc về mặt thiết kế…</w:t>
+      </w:r>
+    </w:p>
+    <w:p>
+      <w:pPr>
+        <w:ind w:left="720" w:firstLine="720"/>
+        <w:rPr>
+          <w:szCs w:val="20"/>
+        </w:rPr>
+      </w:pPr>
+      <w:r>
+        <w:rPr>
+          <w:szCs w:val="20"/>
+        </w:rPr>
+        <w:t>Tài liệu SRS mô tả các yêu cầu của phần mềm đối với toàn bộ hệ thống, và đối với từng hệ thống con</w:t>
       </w:r>
       <w:r>
         <w:rPr>
-          <w:i/>
+          <w:szCs w:val="20"/>
         </w:rPr>
-        <w:t>...</w:t>
+        <w:t>.</w:t>
+      </w:r>
+      <w:r>
+        <w:t xml:space="preserve"> </w:t>
+      </w:r>
+      <w:r>
+        <w:t>Cấu trúc giới thiệu trong tài liệu này là cấu trúc điển hình dùng cho các dự án áp dụng mô hình use-case (</w:t>
+      </w:r>
+      <w:r>
+        <w:rPr>
+          <w:b/>
+          <w:bCs/>
+        </w:rPr>
+        <w:t>use-case modeling</w:t>
+      </w:r>
+      <w:r>
+        <w:t xml:space="preserve">). Vì vậy, tài liệu sẽ trình bày các use case, mô tả cho các use case và các đặc tả bổ sung, cũng như các thông tin hỗ trợ khác   </w:t>
+      </w:r>
+    </w:p>
+    <w:p>
+      <w:pPr>
+        <w:pStyle w:val="Heading2"/>
+      </w:pPr>
+      <w:r>
+        <w:t>In Scope</w:t>
+      </w:r>
+      <w:bookmarkEnd w:id="13"/>
+    </w:p>
+    <w:p>
+      <w:pPr>
+        <w:pStyle w:val="ListParagraph"/>
+        <w:spacing w:before="0" w:after="160" w:line="276" w:lineRule="auto"/>
+        <w:ind w:firstLine="720"/>
+        <w:jc w:val="left"/>
+        <w:rPr>
+          <w:rFonts w:ascii="Tahoma" w:hAnsi="Tahoma" w:cs="Tahoma"/>
+          <w:sz w:val="20"/>
+          <w:szCs w:val="20"/>
+        </w:rPr>
+      </w:pPr>
+      <w:r>
+        <w:rPr>
+          <w:rFonts w:ascii="Tahoma" w:hAnsi="Tahoma" w:cs="Tahoma"/>
+          <w:sz w:val="20"/>
+          <w:szCs w:val="20"/>
+        </w:rPr>
+        <w:t>Phần mềm “Hệ thống quả</w:t>
+      </w:r>
+      <w:r>
+        <w:rPr>
+          <w:rFonts w:ascii="Tahoma" w:hAnsi="Tahoma" w:cs="Tahoma"/>
+          <w:sz w:val="20"/>
+          <w:szCs w:val="20"/>
+        </w:rPr>
+        <w:t>n lý cửa hàng thuốc tây</w:t>
+      </w:r>
+      <w:r>
+        <w:rPr>
+          <w:rFonts w:ascii="Tahoma" w:hAnsi="Tahoma" w:cs="Tahoma"/>
+          <w:sz w:val="20"/>
+          <w:szCs w:val="20"/>
+        </w:rPr>
+        <w:t>” cung cấp các chức năng quản lý mọi hoạt động xả</w:t>
+      </w:r>
+      <w:r>
+        <w:rPr>
+          <w:rFonts w:ascii="Tahoma" w:hAnsi="Tahoma" w:cs="Tahoma"/>
+          <w:sz w:val="20"/>
+          <w:szCs w:val="20"/>
+        </w:rPr>
+        <w:t>y ra trong cửa hàng thuốc</w:t>
+      </w:r>
+      <w:r>
+        <w:rPr>
+          <w:rFonts w:ascii="Tahoma" w:hAnsi="Tahoma" w:cs="Tahoma"/>
+          <w:sz w:val="20"/>
+          <w:szCs w:val="20"/>
+        </w:rPr>
+        <w:t>, bao gồm: quả</w:t>
+      </w:r>
+      <w:r>
+        <w:rPr>
+          <w:rFonts w:ascii="Tahoma" w:hAnsi="Tahoma" w:cs="Tahoma"/>
+          <w:sz w:val="20"/>
+          <w:szCs w:val="20"/>
+        </w:rPr>
+        <w:t>n lý  thuốc, quản lý kho thuốc ,quản lý loại thuốc,</w:t>
+      </w:r>
+      <w:r>
+        <w:rPr>
+          <w:rFonts w:ascii="Tahoma" w:hAnsi="Tahoma" w:cs="Tahoma"/>
+          <w:sz w:val="20"/>
+          <w:szCs w:val="20"/>
+        </w:rPr>
+        <w:t xml:space="preserve"> quản lý hóa đơn và báo cáo.</w:t>
+      </w:r>
+    </w:p>
+    <w:p>
+      <w:pPr>
+        <w:pStyle w:val="ListParagraph"/>
+        <w:spacing w:before="0" w:after="160" w:line="276" w:lineRule="auto"/>
+        <w:ind w:firstLine="720"/>
+        <w:jc w:val="left"/>
+        <w:rPr>
+          <w:rFonts w:ascii="Tahoma" w:hAnsi="Tahoma" w:cs="Tahoma"/>
+          <w:sz w:val="20"/>
+          <w:szCs w:val="20"/>
+        </w:rPr>
+      </w:pPr>
+      <w:r>
+        <w:rPr>
+          <w:rFonts w:ascii="Tahoma" w:hAnsi="Tahoma" w:cs="Tahoma"/>
+          <w:sz w:val="20"/>
+          <w:szCs w:val="20"/>
+        </w:rPr>
+        <w:lastRenderedPageBreak/>
+        <w:t>Phần mềm tập trung hướng vào các đối tượ</w:t>
+      </w:r>
+      <w:r>
+        <w:rPr>
+          <w:rFonts w:ascii="Tahoma" w:hAnsi="Tahoma" w:cs="Tahoma"/>
+          <w:sz w:val="20"/>
+          <w:szCs w:val="20"/>
+        </w:rPr>
+        <w:t>ng có nhu cầu bán thuốc</w:t>
+      </w:r>
+      <w:r>
+        <w:rPr>
+          <w:rFonts w:ascii="Tahoma" w:hAnsi="Tahoma" w:cs="Tahoma"/>
+          <w:sz w:val="20"/>
+          <w:szCs w:val="20"/>
+        </w:rPr>
+        <w:t>, cụ thể là các chủ</w:t>
+      </w:r>
+      <w:r>
+        <w:rPr>
+          <w:rFonts w:ascii="Tahoma" w:hAnsi="Tahoma" w:cs="Tahoma"/>
+          <w:sz w:val="20"/>
+          <w:szCs w:val="20"/>
+        </w:rPr>
+        <w:t xml:space="preserve"> tiệm thuốc, bệnh viện, các phòng khám tư nhân</w:t>
+      </w:r>
+      <w:r>
+        <w:rPr>
+          <w:rFonts w:ascii="Tahoma" w:hAnsi="Tahoma" w:cs="Tahoma"/>
+          <w:sz w:val="20"/>
+          <w:szCs w:val="20"/>
+        </w:rPr>
+        <w:t xml:space="preserve"> giúp cho việc quản lý chặt  chẽ và thống nhất trong mọi hoạt động.</w:t>
+      </w:r>
+      <w:r>
+        <w:rPr>
+          <w:rFonts w:ascii="Tahoma" w:hAnsi="Tahoma" w:cs="Tahoma"/>
+          <w:sz w:val="20"/>
+          <w:szCs w:val="20"/>
+        </w:rPr>
+        <w:t xml:space="preserve">  </w:t>
       </w:r>
     </w:p>
     <w:p>
@@ -3469,147 +3606,33 @@
       <w:pPr>
         <w:pStyle w:val="Heading1"/>
       </w:pPr>
-      <w:bookmarkStart w:id="13" w:name="_Toc196577923"/>
-      <w:bookmarkStart w:id="14" w:name="_Toc462064655"/>
-      <w:bookmarkEnd w:id="13"/>
+      <w:bookmarkStart w:id="14" w:name="_Toc196577923"/>
+      <w:bookmarkStart w:id="15" w:name="_Toc462064655"/>
+      <w:bookmarkEnd w:id="14"/>
       <w:r>
         <w:lastRenderedPageBreak/>
         <w:t>OVERVIEW</w:t>
       </w:r>
-      <w:bookmarkEnd w:id="14"/>
+      <w:bookmarkEnd w:id="15"/>
     </w:p>
     <w:p>
       <w:pPr>
         <w:pStyle w:val="Heading2"/>
       </w:pPr>
-      <w:bookmarkStart w:id="15" w:name="_Toc462064656"/>
+      <w:bookmarkStart w:id="16" w:name="_Toc462064656"/>
       <w:r>
         <w:t>Actors</w:t>
       </w:r>
-      <w:bookmarkEnd w:id="15"/>
+      <w:bookmarkEnd w:id="16"/>
     </w:p>
     <w:p>
       <w:pPr>
+        <w:spacing w:line="276" w:lineRule="auto"/>
+        <w:ind w:firstLine="720"/>
         <w:jc w:val="both"/>
       </w:pPr>
       <w:r>
-        <w:t xml:space="preserve">The below diagram describes all actors of the </w:t>
-      </w:r>
-      <w:r>
-        <w:rPr>
-          <w:rFonts w:cs="Tahoma"/>
-          <w:szCs w:val="16"/>
-          <w:lang w:val="en-US" w:eastAsia="en-US"/>
-        </w:rPr>
-        <w:t>JAVA01</w:t>
-      </w:r>
-      <w:r>
-        <w:rPr>
-          <w:rFonts w:cs="Tahoma"/>
-          <w:szCs w:val="16"/>
-          <w:lang w:val="en-US" w:eastAsia="en-US"/>
-        </w:rPr>
-        <w:t>Resource Management System</w:t>
-      </w:r>
-      <w:r>
-        <w:t xml:space="preserve">. An actor represents </w:t>
-      </w:r>
-      <w:r>
-        <w:t>a</w:t>
-      </w:r>
-      <w:r>
-        <w:t xml:space="preserve"> User </w:t>
-      </w:r>
-      <w:r>
-        <w:t>Role;</w:t>
-      </w:r>
-      <w:r>
-        <w:t xml:space="preserve"> currently we have Administrator</w:t>
-      </w:r>
-      <w:r>
-        <w:t xml:space="preserve"> and</w:t>
-      </w:r>
-      <w:r>
-        <w:t xml:space="preserve"> </w:t>
-      </w:r>
-      <w:r>
-        <w:t>N</w:t>
-      </w:r>
-      <w:r>
-        <w:t xml:space="preserve">ormal </w:t>
-      </w:r>
-      <w:r>
-        <w:t>U</w:t>
-      </w:r>
-      <w:r>
-        <w:t>ser</w:t>
-      </w:r>
-      <w:r>
-        <w:t xml:space="preserve"> Account</w:t>
-      </w:r>
-      <w:r>
-        <w:t>. Each user has his own actions when accessing into the system, base on his right</w:t>
-      </w:r>
-      <w:r>
-        <w:t>s</w:t>
-      </w:r>
-      <w:r>
-        <w:t xml:space="preserve">. Administrator and </w:t>
-      </w:r>
-      <w:r>
-        <w:t>N</w:t>
-      </w:r>
-      <w:r>
-        <w:t xml:space="preserve">ormal </w:t>
-      </w:r>
-      <w:r>
-        <w:t>U</w:t>
-      </w:r>
-      <w:r>
-        <w:t>ser</w:t>
-      </w:r>
-      <w:r>
-        <w:t xml:space="preserve"> Account</w:t>
-      </w:r>
-      <w:r>
-        <w:t xml:space="preserve"> have the rights to add new</w:t>
-      </w:r>
-      <w:r>
-        <w:t xml:space="preserve">, </w:t>
-      </w:r>
-      <w:r>
-        <w:t>update</w:t>
-      </w:r>
-      <w:r>
-        <w:t xml:space="preserve"> and delete records in all features; except User</w:t>
-      </w:r>
-      <w:r>
-        <w:t xml:space="preserve"> Accounts</w:t>
-      </w:r>
-      <w:r>
-        <w:t xml:space="preserve"> </w:t>
-      </w:r>
-      <w:r>
-        <w:t>Maintenance</w:t>
-      </w:r>
-      <w:r>
-        <w:t xml:space="preserve"> and</w:t>
-      </w:r>
-      <w:r>
-        <w:t xml:space="preserve"> </w:t>
-      </w:r>
-      <w:r>
-        <w:rPr>
-          <w:rFonts w:cs="Tahoma"/>
-          <w:szCs w:val="20"/>
-        </w:rPr>
-        <w:t>Housekeeping Modules</w:t>
-      </w:r>
-      <w:r>
-        <w:t>, only Administrator can access.</w:t>
-      </w:r>
-      <w:r>
-        <w:t xml:space="preserve"> </w:t>
+        <w:t xml:space="preserve">Diagram bên dưới mô tả tất cả các actors của “Hệ thống quản lý cửa hàng thuốc tây” actor đại diện cho 1 User Role, hiện tại chúng ta có tài khoản “Người quản lý tiệm thuốc”.Tài khoản này có sở hữu những actions trong khi truy cập vào hệ thống,dựa trên quyền của nó.”Người quản lý tiệm thuốc” có các quyền để them mới, cập nhật và xóa các bản ghi trong các tính năng, chỉ có “Chủ tiệm cửa hàng thuốc tây” có thể truy cập hệ thống.   </w:t>
       </w:r>
     </w:p>
     <w:tbl>
@@ -3690,68 +3713,32 @@
               </w:rPr>
             </w:pPr>
             <w:r>
+              <w:t>Q</w:t>
+            </w:r>
+            <w:r>
+              <w:t>uản lý tiệm thuốc</w:t>
+            </w:r>
+          </w:p>
+        </w:tc>
+        <w:tc>
+          <w:tcPr>
+            <w:tcW w:w="7200" w:type="dxa"/>
+          </w:tcPr>
+          <w:p>
+            <w:pPr>
+              <w:spacing w:before="0" w:after="0"/>
+              <w:jc w:val="both"/>
               <w:rPr>
                 <w:rFonts w:cs="Tahoma"/>
                 <w:szCs w:val="20"/>
               </w:rPr>
-              <w:t>Administrator</w:t>
-            </w:r>
-          </w:p>
-        </w:tc>
-        <w:tc>
-          <w:tcPr>
-            <w:tcW w:w="7200" w:type="dxa"/>
-          </w:tcPr>
-          <w:p>
-            <w:pPr>
-              <w:spacing w:before="0" w:after="0"/>
-              <w:jc w:val="both"/>
+            </w:pPr>
+            <w:r>
               <w:rPr>
                 <w:rFonts w:cs="Tahoma"/>
                 <w:szCs w:val="20"/>
               </w:rPr>
-            </w:pPr>
-            <w:r>
-              <w:rPr>
-                <w:rFonts w:cs="Tahoma"/>
-                <w:szCs w:val="20"/>
-              </w:rPr>
-              <w:t>Has the right</w:t>
-            </w:r>
-            <w:r>
-              <w:rPr>
-                <w:rFonts w:cs="Tahoma"/>
-                <w:szCs w:val="20"/>
-              </w:rPr>
-              <w:t xml:space="preserve"> to View, Add new, </w:t>
-            </w:r>
-            <w:r>
-              <w:rPr>
-                <w:rFonts w:cs="Tahoma"/>
-                <w:szCs w:val="20"/>
-              </w:rPr>
-              <w:t>Update</w:t>
-            </w:r>
-            <w:r>
-              <w:rPr>
-                <w:rFonts w:cs="Tahoma"/>
-                <w:szCs w:val="20"/>
-              </w:rPr>
-              <w:t xml:space="preserve"> </w:t>
-            </w:r>
-            <w:r>
-              <w:rPr>
-                <w:rFonts w:cs="Tahoma"/>
-                <w:szCs w:val="20"/>
-              </w:rPr>
-              <w:t>and Delete data</w:t>
-            </w:r>
-            <w:r>
-              <w:rPr>
-                <w:rFonts w:cs="Tahoma"/>
-                <w:szCs w:val="20"/>
-              </w:rPr>
-              <w:t xml:space="preserve"> in all modules</w:t>
+              <w:t xml:space="preserve">Có quyền xem, thêm mới, cập nhật và xóa dữ liệu trong tất cả các modules </w:t>
             </w:r>
             <w:r>
               <w:rPr>
@@ -3776,34 +3763,6 @@
                 <w:sz w:val="20"/>
               </w:rPr>
             </w:pPr>
-            <w:r>
-              <w:rPr>
-                <w:rFonts w:cs="Tahoma"/>
-                <w:sz w:val="20"/>
-              </w:rPr>
-              <w:t xml:space="preserve">Normal </w:t>
-            </w:r>
-            <w:r>
-              <w:rPr>
-                <w:rFonts w:cs="Tahoma"/>
-                <w:sz w:val="20"/>
-              </w:rPr>
-              <w:t>U</w:t>
-            </w:r>
-            <w:r>
-              <w:rPr>
-                <w:rFonts w:cs="Tahoma"/>
-                <w:sz w:val="20"/>
-              </w:rPr>
-              <w:t>ser</w:t>
-            </w:r>
-            <w:r>
-              <w:rPr>
-                <w:rFonts w:cs="Tahoma"/>
-                <w:sz w:val="20"/>
-              </w:rPr>
-              <w:t xml:space="preserve"> Account</w:t>
-            </w:r>
           </w:p>
         </w:tc>
         <w:tc>
@@ -3819,104 +3778,6 @@
                 <w:szCs w:val="20"/>
               </w:rPr>
             </w:pPr>
-            <w:r>
-              <w:rPr>
-                <w:rFonts w:cs="Tahoma"/>
-                <w:szCs w:val="20"/>
-              </w:rPr>
-              <w:t>Has the right</w:t>
-            </w:r>
-            <w:r>
-              <w:rPr>
-                <w:rFonts w:cs="Tahoma"/>
-                <w:szCs w:val="20"/>
-              </w:rPr>
-              <w:t xml:space="preserve"> to View, Add </w:t>
-            </w:r>
-            <w:r>
-              <w:rPr>
-                <w:rFonts w:cs="Tahoma"/>
-                <w:szCs w:val="20"/>
-              </w:rPr>
-              <w:t>new, Update</w:t>
-            </w:r>
-            <w:r>
-              <w:rPr>
-                <w:rFonts w:cs="Tahoma"/>
-                <w:szCs w:val="20"/>
-              </w:rPr>
-              <w:t xml:space="preserve"> and Delete</w:t>
-            </w:r>
-            <w:r>
-              <w:rPr>
-                <w:rFonts w:cs="Tahoma"/>
-                <w:szCs w:val="20"/>
-              </w:rPr>
-              <w:t xml:space="preserve"> </w:t>
-            </w:r>
-            <w:r>
-              <w:rPr>
-                <w:rFonts w:cs="Tahoma"/>
-                <w:szCs w:val="20"/>
-              </w:rPr>
-              <w:t>data</w:t>
-            </w:r>
-            <w:r>
-              <w:rPr>
-                <w:rFonts w:cs="Tahoma"/>
-                <w:szCs w:val="20"/>
-              </w:rPr>
-              <w:t xml:space="preserve"> in all modules</w:t>
-            </w:r>
-            <w:r>
-              <w:rPr>
-                <w:rFonts w:cs="Tahoma"/>
-                <w:szCs w:val="20"/>
-              </w:rPr>
-              <w:t>, except User</w:t>
-            </w:r>
-            <w:r>
-              <w:rPr>
-                <w:rFonts w:cs="Tahoma"/>
-                <w:szCs w:val="20"/>
-              </w:rPr>
-              <w:t xml:space="preserve"> Accounts</w:t>
-            </w:r>
-            <w:r>
-              <w:rPr>
-                <w:rFonts w:cs="Tahoma"/>
-                <w:szCs w:val="20"/>
-              </w:rPr>
-              <w:t xml:space="preserve"> Maintenance</w:t>
-            </w:r>
-            <w:r>
-              <w:rPr>
-                <w:rFonts w:cs="Tahoma"/>
-                <w:szCs w:val="20"/>
-              </w:rPr>
-              <w:t xml:space="preserve"> and Housekeeping</w:t>
-            </w:r>
-            <w:r>
-              <w:rPr>
-                <w:rFonts w:cs="Tahoma"/>
-                <w:szCs w:val="20"/>
-              </w:rPr>
-              <w:t xml:space="preserve"> Module</w:t>
-            </w:r>
-            <w:r>
-              <w:rPr>
-                <w:rFonts w:cs="Tahoma"/>
-                <w:szCs w:val="20"/>
-              </w:rPr>
-              <w:t>s</w:t>
-            </w:r>
-            <w:r>
-              <w:rPr>
-                <w:rFonts w:cs="Tahoma"/>
-                <w:szCs w:val="20"/>
-              </w:rPr>
-              <w:t>.</w:t>
-            </w:r>
           </w:p>
         </w:tc>
       </w:tr>
@@ -3925,16 +3786,15 @@
       <w:pPr>
         <w:pStyle w:val="Heading2"/>
       </w:pPr>
-      <w:bookmarkStart w:id="16" w:name="_Toc202842707"/>
-      <w:bookmarkStart w:id="17" w:name="_Toc202865892"/>
-      <w:bookmarkStart w:id="18" w:name="_Toc203022790"/>
-      <w:bookmarkStart w:id="19" w:name="_Toc203023176"/>
-      <w:bookmarkStart w:id="20" w:name="_Toc203212499"/>
-      <w:bookmarkStart w:id="21" w:name="_Toc203289071"/>
-      <w:bookmarkStart w:id="22" w:name="_Toc222910646"/>
-      <w:bookmarkStart w:id="23" w:name="_Toc223410150"/>
-      <w:bookmarkStart w:id="24" w:name="_Toc462064657"/>
-      <w:bookmarkEnd w:id="16"/>
+      <w:bookmarkStart w:id="17" w:name="_Toc202842707"/>
+      <w:bookmarkStart w:id="18" w:name="_Toc202865892"/>
+      <w:bookmarkStart w:id="19" w:name="_Toc203022790"/>
+      <w:bookmarkStart w:id="20" w:name="_Toc203023176"/>
+      <w:bookmarkStart w:id="21" w:name="_Toc203212499"/>
+      <w:bookmarkStart w:id="22" w:name="_Toc203289071"/>
+      <w:bookmarkStart w:id="23" w:name="_Toc222910646"/>
+      <w:bookmarkStart w:id="24" w:name="_Toc223410150"/>
+      <w:bookmarkStart w:id="25" w:name="_Toc462064657"/>
       <w:bookmarkEnd w:id="17"/>
       <w:bookmarkEnd w:id="18"/>
       <w:bookmarkEnd w:id="19"/>
@@ -3942,13 +3802,14 @@
       <w:bookmarkEnd w:id="21"/>
       <w:bookmarkEnd w:id="22"/>
       <w:bookmarkEnd w:id="23"/>
+      <w:bookmarkEnd w:id="24"/>
       <w:r>
         <w:t xml:space="preserve">System </w:t>
       </w:r>
       <w:r>
         <w:t>Use Case Diagram</w:t>
       </w:r>
-      <w:bookmarkEnd w:id="24"/>
+      <w:bookmarkEnd w:id="25"/>
     </w:p>
     <w:p>
       <w:pPr>
@@ -3971,7 +3832,7 @@
       <w:r>
         <w:rPr>
           <w:noProof/>
-          <w:lang w:val="en-US" w:eastAsia="ja-JP"/>
+          <w:lang w:val="en-US" w:eastAsia="en-US"/>
         </w:rPr>
         <w:drawing>
           <wp:inline distT="0" distB="0" distL="0" distR="0" wp14:anchorId="15683D58" wp14:editId="68C33300">
@@ -3989,7 +3850,7 @@
                     <pic:cNvPicPr/>
                   </pic:nvPicPr>
                   <pic:blipFill>
-                    <a:blip r:embed="rId12">
+                    <a:blip r:embed="rId11">
                       <a:extLst>
                         <a:ext uri="{28A0092B-C50C-407E-A947-70E740481C1C}">
                           <a14:useLocalDpi xmlns:a14="http://schemas.microsoft.com/office/drawing/2010/main" val="0"/>
@@ -4022,7 +3883,7 @@
           <w:tab w:val="left" w:pos="2670"/>
         </w:tabs>
         <w:sectPr>
-          <w:footerReference w:type="default" r:id="rId13"/>
+          <w:footerReference w:type="default" r:id="rId12"/>
           <w:pgSz w:w="11906" w:h="16838" w:code="9"/>
           <w:pgMar w:top="851" w:right="851" w:bottom="851" w:left="851" w:header="432" w:footer="432" w:gutter="0"/>
           <w:cols w:space="708"/>
@@ -4055,7 +3916,7 @@
       <w:r>
         <w:rPr>
           <w:noProof/>
-          <w:lang w:val="en-US" w:eastAsia="ja-JP"/>
+          <w:lang w:val="en-US" w:eastAsia="en-US"/>
         </w:rPr>
         <w:drawing>
           <wp:inline distT="0" distB="0" distL="0" distR="0" wp14:anchorId="60B38739" wp14:editId="1107C33F">
@@ -4073,7 +3934,7 @@
                     <pic:cNvPicPr/>
                   </pic:nvPicPr>
                   <pic:blipFill>
-                    <a:blip r:embed="rId14">
+                    <a:blip r:embed="rId13">
                       <a:extLst>
                         <a:ext uri="{28A0092B-C50C-407E-A947-70E740481C1C}">
                           <a14:useLocalDpi xmlns:a14="http://schemas.microsoft.com/office/drawing/2010/main" val="0"/>
@@ -4139,7 +4000,7 @@
       <w:r>
         <w:rPr>
           <w:noProof/>
-          <w:lang w:val="en-US" w:eastAsia="ja-JP"/>
+          <w:lang w:val="en-US" w:eastAsia="en-US"/>
         </w:rPr>
         <w:drawing>
           <wp:inline distT="0" distB="0" distL="0" distR="0" wp14:anchorId="32A2AA77" wp14:editId="0E68BF9A">
@@ -4157,7 +4018,7 @@
                     <pic:cNvPicPr/>
                   </pic:nvPicPr>
                   <pic:blipFill>
-                    <a:blip r:embed="rId15">
+                    <a:blip r:embed="rId14">
                       <a:extLst>
                         <a:ext uri="{28A0092B-C50C-407E-A947-70E740481C1C}">
                           <a14:useLocalDpi xmlns:a14="http://schemas.microsoft.com/office/drawing/2010/main" val="0"/>
@@ -4216,7 +4077,7 @@
       <w:r>
         <w:rPr>
           <w:noProof/>
-          <w:lang w:val="en-US" w:eastAsia="ja-JP"/>
+          <w:lang w:val="en-US" w:eastAsia="en-US"/>
         </w:rPr>
         <w:drawing>
           <wp:inline distT="0" distB="0" distL="0" distR="0" wp14:anchorId="5AF4F2F0" wp14:editId="6BD7E2E6">
@@ -4234,7 +4095,7 @@
                     <pic:cNvPicPr/>
                   </pic:nvPicPr>
                   <pic:blipFill>
-                    <a:blip r:embed="rId16">
+                    <a:blip r:embed="rId15">
                       <a:extLst>
                         <a:ext uri="{28A0092B-C50C-407E-A947-70E740481C1C}">
                           <a14:useLocalDpi xmlns:a14="http://schemas.microsoft.com/office/drawing/2010/main" val="0"/>
@@ -4294,7 +4155,7 @@
       <w:r>
         <w:rPr>
           <w:noProof/>
-          <w:lang w:val="en-US" w:eastAsia="ja-JP"/>
+          <w:lang w:val="en-US" w:eastAsia="en-US"/>
         </w:rPr>
         <w:drawing>
           <wp:inline distT="0" distB="0" distL="0" distR="0" wp14:anchorId="0AAC8852" wp14:editId="1BD7FFBE">
@@ -4312,7 +4173,7 @@
                     <pic:cNvPicPr/>
                   </pic:nvPicPr>
                   <pic:blipFill>
-                    <a:blip r:embed="rId17">
+                    <a:blip r:embed="rId16">
                       <a:extLst>
                         <a:ext uri="{28A0092B-C50C-407E-A947-70E740481C1C}">
                           <a14:useLocalDpi xmlns:a14="http://schemas.microsoft.com/office/drawing/2010/main" val="0"/>
@@ -4372,7 +4233,7 @@
       <w:r>
         <w:rPr>
           <w:noProof/>
-          <w:lang w:val="en-US" w:eastAsia="ja-JP"/>
+          <w:lang w:val="en-US" w:eastAsia="en-US"/>
         </w:rPr>
         <w:drawing>
           <wp:inline distT="0" distB="0" distL="0" distR="0" wp14:anchorId="0DADD59B" wp14:editId="6B8F8025">
@@ -4390,7 +4251,7 @@
                     <pic:cNvPicPr/>
                   </pic:nvPicPr>
                   <pic:blipFill>
-                    <a:blip r:embed="rId18">
+                    <a:blip r:embed="rId17">
                       <a:extLst>
                         <a:ext uri="{28A0092B-C50C-407E-A947-70E740481C1C}">
                           <a14:useLocalDpi xmlns:a14="http://schemas.microsoft.com/office/drawing/2010/main" val="0"/>
@@ -4448,7 +4309,7 @@
       <w:pPr>
         <w:pStyle w:val="Heading2"/>
       </w:pPr>
-      <w:bookmarkStart w:id="25" w:name="_Toc462064658"/>
+      <w:bookmarkStart w:id="26" w:name="_Toc462064658"/>
       <w:r>
         <w:t>S</w:t>
       </w:r>
@@ -4467,13 +4328,13 @@
       <w:r>
         <w:t>low</w:t>
       </w:r>
-      <w:bookmarkEnd w:id="25"/>
+      <w:bookmarkEnd w:id="26"/>
     </w:p>
     <w:p>
       <w:r>
         <w:rPr>
           <w:noProof/>
-          <w:lang w:val="en-US" w:eastAsia="ja-JP"/>
+          <w:lang w:val="en-US" w:eastAsia="en-US"/>
         </w:rPr>
         <w:drawing>
           <wp:inline distT="0" distB="0" distL="0" distR="0" wp14:anchorId="539C71CB" wp14:editId="6930FFAF">
@@ -4491,7 +4352,7 @@
                     <pic:cNvPicPr/>
                   </pic:nvPicPr>
                   <pic:blipFill>
-                    <a:blip r:embed="rId19">
+                    <a:blip r:embed="rId18">
                       <a:extLst>
                         <a:ext uri="{28A0092B-C50C-407E-A947-70E740481C1C}">
                           <a14:useLocalDpi xmlns:a14="http://schemas.microsoft.com/office/drawing/2010/main" val="0"/>
@@ -4517,8 +4378,6 @@
           </wp:inline>
         </w:drawing>
       </w:r>
-      <w:bookmarkStart w:id="26" w:name="_GoBack"/>
-      <w:bookmarkEnd w:id="26"/>
     </w:p>
     <w:p>
       <w:pPr>
@@ -4569,7 +4428,7 @@
       <w:r>
         <w:rPr>
           <w:noProof/>
-          <w:lang w:val="en-US" w:eastAsia="ja-JP"/>
+          <w:lang w:val="en-US" w:eastAsia="en-US"/>
         </w:rPr>
         <w:drawing>
           <wp:inline distT="0" distB="0" distL="0" distR="0" wp14:anchorId="41DA8049" wp14:editId="7BDBB711">
@@ -4589,7 +4448,7 @@
                     </pic:cNvPicPr>
                   </pic:nvPicPr>
                   <pic:blipFill>
-                    <a:blip r:embed="rId20">
+                    <a:blip r:embed="rId19">
                       <a:extLst>
                         <a:ext uri="{28A0092B-C50C-407E-A947-70E740481C1C}">
                           <a14:useLocalDpi xmlns:a14="http://schemas.microsoft.com/office/drawing/2010/main" val="0"/>
@@ -5288,7 +5147,7 @@
         <w:rPr>
           <w:rFonts w:ascii="Times New Roman" w:hAnsi="Times New Roman"/>
           <w:noProof/>
-          <w:lang w:val="en-US" w:eastAsia="ja-JP"/>
+          <w:lang w:val="en-US" w:eastAsia="en-US"/>
         </w:rPr>
         <w:drawing>
           <wp:inline distT="0" distB="0" distL="0" distR="0" wp14:anchorId="76783BBF" wp14:editId="182B8979">
@@ -5308,7 +5167,7 @@
                     </pic:cNvPicPr>
                   </pic:nvPicPr>
                   <pic:blipFill>
-                    <a:blip r:embed="rId21">
+                    <a:blip r:embed="rId20">
                       <a:extLst>
                         <a:ext uri="{28A0092B-C50C-407E-A947-70E740481C1C}">
                           <a14:useLocalDpi xmlns:a14="http://schemas.microsoft.com/office/drawing/2010/main" val="0"/>
@@ -6192,7 +6051,7 @@
       <w:r>
         <w:rPr>
           <w:noProof/>
-          <w:lang w:val="en-US" w:eastAsia="ja-JP"/>
+          <w:lang w:val="en-US" w:eastAsia="en-US"/>
         </w:rPr>
         <w:drawing>
           <wp:inline distT="0" distB="0" distL="0" distR="0" wp14:anchorId="7D98F64F" wp14:editId="33CCAFD2">
@@ -6212,7 +6071,7 @@
                     </pic:cNvPicPr>
                   </pic:nvPicPr>
                   <pic:blipFill>
-                    <a:blip r:embed="rId22">
+                    <a:blip r:embed="rId21">
                       <a:extLst>
                         <a:ext uri="{28A0092B-C50C-407E-A947-70E740481C1C}">
                           <a14:useLocalDpi xmlns:a14="http://schemas.microsoft.com/office/drawing/2010/main" val="0"/>
@@ -7451,7 +7310,7 @@
       <w:r>
         <w:rPr>
           <w:noProof/>
-          <w:lang w:val="en-US" w:eastAsia="ja-JP"/>
+          <w:lang w:val="en-US" w:eastAsia="en-US"/>
         </w:rPr>
         <w:drawing>
           <wp:inline distT="0" distB="0" distL="0" distR="0" wp14:anchorId="702E3280" wp14:editId="4AF67291">
@@ -7471,7 +7330,7 @@
                     </pic:cNvPicPr>
                   </pic:nvPicPr>
                   <pic:blipFill>
-                    <a:blip r:embed="rId23">
+                    <a:blip r:embed="rId22">
                       <a:extLst>
                         <a:ext uri="{28A0092B-C50C-407E-A947-70E740481C1C}">
                           <a14:useLocalDpi xmlns:a14="http://schemas.microsoft.com/office/drawing/2010/main" val="0"/>
@@ -9214,7 +9073,7 @@
       <w:r>
         <w:rPr>
           <w:noProof/>
-          <w:lang w:val="en-US" w:eastAsia="ja-JP"/>
+          <w:lang w:val="en-US" w:eastAsia="en-US"/>
         </w:rPr>
         <w:drawing>
           <wp:inline distT="0" distB="0" distL="0" distR="0" wp14:anchorId="375457CE" wp14:editId="643C1385">
@@ -9234,7 +9093,7 @@
                     </pic:cNvPicPr>
                   </pic:nvPicPr>
                   <pic:blipFill>
-                    <a:blip r:embed="rId24">
+                    <a:blip r:embed="rId23">
                       <a:extLst>
                         <a:ext uri="{28A0092B-C50C-407E-A947-70E740481C1C}">
                           <a14:useLocalDpi xmlns:a14="http://schemas.microsoft.com/office/drawing/2010/main" val="0"/>
@@ -9956,7 +9815,7 @@
             <w:r>
               <w:t xml:space="preserve">. </w:t>
             </w:r>
-            <w:hyperlink r:id="rId25" w:history="1">
+            <w:hyperlink r:id="rId24" w:history="1">
               <w:r>
                 <w:rPr>
                   <w:rStyle w:val="Hyperlink"/>
@@ -10681,7 +10540,7 @@
             <w:r>
               <w:t xml:space="preserve">“Email must be in the format of </w:t>
             </w:r>
-            <w:hyperlink r:id="rId26" w:history="1">
+            <w:hyperlink r:id="rId25" w:history="1">
               <w:r>
                 <w:rPr>
                   <w:rStyle w:val="Hyperlink"/>
@@ -11228,7 +11087,7 @@
         <w:rPr>
           <w:rFonts w:ascii="Times New Roman" w:hAnsi="Times New Roman"/>
           <w:noProof/>
-          <w:lang w:val="en-US" w:eastAsia="ja-JP"/>
+          <w:lang w:val="en-US" w:eastAsia="en-US"/>
         </w:rPr>
         <w:drawing>
           <wp:inline distT="0" distB="0" distL="0" distR="0" wp14:anchorId="39B944B1" wp14:editId="28D0AFED">
@@ -11248,7 +11107,7 @@
                     </pic:cNvPicPr>
                   </pic:nvPicPr>
                   <pic:blipFill>
-                    <a:blip r:embed="rId27">
+                    <a:blip r:embed="rId26">
                       <a:extLst>
                         <a:ext uri="{28A0092B-C50C-407E-A947-70E740481C1C}">
                           <a14:useLocalDpi xmlns:a14="http://schemas.microsoft.com/office/drawing/2010/main" val="0"/>
@@ -11290,7 +11149,7 @@
         <w:rPr>
           <w:rFonts w:ascii="Times New Roman" w:hAnsi="Times New Roman"/>
           <w:noProof/>
-          <w:lang w:val="en-US" w:eastAsia="ja-JP"/>
+          <w:lang w:val="en-US" w:eastAsia="en-US"/>
         </w:rPr>
         <w:drawing>
           <wp:inline distT="0" distB="0" distL="0" distR="0" wp14:anchorId="138CFF63" wp14:editId="233978E3">
@@ -11310,7 +11169,7 @@
                     </pic:cNvPicPr>
                   </pic:nvPicPr>
                   <pic:blipFill>
-                    <a:blip r:embed="rId28">
+                    <a:blip r:embed="rId27">
                       <a:extLst>
                         <a:ext uri="{28A0092B-C50C-407E-A947-70E740481C1C}">
                           <a14:useLocalDpi xmlns:a14="http://schemas.microsoft.com/office/drawing/2010/main" val="0"/>
@@ -13016,7 +12875,7 @@
       <w:r>
         <w:rPr>
           <w:noProof/>
-          <w:lang w:val="en-US" w:eastAsia="ja-JP"/>
+          <w:lang w:val="en-US" w:eastAsia="en-US"/>
         </w:rPr>
         <w:drawing>
           <wp:inline distT="0" distB="0" distL="0" distR="0" wp14:anchorId="232E3E93" wp14:editId="093D0328">
@@ -13036,7 +12895,7 @@
                     </pic:cNvPicPr>
                   </pic:nvPicPr>
                   <pic:blipFill>
-                    <a:blip r:embed="rId29">
+                    <a:blip r:embed="rId28">
                       <a:extLst>
                         <a:ext uri="{28A0092B-C50C-407E-A947-70E740481C1C}">
                           <a14:useLocalDpi xmlns:a14="http://schemas.microsoft.com/office/drawing/2010/main" val="0"/>
@@ -14317,7 +14176,7 @@
       <w:r>
         <w:rPr>
           <w:noProof/>
-          <w:lang w:val="en-US" w:eastAsia="ja-JP"/>
+          <w:lang w:val="en-US" w:eastAsia="en-US"/>
         </w:rPr>
         <w:drawing>
           <wp:inline distT="0" distB="0" distL="0" distR="0" wp14:anchorId="40235D6D" wp14:editId="595DB0A4">
@@ -19027,7 +18886,7 @@
       <w:r>
         <w:rPr>
           <w:noProof/>
-          <w:lang w:val="en-US" w:eastAsia="ja-JP"/>
+          <w:lang w:val="en-US" w:eastAsia="en-US"/>
         </w:rPr>
         <w:drawing>
           <wp:inline distT="0" distB="0" distL="0" distR="0" wp14:anchorId="27C3F824" wp14:editId="1A21022C">
@@ -19939,7 +19798,7 @@
       <w:r>
         <w:rPr>
           <w:noProof/>
-          <w:lang w:val="en-US" w:eastAsia="ja-JP"/>
+          <w:lang w:val="en-US" w:eastAsia="en-US"/>
         </w:rPr>
         <w:drawing>
           <wp:inline distT="0" distB="0" distL="0" distR="0" wp14:anchorId="241332E1" wp14:editId="6196AFB5">
@@ -24406,7 +24265,7 @@
 </file>
 
 <file path=word/comments.xml><?xml version="1.0" encoding="utf-8"?>
-<w:comments xmlns:wpc="http://schemas.microsoft.com/office/word/2010/wordprocessingCanvas" xmlns:mc="http://schemas.openxmlformats.org/markup-compatibility/2006" xmlns:o="urn:schemas-microsoft-com:office:office" xmlns:r="http://schemas.openxmlformats.org/officeDocument/2006/relationships" xmlns:m="http://schemas.openxmlformats.org/officeDocument/2006/math" xmlns:v="urn:schemas-microsoft-com:vml" xmlns:wp14="http://schemas.microsoft.com/office/word/2010/wordprocessingDrawing" xmlns:wp="http://schemas.openxmlformats.org/drawingml/2006/wordprocessingDrawing" xmlns:w10="urn:schemas-microsoft-com:office:word" xmlns:w="http://schemas.openxmlformats.org/wordprocessingml/2006/main" xmlns:w14="http://schemas.microsoft.com/office/word/2010/wordml" xmlns:wpg="http://schemas.microsoft.com/office/word/2010/wordprocessingGroup" xmlns:wpi="http://schemas.microsoft.com/office/word/2010/wordprocessingInk" xmlns:wne="http://schemas.microsoft.com/office/word/2006/wordml" xmlns:wps="http://schemas.microsoft.com/office/word/2010/wordprocessingShape" mc:Ignorable="w14 wp14">
+<w:comments xmlns:wpc="http://schemas.microsoft.com/office/word/2010/wordprocessingCanvas" xmlns:mc="http://schemas.openxmlformats.org/markup-compatibility/2006" xmlns:o="urn:schemas-microsoft-com:office:office" xmlns:r="http://schemas.openxmlformats.org/officeDocument/2006/relationships" xmlns:m="http://schemas.openxmlformats.org/officeDocument/2006/math" xmlns:v="urn:schemas-microsoft-com:vml" xmlns:wp14="http://schemas.microsoft.com/office/word/2010/wordprocessingDrawing" xmlns:wp="http://schemas.openxmlformats.org/drawingml/2006/wordprocessingDrawing" xmlns:w10="urn:schemas-microsoft-com:office:word" xmlns:w="http://schemas.openxmlformats.org/wordprocessingml/2006/main" xmlns:w14="http://schemas.microsoft.com/office/word/2010/wordml" xmlns:w15="http://schemas.microsoft.com/office/word/2012/wordml" xmlns:wpg="http://schemas.microsoft.com/office/word/2010/wordprocessingGroup" xmlns:wpi="http://schemas.microsoft.com/office/word/2010/wordprocessingInk" xmlns:wne="http://schemas.microsoft.com/office/word/2006/wordml" xmlns:wps="http://schemas.microsoft.com/office/word/2010/wordprocessingShape" mc:Ignorable="w14 w15 wp14">
   <w:comment w:id="48" w:author="ToanChi" w:date="2016-09-19T15:59:00Z" w:initials="T">
     <w:p>
       <w:pPr>
@@ -24858,7 +24717,7 @@
 </file>
 
 <file path=word/endnotes.xml><?xml version="1.0" encoding="utf-8"?>
-<w:endnotes xmlns:wpc="http://schemas.microsoft.com/office/word/2010/wordprocessingCanvas" xmlns:mc="http://schemas.openxmlformats.org/markup-compatibility/2006" xmlns:o="urn:schemas-microsoft-com:office:office" xmlns:r="http://schemas.openxmlformats.org/officeDocument/2006/relationships" xmlns:m="http://schemas.openxmlformats.org/officeDocument/2006/math" xmlns:v="urn:schemas-microsoft-com:vml" xmlns:wp14="http://schemas.microsoft.com/office/word/2010/wordprocessingDrawing" xmlns:wp="http://schemas.openxmlformats.org/drawingml/2006/wordprocessingDrawing" xmlns:w10="urn:schemas-microsoft-com:office:word" xmlns:w="http://schemas.openxmlformats.org/wordprocessingml/2006/main" xmlns:w14="http://schemas.microsoft.com/office/word/2010/wordml" xmlns:wpg="http://schemas.microsoft.com/office/word/2010/wordprocessingGroup" xmlns:wpi="http://schemas.microsoft.com/office/word/2010/wordprocessingInk" xmlns:wne="http://schemas.microsoft.com/office/word/2006/wordml" xmlns:wps="http://schemas.microsoft.com/office/word/2010/wordprocessingShape" mc:Ignorable="w14 wp14">
+<w:endnotes xmlns:wpc="http://schemas.microsoft.com/office/word/2010/wordprocessingCanvas" xmlns:mc="http://schemas.openxmlformats.org/markup-compatibility/2006" xmlns:o="urn:schemas-microsoft-com:office:office" xmlns:r="http://schemas.openxmlformats.org/officeDocument/2006/relationships" xmlns:m="http://schemas.openxmlformats.org/officeDocument/2006/math" xmlns:v="urn:schemas-microsoft-com:vml" xmlns:wp14="http://schemas.microsoft.com/office/word/2010/wordprocessingDrawing" xmlns:wp="http://schemas.openxmlformats.org/drawingml/2006/wordprocessingDrawing" xmlns:w10="urn:schemas-microsoft-com:office:word" xmlns:w="http://schemas.openxmlformats.org/wordprocessingml/2006/main" xmlns:w14="http://schemas.microsoft.com/office/word/2010/wordml" xmlns:w15="http://schemas.microsoft.com/office/word/2012/wordml" xmlns:wpg="http://schemas.microsoft.com/office/word/2010/wordprocessingGroup" xmlns:wpi="http://schemas.microsoft.com/office/word/2010/wordprocessingInk" xmlns:wne="http://schemas.microsoft.com/office/word/2006/wordml" xmlns:wps="http://schemas.microsoft.com/office/word/2010/wordprocessingShape" mc:Ignorable="w14 w15 wp14">
   <w:endnote w:type="separator" w:id="-1">
     <w:p>
       <w:r>
@@ -24877,7 +24736,7 @@
 </file>
 
 <file path=word/footer1.xml><?xml version="1.0" encoding="utf-8"?>
-<w:ftr xmlns:wpc="http://schemas.microsoft.com/office/word/2010/wordprocessingCanvas" xmlns:mc="http://schemas.openxmlformats.org/markup-compatibility/2006" xmlns:o="urn:schemas-microsoft-com:office:office" xmlns:r="http://schemas.openxmlformats.org/officeDocument/2006/relationships" xmlns:m="http://schemas.openxmlformats.org/officeDocument/2006/math" xmlns:v="urn:schemas-microsoft-com:vml" xmlns:wp14="http://schemas.microsoft.com/office/word/2010/wordprocessingDrawing" xmlns:wp="http://schemas.openxmlformats.org/drawingml/2006/wordprocessingDrawing" xmlns:w10="urn:schemas-microsoft-com:office:word" xmlns:w="http://schemas.openxmlformats.org/wordprocessingml/2006/main" xmlns:w14="http://schemas.microsoft.com/office/word/2010/wordml" xmlns:wpg="http://schemas.microsoft.com/office/word/2010/wordprocessingGroup" xmlns:wpi="http://schemas.microsoft.com/office/word/2010/wordprocessingInk" xmlns:wne="http://schemas.microsoft.com/office/word/2006/wordml" xmlns:wps="http://schemas.microsoft.com/office/word/2010/wordprocessingShape" mc:Ignorable="w14 wp14">
+<w:ftr xmlns:wpc="http://schemas.microsoft.com/office/word/2010/wordprocessingCanvas" xmlns:mc="http://schemas.openxmlformats.org/markup-compatibility/2006" xmlns:o="urn:schemas-microsoft-com:office:office" xmlns:r="http://schemas.openxmlformats.org/officeDocument/2006/relationships" xmlns:m="http://schemas.openxmlformats.org/officeDocument/2006/math" xmlns:v="urn:schemas-microsoft-com:vml" xmlns:wp14="http://schemas.microsoft.com/office/word/2010/wordprocessingDrawing" xmlns:wp="http://schemas.openxmlformats.org/drawingml/2006/wordprocessingDrawing" xmlns:w10="urn:schemas-microsoft-com:office:word" xmlns:w="http://schemas.openxmlformats.org/wordprocessingml/2006/main" xmlns:w14="http://schemas.microsoft.com/office/word/2010/wordml" xmlns:w15="http://schemas.microsoft.com/office/word/2012/wordml" xmlns:wpg="http://schemas.microsoft.com/office/word/2010/wordprocessingGroup" xmlns:wpi="http://schemas.microsoft.com/office/word/2010/wordprocessingInk" xmlns:wne="http://schemas.microsoft.com/office/word/2006/wordml" xmlns:wps="http://schemas.microsoft.com/office/word/2010/wordprocessingShape" mc:Ignorable="w14 w15 wp14">
   <w:p>
     <w:pPr>
       <w:pStyle w:val="Footer"/>
@@ -24962,7 +24821,7 @@
       <w:rPr>
         <w:noProof/>
       </w:rPr>
-      <w:t>2</w:t>
+      <w:t>36</w:t>
     </w:r>
     <w:r>
       <w:fldChar w:fldCharType="end"/>
@@ -24972,7 +24831,7 @@
 </file>
 
 <file path=word/footer2.xml><?xml version="1.0" encoding="utf-8"?>
-<w:ftr xmlns:wpc="http://schemas.microsoft.com/office/word/2010/wordprocessingCanvas" xmlns:mc="http://schemas.openxmlformats.org/markup-compatibility/2006" xmlns:o="urn:schemas-microsoft-com:office:office" xmlns:r="http://schemas.openxmlformats.org/officeDocument/2006/relationships" xmlns:m="http://schemas.openxmlformats.org/officeDocument/2006/math" xmlns:v="urn:schemas-microsoft-com:vml" xmlns:wp14="http://schemas.microsoft.com/office/word/2010/wordprocessingDrawing" xmlns:wp="http://schemas.openxmlformats.org/drawingml/2006/wordprocessingDrawing" xmlns:w10="urn:schemas-microsoft-com:office:word" xmlns:w="http://schemas.openxmlformats.org/wordprocessingml/2006/main" xmlns:w14="http://schemas.microsoft.com/office/word/2010/wordml" xmlns:wpg="http://schemas.microsoft.com/office/word/2010/wordprocessingGroup" xmlns:wpi="http://schemas.microsoft.com/office/word/2010/wordprocessingInk" xmlns:wne="http://schemas.microsoft.com/office/word/2006/wordml" xmlns:wps="http://schemas.microsoft.com/office/word/2010/wordprocessingShape" mc:Ignorable="w14 wp14">
+<w:ftr xmlns:wpc="http://schemas.microsoft.com/office/word/2010/wordprocessingCanvas" xmlns:mc="http://schemas.openxmlformats.org/markup-compatibility/2006" xmlns:o="urn:schemas-microsoft-com:office:office" xmlns:r="http://schemas.openxmlformats.org/officeDocument/2006/relationships" xmlns:m="http://schemas.openxmlformats.org/officeDocument/2006/math" xmlns:v="urn:schemas-microsoft-com:vml" xmlns:wp14="http://schemas.microsoft.com/office/word/2010/wordprocessingDrawing" xmlns:wp="http://schemas.openxmlformats.org/drawingml/2006/wordprocessingDrawing" xmlns:w10="urn:schemas-microsoft-com:office:word" xmlns:w="http://schemas.openxmlformats.org/wordprocessingml/2006/main" xmlns:w14="http://schemas.microsoft.com/office/word/2010/wordml" xmlns:w15="http://schemas.microsoft.com/office/word/2012/wordml" xmlns:wpg="http://schemas.microsoft.com/office/word/2010/wordprocessingGroup" xmlns:wpi="http://schemas.microsoft.com/office/word/2010/wordprocessingInk" xmlns:wne="http://schemas.microsoft.com/office/word/2006/wordml" xmlns:wps="http://schemas.microsoft.com/office/word/2010/wordprocessingShape" mc:Ignorable="w14 w15 wp14">
   <w:p>
     <w:pPr>
       <w:pStyle w:val="Footer"/>
@@ -25036,7 +24895,7 @@
       <w:rPr>
         <w:noProof/>
       </w:rPr>
-      <w:t>10</w:t>
+      <w:t>4</w:t>
     </w:r>
     <w:r>
       <w:fldChar w:fldCharType="end"/>
@@ -25057,7 +24916,7 @@
       <w:rPr>
         <w:noProof/>
       </w:rPr>
-      <w:t>35</w:t>
+      <w:t>36</w:t>
     </w:r>
     <w:r>
       <w:fldChar w:fldCharType="end"/>
@@ -25067,7 +24926,7 @@
 </file>
 
 <file path=word/footnotes.xml><?xml version="1.0" encoding="utf-8"?>
-<w:footnotes xmlns:wpc="http://schemas.microsoft.com/office/word/2010/wordprocessingCanvas" xmlns:mc="http://schemas.openxmlformats.org/markup-compatibility/2006" xmlns:o="urn:schemas-microsoft-com:office:office" xmlns:r="http://schemas.openxmlformats.org/officeDocument/2006/relationships" xmlns:m="http://schemas.openxmlformats.org/officeDocument/2006/math" xmlns:v="urn:schemas-microsoft-com:vml" xmlns:wp14="http://schemas.microsoft.com/office/word/2010/wordprocessingDrawing" xmlns:wp="http://schemas.openxmlformats.org/drawingml/2006/wordprocessingDrawing" xmlns:w10="urn:schemas-microsoft-com:office:word" xmlns:w="http://schemas.openxmlformats.org/wordprocessingml/2006/main" xmlns:w14="http://schemas.microsoft.com/office/word/2010/wordml" xmlns:wpg="http://schemas.microsoft.com/office/word/2010/wordprocessingGroup" xmlns:wpi="http://schemas.microsoft.com/office/word/2010/wordprocessingInk" xmlns:wne="http://schemas.microsoft.com/office/word/2006/wordml" xmlns:wps="http://schemas.microsoft.com/office/word/2010/wordprocessingShape" mc:Ignorable="w14 wp14">
+<w:footnotes xmlns:wpc="http://schemas.microsoft.com/office/word/2010/wordprocessingCanvas" xmlns:mc="http://schemas.openxmlformats.org/markup-compatibility/2006" xmlns:o="urn:schemas-microsoft-com:office:office" xmlns:r="http://schemas.openxmlformats.org/officeDocument/2006/relationships" xmlns:m="http://schemas.openxmlformats.org/officeDocument/2006/math" xmlns:v="urn:schemas-microsoft-com:vml" xmlns:wp14="http://schemas.microsoft.com/office/word/2010/wordprocessingDrawing" xmlns:wp="http://schemas.openxmlformats.org/drawingml/2006/wordprocessingDrawing" xmlns:w10="urn:schemas-microsoft-com:office:word" xmlns:w="http://schemas.openxmlformats.org/wordprocessingml/2006/main" xmlns:w14="http://schemas.microsoft.com/office/word/2010/wordml" xmlns:w15="http://schemas.microsoft.com/office/word/2012/wordml" xmlns:wpg="http://schemas.microsoft.com/office/word/2010/wordprocessingGroup" xmlns:wpi="http://schemas.microsoft.com/office/word/2010/wordprocessingInk" xmlns:wne="http://schemas.microsoft.com/office/word/2006/wordml" xmlns:wps="http://schemas.microsoft.com/office/word/2010/wordprocessingShape" mc:Ignorable="w14 w15 wp14">
   <w:footnote w:type="separator" w:id="-1">
     <w:p>
       <w:r>
@@ -25086,7 +24945,7 @@
 </file>
 
 <file path=word/header1.xml><?xml version="1.0" encoding="utf-8"?>
-<w:hdr xmlns:wpc="http://schemas.microsoft.com/office/word/2010/wordprocessingCanvas" xmlns:mc="http://schemas.openxmlformats.org/markup-compatibility/2006" xmlns:o="urn:schemas-microsoft-com:office:office" xmlns:r="http://schemas.openxmlformats.org/officeDocument/2006/relationships" xmlns:m="http://schemas.openxmlformats.org/officeDocument/2006/math" xmlns:v="urn:schemas-microsoft-com:vml" xmlns:wp14="http://schemas.microsoft.com/office/word/2010/wordprocessingDrawing" xmlns:wp="http://schemas.openxmlformats.org/drawingml/2006/wordprocessingDrawing" xmlns:w10="urn:schemas-microsoft-com:office:word" xmlns:w="http://schemas.openxmlformats.org/wordprocessingml/2006/main" xmlns:w14="http://schemas.microsoft.com/office/word/2010/wordml" xmlns:wpg="http://schemas.microsoft.com/office/word/2010/wordprocessingGroup" xmlns:wpi="http://schemas.microsoft.com/office/word/2010/wordprocessingInk" xmlns:wne="http://schemas.microsoft.com/office/word/2006/wordml" xmlns:wps="http://schemas.microsoft.com/office/word/2010/wordprocessingShape" mc:Ignorable="w14 wp14">
+<w:hdr xmlns:wpc="http://schemas.microsoft.com/office/word/2010/wordprocessingCanvas" xmlns:mc="http://schemas.openxmlformats.org/markup-compatibility/2006" xmlns:o="urn:schemas-microsoft-com:office:office" xmlns:r="http://schemas.openxmlformats.org/officeDocument/2006/relationships" xmlns:m="http://schemas.openxmlformats.org/officeDocument/2006/math" xmlns:v="urn:schemas-microsoft-com:vml" xmlns:wp14="http://schemas.microsoft.com/office/word/2010/wordprocessingDrawing" xmlns:wp="http://schemas.openxmlformats.org/drawingml/2006/wordprocessingDrawing" xmlns:w10="urn:schemas-microsoft-com:office:word" xmlns:w="http://schemas.openxmlformats.org/wordprocessingml/2006/main" xmlns:w14="http://schemas.microsoft.com/office/word/2010/wordml" xmlns:w15="http://schemas.microsoft.com/office/word/2012/wordml" xmlns:wpg="http://schemas.microsoft.com/office/word/2010/wordprocessingGroup" xmlns:wpi="http://schemas.microsoft.com/office/word/2010/wordprocessingInk" xmlns:wne="http://schemas.microsoft.com/office/word/2006/wordml" xmlns:wps="http://schemas.microsoft.com/office/word/2010/wordprocessingShape" mc:Ignorable="w14 w15 wp14">
   <w:p/>
   <w:p/>
   <w:p/>
@@ -25098,7 +24957,7 @@
 </file>
 
 <file path=word/header2.xml><?xml version="1.0" encoding="utf-8"?>
-<w:hdr xmlns:wpc="http://schemas.microsoft.com/office/word/2010/wordprocessingCanvas" xmlns:mc="http://schemas.openxmlformats.org/markup-compatibility/2006" xmlns:o="urn:schemas-microsoft-com:office:office" xmlns:r="http://schemas.openxmlformats.org/officeDocument/2006/relationships" xmlns:m="http://schemas.openxmlformats.org/officeDocument/2006/math" xmlns:v="urn:schemas-microsoft-com:vml" xmlns:wp14="http://schemas.microsoft.com/office/word/2010/wordprocessingDrawing" xmlns:wp="http://schemas.openxmlformats.org/drawingml/2006/wordprocessingDrawing" xmlns:w10="urn:schemas-microsoft-com:office:word" xmlns:w="http://schemas.openxmlformats.org/wordprocessingml/2006/main" xmlns:w14="http://schemas.microsoft.com/office/word/2010/wordml" xmlns:wpg="http://schemas.microsoft.com/office/word/2010/wordprocessingGroup" xmlns:wpi="http://schemas.microsoft.com/office/word/2010/wordprocessingInk" xmlns:wne="http://schemas.microsoft.com/office/word/2006/wordml" xmlns:wps="http://schemas.microsoft.com/office/word/2010/wordprocessingShape" mc:Ignorable="w14 wp14">
+<w:hdr xmlns:wpc="http://schemas.microsoft.com/office/word/2010/wordprocessingCanvas" xmlns:mc="http://schemas.openxmlformats.org/markup-compatibility/2006" xmlns:o="urn:schemas-microsoft-com:office:office" xmlns:r="http://schemas.openxmlformats.org/officeDocument/2006/relationships" xmlns:m="http://schemas.openxmlformats.org/officeDocument/2006/math" xmlns:v="urn:schemas-microsoft-com:vml" xmlns:wp14="http://schemas.microsoft.com/office/word/2010/wordprocessingDrawing" xmlns:wp="http://schemas.openxmlformats.org/drawingml/2006/wordprocessingDrawing" xmlns:w10="urn:schemas-microsoft-com:office:word" xmlns:w="http://schemas.openxmlformats.org/wordprocessingml/2006/main" xmlns:w14="http://schemas.microsoft.com/office/word/2010/wordml" xmlns:w15="http://schemas.microsoft.com/office/word/2012/wordml" xmlns:wpg="http://schemas.microsoft.com/office/word/2010/wordprocessingGroup" xmlns:wpi="http://schemas.microsoft.com/office/word/2010/wordprocessingInk" xmlns:wne="http://schemas.microsoft.com/office/word/2006/wordml" xmlns:wps="http://schemas.microsoft.com/office/word/2010/wordprocessingShape" mc:Ignorable="w14 w15 wp14">
   <w:p>
     <w:pPr>
       <w:pStyle w:val="Header"/>
@@ -25143,7 +25002,7 @@
 </file>
 
 <file path=word/numbering.xml><?xml version="1.0" encoding="utf-8"?>
-<w:numbering xmlns:wpc="http://schemas.microsoft.com/office/word/2010/wordprocessingCanvas" xmlns:mc="http://schemas.openxmlformats.org/markup-compatibility/2006" xmlns:o="urn:schemas-microsoft-com:office:office" xmlns:r="http://schemas.openxmlformats.org/officeDocument/2006/relationships" xmlns:m="http://schemas.openxmlformats.org/officeDocument/2006/math" xmlns:v="urn:schemas-microsoft-com:vml" xmlns:wp14="http://schemas.microsoft.com/office/word/2010/wordprocessingDrawing" xmlns:wp="http://schemas.openxmlformats.org/drawingml/2006/wordprocessingDrawing" xmlns:w10="urn:schemas-microsoft-com:office:word" xmlns:w="http://schemas.openxmlformats.org/wordprocessingml/2006/main" xmlns:w14="http://schemas.microsoft.com/office/word/2010/wordml" xmlns:wpg="http://schemas.microsoft.com/office/word/2010/wordprocessingGroup" xmlns:wpi="http://schemas.microsoft.com/office/word/2010/wordprocessingInk" xmlns:wne="http://schemas.microsoft.com/office/word/2006/wordml" xmlns:wps="http://schemas.microsoft.com/office/word/2010/wordprocessingShape" mc:Ignorable="w14 wp14">
+<w:numbering xmlns:wpc="http://schemas.microsoft.com/office/word/2010/wordprocessingCanvas" xmlns:mc="http://schemas.openxmlformats.org/markup-compatibility/2006" xmlns:o="urn:schemas-microsoft-com:office:office" xmlns:r="http://schemas.openxmlformats.org/officeDocument/2006/relationships" xmlns:m="http://schemas.openxmlformats.org/officeDocument/2006/math" xmlns:v="urn:schemas-microsoft-com:vml" xmlns:wp14="http://schemas.microsoft.com/office/word/2010/wordprocessingDrawing" xmlns:wp="http://schemas.openxmlformats.org/drawingml/2006/wordprocessingDrawing" xmlns:w10="urn:schemas-microsoft-com:office:word" xmlns:w="http://schemas.openxmlformats.org/wordprocessingml/2006/main" xmlns:w14="http://schemas.microsoft.com/office/word/2010/wordml" xmlns:w15="http://schemas.microsoft.com/office/word/2012/wordml" xmlns:wpg="http://schemas.microsoft.com/office/word/2010/wordprocessingGroup" xmlns:wpi="http://schemas.microsoft.com/office/word/2010/wordprocessingInk" xmlns:wne="http://schemas.microsoft.com/office/word/2006/wordml" xmlns:wps="http://schemas.microsoft.com/office/word/2010/wordprocessingShape" mc:Ignorable="w14 w15 wp14">
   <w:abstractNum w:abstractNumId="0">
     <w:nsid w:val="007F42F7"/>
     <w:multiLevelType w:val="hybridMultilevel"/>
@@ -28326,7 +28185,7 @@
 </file>
 
 <file path=word/styles.xml><?xml version="1.0" encoding="utf-8"?>
-<w:styles xmlns:mc="http://schemas.openxmlformats.org/markup-compatibility/2006" xmlns:r="http://schemas.openxmlformats.org/officeDocument/2006/relationships" xmlns:w="http://schemas.openxmlformats.org/wordprocessingml/2006/main" xmlns:w14="http://schemas.microsoft.com/office/word/2010/wordml" mc:Ignorable="w14">
+<w:styles xmlns:mc="http://schemas.openxmlformats.org/markup-compatibility/2006" xmlns:r="http://schemas.openxmlformats.org/officeDocument/2006/relationships" xmlns:w="http://schemas.openxmlformats.org/wordprocessingml/2006/main" xmlns:w14="http://schemas.microsoft.com/office/word/2010/wordml" xmlns:w15="http://schemas.microsoft.com/office/word/2012/wordml" mc:Ignorable="w14 w15">
   <w:docDefaults>
     <w:rPrDefault>
       <w:rPr>
@@ -28336,1291 +28195,378 @@
     </w:rPrDefault>
     <w:pPrDefault/>
   </w:docDefaults>
-  <w:latentStyles w:defLockedState="0" w:defUIPriority="99" w:defSemiHidden="1" w:defUnhideWhenUsed="1" w:defQFormat="0" w:count="267">
-    <w:lsdException w:name="Normal" w:semiHidden="0" w:uiPriority="0" w:unhideWhenUsed="0" w:qFormat="1"/>
-    <w:lsdException w:name="heading 1" w:semiHidden="0" w:uiPriority="0" w:unhideWhenUsed="0" w:qFormat="1"/>
-    <w:lsdException w:name="heading 2" w:semiHidden="0" w:uiPriority="0" w:unhideWhenUsed="0" w:qFormat="1"/>
-    <w:lsdException w:name="heading 3" w:semiHidden="0" w:uiPriority="0" w:unhideWhenUsed="0" w:qFormat="1"/>
-    <w:lsdException w:name="heading 4" w:semiHidden="0" w:uiPriority="0" w:unhideWhenUsed="0" w:qFormat="1"/>
-    <w:lsdException w:name="heading 5" w:semiHidden="0" w:uiPriority="0" w:unhideWhenUsed="0" w:qFormat="1"/>
-    <w:lsdException w:name="heading 6" w:semiHidden="0" w:uiPriority="0" w:unhideWhenUsed="0" w:qFormat="1"/>
-    <w:lsdException w:name="heading 7" w:semiHidden="0" w:uiPriority="0" w:unhideWhenUsed="0" w:qFormat="1"/>
-    <w:lsdException w:name="heading 8" w:semiHidden="0" w:uiPriority="0" w:unhideWhenUsed="0" w:qFormat="1"/>
-    <w:lsdException w:name="heading 9" w:semiHidden="0" w:uiPriority="0" w:unhideWhenUsed="0" w:qFormat="1"/>
-    <w:lsdException w:name="index 3" w:uiPriority="0"/>
-    <w:lsdException w:name="toc 1" w:uiPriority="39" w:qFormat="1"/>
-    <w:lsdException w:name="toc 2" w:uiPriority="39" w:qFormat="1"/>
-    <w:lsdException w:name="toc 3" w:uiPriority="39" w:qFormat="1"/>
-    <w:lsdException w:name="toc 4" w:uiPriority="0"/>
-    <w:lsdException w:name="toc 5" w:uiPriority="0"/>
-    <w:lsdException w:name="toc 6" w:uiPriority="0"/>
-    <w:lsdException w:name="toc 7" w:uiPriority="0"/>
-    <w:lsdException w:name="toc 8" w:uiPriority="0"/>
-    <w:lsdException w:name="toc 9" w:uiPriority="0"/>
-    <w:lsdException w:name="footnote text" w:uiPriority="0"/>
-    <w:lsdException w:name="annotation text" w:uiPriority="0"/>
-    <w:lsdException w:name="header" w:uiPriority="0"/>
-    <w:lsdException w:name="footer" w:uiPriority="0"/>
-    <w:lsdException w:name="caption" w:semiHidden="0" w:uiPriority="0" w:unhideWhenUsed="0" w:qFormat="1"/>
-    <w:lsdException w:name="footnote reference" w:uiPriority="0"/>
-    <w:lsdException w:name="annotation reference" w:uiPriority="0"/>
-    <w:lsdException w:name="Title" w:semiHidden="0" w:uiPriority="0" w:unhideWhenUsed="0" w:qFormat="1"/>
-    <w:lsdException w:name="Default Paragraph Font" w:uiPriority="1"/>
-    <w:lsdException w:name="Subtitle" w:semiHidden="0" w:uiPriority="0" w:unhideWhenUsed="0" w:qFormat="1"/>
-    <w:lsdException w:name="FollowedHyperlink" w:uiPriority="0"/>
-    <w:lsdException w:name="Strong" w:semiHidden="0" w:uiPriority="0" w:unhideWhenUsed="0" w:qFormat="1"/>
-    <w:lsdException w:name="Emphasis" w:semiHidden="0" w:uiPriority="20" w:unhideWhenUsed="0" w:qFormat="1"/>
-    <w:lsdException w:name="Document Map" w:uiPriority="0"/>
-    <w:lsdException w:name="Normal (Web)" w:uiPriority="0"/>
-    <w:lsdException w:name="annotation subject" w:uiPriority="0"/>
-    <w:lsdException w:name="No List" w:uiPriority="0"/>
-    <w:lsdException w:name="Outline List 2" w:uiPriority="0"/>
-    <w:lsdException w:name="Balloon Text" w:uiPriority="0"/>
-    <w:lsdException w:name="Table Grid" w:semiHidden="0" w:uiPriority="0" w:unhideWhenUsed="0"/>
-    <w:lsdException w:name="Placeholder Text" w:unhideWhenUsed="0"/>
-    <w:lsdException w:name="No Spacing" w:semiHidden="0" w:uiPriority="1" w:unhideWhenUsed="0" w:qFormat="1"/>
-    <w:lsdException w:name="Light Shading" w:semiHidden="0" w:uiPriority="60" w:unhideWhenUsed="0"/>
-    <w:lsdException w:name="Light List" w:semiHidden="0" w:uiPriority="61" w:unhideWhenUsed="0"/>
-    <w:lsdException w:name="Light Grid" w:semiHidden="0" w:uiPriority="62" w:unhideWhenUsed="0"/>
-    <w:lsdException w:name="Medium Shading 1" w:semiHidden="0" w:uiPriority="63" w:unhideWhenUsed="0"/>
-    <w:lsdException w:name="Medium Shading 2" w:semiHidden="0" w:uiPriority="64" w:unhideWhenUsed="0"/>
-    <w:lsdException w:name="Medium List 1" w:semiHidden="0" w:uiPriority="65" w:unhideWhenUsed="0"/>
-    <w:lsdException w:name="Medium List 2" w:semiHidden="0" w:uiPriority="66" w:unhideWhenUsed="0"/>
-    <w:lsdException w:name="Medium Grid 1" w:semiHidden="0" w:uiPriority="67" w:unhideWhenUsed="0"/>
-    <w:lsdException w:name="Medium Grid 2" w:semiHidden="0" w:uiPriority="68" w:unhideWhenUsed="0"/>
-    <w:lsdException w:name="Medium Grid 3" w:semiHidden="0" w:uiPriority="69" w:unhideWhenUsed="0"/>
-    <w:lsdException w:name="Dark List" w:semiHidden="0" w:uiPriority="70" w:unhideWhenUsed="0"/>
-    <w:lsdException w:name="Colorful Shading" w:semiHidden="0" w:uiPriority="71" w:unhideWhenUsed="0"/>
-    <w:lsdException w:name="Colorful List" w:semiHidden="0" w:uiPriority="72" w:unhideWhenUsed="0"/>
-    <w:lsdException w:name="Colorful Grid" w:semiHidden="0" w:uiPriority="73" w:unhideWhenUsed="0"/>
-    <w:lsdException w:name="Light Shading Accent 1" w:semiHidden="0" w:uiPriority="60" w:unhideWhenUsed="0"/>
-    <w:lsdException w:name="Light List Accent 1" w:semiHidden="0" w:uiPriority="61" w:unhideWhenUsed="0"/>
-    <w:lsdException w:name="Light Grid Accent 1" w:semiHidden="0" w:uiPriority="62" w:unhideWhenUsed="0"/>
-    <w:lsdException w:name="Medium Shading 1 Accent 1" w:semiHidden="0" w:uiPriority="63" w:unhideWhenUsed="0"/>
-    <w:lsdException w:name="Medium Shading 2 Accent 1" w:semiHidden="0" w:uiPriority="64" w:unhideWhenUsed="0"/>
-    <w:lsdException w:name="Medium List 1 Accent 1" w:semiHidden="0" w:uiPriority="65" w:unhideWhenUsed="0"/>
-    <w:lsdException w:name="Revision" w:unhideWhenUsed="0"/>
-    <w:lsdException w:name="List Paragraph" w:semiHidden="0" w:uiPriority="34" w:unhideWhenUsed="0" w:qFormat="1"/>
-    <w:lsdException w:name="Quote" w:semiHidden="0" w:uiPriority="29" w:unhideWhenUsed="0" w:qFormat="1"/>
-    <w:lsdException w:name="Intense Quote" w:semiHidden="0" w:uiPriority="30" w:unhideWhenUsed="0" w:qFormat="1"/>
-    <w:lsdException w:name="Medium List 2 Accent 1" w:semiHidden="0" w:uiPriority="66" w:unhideWhenUsed="0"/>
-    <w:lsdException w:name="Medium Grid 1 Accent 1" w:semiHidden="0" w:uiPriority="67" w:unhideWhenUsed="0"/>
-    <w:lsdException w:name="Medium Grid 2 Accent 1" w:semiHidden="0" w:uiPriority="68" w:unhideWhenUsed="0"/>
-    <w:lsdException w:name="Medium Grid 3 Accent 1" w:semiHidden="0" w:uiPriority="69" w:unhideWhenUsed="0"/>
-    <w:lsdException w:name="Dark List Accent 1" w:semiHidden="0" w:uiPriority="70" w:unhideWhenUsed="0"/>
-    <w:lsdException w:name="Colorful Shading Accent 1" w:semiHidden="0" w:uiPriority="71" w:unhideWhenUsed="0"/>
-    <w:lsdException w:name="Colorful List Accent 1" w:semiHidden="0" w:uiPriority="72" w:unhideWhenUsed="0"/>
-    <w:lsdException w:name="Colorful Grid Accent 1" w:semiHidden="0" w:uiPriority="73" w:unhideWhenUsed="0"/>
-    <w:lsdException w:name="Light Shading Accent 2" w:semiHidden="0" w:uiPriority="60" w:unhideWhenUsed="0"/>
-    <w:lsdException w:name="Light List Accent 2" w:semiHidden="0" w:uiPriority="61" w:unhideWhenUsed="0"/>
-    <w:lsdException w:name="Light Grid Accent 2" w:semiHidden="0" w:uiPriority="62" w:unhideWhenUsed="0"/>
-    <w:lsdException w:name="Medium Shading 1 Accent 2" w:semiHidden="0" w:uiPriority="63" w:unhideWhenUsed="0"/>
-    <w:lsdException w:name="Medium Shading 2 Accent 2" w:semiHidden="0" w:uiPriority="64" w:unhideWhenUsed="0"/>
-    <w:lsdException w:name="Medium List 1 Accent 2" w:semiHidden="0" w:uiPriority="65" w:unhideWhenUsed="0"/>
-    <w:lsdException w:name="Medium List 2 Accent 2" w:semiHidden="0" w:uiPriority="66" w:unhideWhenUsed="0"/>
-    <w:lsdException w:name="Medium Grid 1 Accent 2" w:semiHidden="0" w:uiPriority="67" w:unhideWhenUsed="0"/>
-    <w:lsdException w:name="Medium Grid 2 Accent 2" w:semiHidden="0" w:uiPriority="68" w:unhideWhenUsed="0"/>
-    <w:lsdException w:name="Medium Grid 3 Accent 2" w:semiHidden="0" w:uiPriority="69" w:unhideWhenUsed="0"/>
-    <w:lsdException w:name="Dark List Accent 2" w:semiHidden="0" w:uiPriority="70" w:unhideWhenUsed="0"/>
-    <w:lsdException w:name="Colorful Shading Accent 2" w:semiHidden="0" w:uiPriority="71" w:unhideWhenUsed="0"/>
-    <w:lsdException w:name="Colorful List Accent 2" w:semiHidden="0" w:uiPriority="72" w:unhideWhenUsed="0"/>
-    <w:lsdException w:name="Colorful Grid Accent 2" w:semiHidden="0" w:uiPriority="73" w:unhideWhenUsed="0"/>
-    <w:lsdException w:name="Light Shading Accent 3" w:semiHidden="0" w:uiPriority="60" w:unhideWhenUsed="0"/>
-    <w:lsdException w:name="Light List Accent 3" w:semiHidden="0" w:uiPriority="61" w:unhideWhenUsed="0"/>
-    <w:lsdException w:name="Light Grid Accent 3" w:semiHidden="0" w:uiPriority="62" w:unhideWhenUsed="0"/>
-    <w:lsdException w:name="Medium Shading 1 Accent 3" w:semiHidden="0" w:uiPriority="63" w:unhideWhenUsed="0"/>
-    <w:lsdException w:name="Medium Shading 2 Accent 3" w:semiHidden="0" w:uiPriority="64" w:unhideWhenUsed="0"/>
-    <w:lsdException w:name="Medium List 1 Accent 3" w:semiHidden="0" w:uiPriority="65" w:unhideWhenUsed="0"/>
-    <w:lsdException w:name="Medium List 2 Accent 3" w:semiHidden="0" w:uiPriority="66" w:unhideWhenUsed="0"/>
-    <w:lsdException w:name="Medium Grid 1 Accent 3" w:semiHidden="0" w:uiPriority="67" w:unhideWhenUsed="0"/>
-    <w:lsdException w:name="Medium Grid 2 Accent 3" w:semiHidden="0" w:uiPriority="68" w:unhideWhenUsed="0"/>
-    <w:lsdException w:name="Medium Grid 3 Accent 3" w:semiHidden="0" w:uiPriority="69" w:unhideWhenUsed="0"/>
-    <w:lsdException w:name="Dark List Accent 3" w:semiHidden="0" w:uiPriority="70" w:unhideWhenUsed="0"/>
-    <w:lsdException w:name="Colorful Shading Accent 3" w:semiHidden="0" w:uiPriority="71" w:unhideWhenUsed="0"/>
-    <w:lsdException w:name="Colorful List Accent 3" w:semiHidden="0" w:uiPriority="72" w:unhideWhenUsed="0"/>
-    <w:lsdException w:name="Colorful Grid Accent 3" w:semiHidden="0" w:uiPriority="73" w:unhideWhenUsed="0"/>
-    <w:lsdException w:name="Light Shading Accent 4" w:semiHidden="0" w:uiPriority="60" w:unhideWhenUsed="0"/>
-    <w:lsdException w:name="Light List Accent 4" w:semiHidden="0" w:uiPriority="61" w:unhideWhenUsed="0"/>
-    <w:lsdException w:name="Light Grid Accent 4" w:semiHidden="0" w:uiPriority="62" w:unhideWhenUsed="0"/>
-    <w:lsdException w:name="Medium Shading 1 Accent 4" w:semiHidden="0" w:uiPriority="63" w:unhideWhenUsed="0"/>
-    <w:lsdException w:name="Medium Shading 2 Accent 4" w:semiHidden="0" w:uiPriority="64" w:unhideWhenUsed="0"/>
-    <w:lsdException w:name="Medium List 1 Accent 4" w:semiHidden="0" w:uiPriority="65" w:unhideWhenUsed="0"/>
-    <w:lsdException w:name="Medium List 2 Accent 4" w:semiHidden="0" w:uiPriority="66" w:unhideWhenUsed="0"/>
-    <w:lsdException w:name="Medium Grid 1 Accent 4" w:semiHidden="0" w:uiPriority="67" w:unhideWhenUsed="0"/>
-    <w:lsdException w:name="Medium Grid 2 Accent 4" w:semiHidden="0" w:uiPriority="68" w:unhideWhenUsed="0"/>
-    <w:lsdException w:name="Medium Grid 3 Accent 4" w:semiHidden="0" w:uiPriority="69" w:unhideWhenUsed="0"/>
-    <w:lsdException w:name="Dark List Accent 4" w:semiHidden="0" w:uiPriority="70" w:unhideWhenUsed="0"/>
-    <w:lsdException w:name="Colorful Shading Accent 4" w:semiHidden="0" w:uiPriority="71" w:unhideWhenUsed="0"/>
-    <w:lsdException w:name="Colorful List Accent 4" w:semiHidden="0" w:uiPriority="72" w:unhideWhenUsed="0"/>
-    <w:lsdException w:name="Colorful Grid Accent 4" w:semiHidden="0" w:uiPriority="73" w:unhideWhenUsed="0"/>
-    <w:lsdException w:name="Light Shading Accent 5" w:semiHidden="0" w:uiPriority="60" w:unhideWhenUsed="0"/>
-    <w:lsdException w:name="Light List Accent 5" w:semiHidden="0" w:uiPriority="61" w:unhideWhenUsed="0"/>
-    <w:lsdException w:name="Light Grid Accent 5" w:semiHidden="0" w:uiPriority="62" w:unhideWhenUsed="0"/>
-    <w:lsdException w:name="Medium Shading 1 Accent 5" w:semiHidden="0" w:uiPriority="63" w:unhideWhenUsed="0"/>
-    <w:lsdException w:name="Medium Shading 2 Accent 5" w:semiHidden="0" w:uiPriority="64" w:unhideWhenUsed="0"/>
-    <w:lsdException w:name="Medium List 1 Accent 5" w:semiHidden="0" w:uiPriority="65" w:unhideWhenUsed="0"/>
-    <w:lsdException w:name="Medium List 2 Accent 5" w:semiHidden="0" w:uiPriority="66" w:unhideWhenUsed="0"/>
-    <w:lsdException w:name="Medium Grid 1 Accent 5" w:semiHidden="0" w:uiPriority="67" w:unhideWhenUsed="0"/>
-    <w:lsdException w:name="Medium Grid 2 Accent 5" w:semiHidden="0" w:uiPriority="68" w:unhideWhenUsed="0"/>
-    <w:lsdException w:name="Medium Grid 3 Accent 5" w:semiHidden="0" w:uiPriority="69" w:unhideWhenUsed="0"/>
-    <w:lsdException w:name="Dark List Accent 5" w:semiHidden="0" w:uiPriority="70" w:unhideWhenUsed="0"/>
-    <w:lsdException w:name="Colorful Shading Accent 5" w:semiHidden="0" w:uiPriority="71" w:unhideWhenUsed="0"/>
-    <w:lsdException w:name="Colorful List Accent 5" w:semiHidden="0" w:uiPriority="72" w:unhideWhenUsed="0"/>
-    <w:lsdException w:name="Colorful Grid Accent 5" w:semiHidden="0" w:uiPriority="73" w:unhideWhenUsed="0"/>
-    <w:lsdException w:name="Light Shading Accent 6" w:semiHidden="0" w:uiPriority="60" w:unhideWhenUsed="0"/>
-    <w:lsdException w:name="Light List Accent 6" w:semiHidden="0" w:uiPriority="61" w:unhideWhenUsed="0"/>
-    <w:lsdException w:name="Light Grid Accent 6" w:semiHidden="0" w:uiPriority="62" w:unhideWhenUsed="0"/>
-    <w:lsdException w:name="Medium Shading 1 Accent 6" w:semiHidden="0" w:uiPriority="63" w:unhideWhenUsed="0"/>
-    <w:lsdException w:name="Medium Shading 2 Accent 6" w:semiHidden="0" w:uiPriority="64" w:unhideWhenUsed="0"/>
-    <w:lsdException w:name="Medium List 1 Accent 6" w:semiHidden="0" w:uiPriority="65" w:unhideWhenUsed="0"/>
-    <w:lsdException w:name="Medium List 2 Accent 6" w:semiHidden="0" w:uiPriority="66" w:unhideWhenUsed="0"/>
-    <w:lsdException w:name="Medium Grid 1 Accent 6" w:semiHidden="0" w:uiPriority="67" w:unhideWhenUsed="0"/>
-    <w:lsdException w:name="Medium Grid 2 Accent 6" w:semiHidden="0" w:uiPriority="68" w:unhideWhenUsed="0"/>
-    <w:lsdException w:name="Medium Grid 3 Accent 6" w:semiHidden="0" w:uiPriority="69" w:unhideWhenUsed="0"/>
-    <w:lsdException w:name="Dark List Accent 6" w:semiHidden="0" w:uiPriority="70" w:unhideWhenUsed="0"/>
-    <w:lsdException w:name="Colorful Shading Accent 6" w:semiHidden="0" w:uiPriority="71" w:unhideWhenUsed="0"/>
-    <w:lsdException w:name="Colorful List Accent 6" w:semiHidden="0" w:uiPriority="72" w:unhideWhenUsed="0"/>
-    <w:lsdException w:name="Colorful Grid Accent 6" w:semiHidden="0" w:uiPriority="73" w:unhideWhenUsed="0"/>
-    <w:lsdException w:name="Subtle Emphasis" w:semiHidden="0" w:uiPriority="19" w:unhideWhenUsed="0" w:qFormat="1"/>
-    <w:lsdException w:name="Intense Emphasis" w:semiHidden="0" w:uiPriority="21" w:unhideWhenUsed="0" w:qFormat="1"/>
-    <w:lsdException w:name="Subtle Reference" w:semiHidden="0" w:uiPriority="31" w:unhideWhenUsed="0" w:qFormat="1"/>
-    <w:lsdException w:name="Intense Reference" w:semiHidden="0" w:uiPriority="32" w:unhideWhenUsed="0" w:qFormat="1"/>
-    <w:lsdException w:name="Book Title" w:semiHidden="0" w:uiPriority="33" w:unhideWhenUsed="0" w:qFormat="1"/>
-    <w:lsdException w:name="Bibliography" w:uiPriority="37"/>
-    <w:lsdException w:name="TOC Heading" w:semiHidden="0" w:uiPriority="39" w:unhideWhenUsed="0" w:qFormat="1"/>
-  </w:latentStyles>
-  <w:style w:type="paragraph" w:default="1" w:styleId="Normal">
-    <w:name w:val="Normal"/>
-    <w:qFormat/>
-    <w:rsid w:val="00CD2108"/>
-    <w:pPr>
-      <w:spacing w:before="240" w:after="240"/>
-    </w:pPr>
-    <w:rPr>
-      <w:rFonts w:ascii="Tahoma" w:hAnsi="Tahoma"/>
-      <w:szCs w:val="24"/>
-      <w:lang w:val="en-GB" w:eastAsia="en-GB"/>
-    </w:rPr>
-  </w:style>
-  <w:style w:type="paragraph" w:styleId="Heading1">
-    <w:name w:val="heading 1"/>
-    <w:basedOn w:val="Normal"/>
-    <w:next w:val="Normal"/>
-    <w:qFormat/>
-    <w:rsid w:val="00F11307"/>
-    <w:pPr>
-      <w:keepNext/>
-      <w:numPr>
-        <w:numId w:val="6"/>
-      </w:numPr>
-      <w:outlineLvl w:val="0"/>
-    </w:pPr>
-    <w:rPr>
-      <w:rFonts w:ascii="Arial" w:hAnsi="Arial" w:cs="Arial"/>
-      <w:b/>
-      <w:bCs/>
-      <w:kern w:val="32"/>
-      <w:sz w:val="32"/>
-      <w:szCs w:val="32"/>
-    </w:rPr>
-  </w:style>
-  <w:style w:type="paragraph" w:styleId="Heading2">
-    <w:name w:val="heading 2"/>
-    <w:basedOn w:val="Normal"/>
-    <w:next w:val="Normal"/>
-    <w:qFormat/>
-    <w:rsid w:val="00604492"/>
-    <w:pPr>
-      <w:keepNext/>
-      <w:numPr>
-        <w:ilvl w:val="1"/>
-        <w:numId w:val="6"/>
-      </w:numPr>
-      <w:spacing w:after="60"/>
-      <w:outlineLvl w:val="1"/>
-    </w:pPr>
-    <w:rPr>
-      <w:rFonts w:ascii="Arial" w:hAnsi="Arial" w:cs="Arial"/>
-      <w:b/>
-      <w:bCs/>
-      <w:i/>
-      <w:iCs/>
-      <w:sz w:val="28"/>
-      <w:szCs w:val="28"/>
-    </w:rPr>
-  </w:style>
-  <w:style w:type="paragraph" w:styleId="Heading3">
-    <w:name w:val="heading 3"/>
-    <w:basedOn w:val="Normal"/>
-    <w:next w:val="Normal"/>
-    <w:link w:val="Heading3Char"/>
-    <w:qFormat/>
-    <w:rsid w:val="00604492"/>
-    <w:pPr>
-      <w:keepNext/>
-      <w:numPr>
-        <w:ilvl w:val="2"/>
-        <w:numId w:val="6"/>
-      </w:numPr>
-      <w:spacing w:after="60"/>
-      <w:outlineLvl w:val="2"/>
-    </w:pPr>
-    <w:rPr>
-      <w:rFonts w:ascii="Arial" w:hAnsi="Arial" w:cs="Arial"/>
-      <w:b/>
-      <w:bCs/>
-      <w:sz w:val="26"/>
-      <w:szCs w:val="26"/>
-    </w:rPr>
-  </w:style>
-  <w:style w:type="paragraph" w:styleId="Heading4">
-    <w:name w:val="heading 4"/>
-    <w:basedOn w:val="Normal"/>
-    <w:next w:val="Normal"/>
-    <w:qFormat/>
-    <w:rsid w:val="00AC7948"/>
-    <w:pPr>
-      <w:keepNext/>
-      <w:numPr>
-        <w:ilvl w:val="3"/>
-        <w:numId w:val="6"/>
-      </w:numPr>
-      <w:spacing w:after="60"/>
-      <w:outlineLvl w:val="3"/>
-    </w:pPr>
-    <w:rPr>
-      <w:rFonts w:ascii="Arial" w:hAnsi="Arial"/>
-      <w:b/>
-      <w:bCs/>
-      <w:sz w:val="24"/>
-      <w:szCs w:val="28"/>
-    </w:rPr>
-  </w:style>
-  <w:style w:type="paragraph" w:styleId="Heading5">
-    <w:name w:val="heading 5"/>
-    <w:basedOn w:val="Normal"/>
-    <w:next w:val="Normal"/>
-    <w:qFormat/>
-    <w:rsid w:val="00604492"/>
-    <w:pPr>
-      <w:numPr>
-        <w:ilvl w:val="4"/>
-        <w:numId w:val="6"/>
-      </w:numPr>
-      <w:spacing w:after="60"/>
-      <w:outlineLvl w:val="4"/>
-    </w:pPr>
-    <w:rPr>
-      <w:b/>
-      <w:bCs/>
-      <w:i/>
-      <w:iCs/>
-      <w:sz w:val="26"/>
-      <w:szCs w:val="26"/>
-    </w:rPr>
-  </w:style>
-  <w:style w:type="paragraph" w:styleId="Heading6">
-    <w:name w:val="heading 6"/>
-    <w:basedOn w:val="Normal"/>
-    <w:next w:val="Normal"/>
-    <w:qFormat/>
-    <w:rsid w:val="00604492"/>
-    <w:pPr>
-      <w:numPr>
-        <w:ilvl w:val="5"/>
-        <w:numId w:val="6"/>
-      </w:numPr>
-      <w:spacing w:after="60"/>
-      <w:outlineLvl w:val="5"/>
-    </w:pPr>
-    <w:rPr>
-      <w:rFonts w:ascii="Times New Roman" w:hAnsi="Times New Roman"/>
-      <w:b/>
-      <w:bCs/>
-      <w:sz w:val="22"/>
-      <w:szCs w:val="22"/>
-    </w:rPr>
-  </w:style>
-  <w:style w:type="paragraph" w:styleId="Heading7">
-    <w:name w:val="heading 7"/>
-    <w:basedOn w:val="Normal"/>
-    <w:next w:val="Normal"/>
-    <w:qFormat/>
-    <w:rsid w:val="00604492"/>
-    <w:pPr>
-      <w:numPr>
-        <w:ilvl w:val="6"/>
-        <w:numId w:val="6"/>
-      </w:numPr>
-      <w:spacing w:after="60"/>
-      <w:outlineLvl w:val="6"/>
-    </w:pPr>
-    <w:rPr>
-      <w:rFonts w:ascii="Times New Roman" w:hAnsi="Times New Roman"/>
-      <w:sz w:val="24"/>
-    </w:rPr>
-  </w:style>
-  <w:style w:type="paragraph" w:styleId="Heading8">
-    <w:name w:val="heading 8"/>
-    <w:basedOn w:val="Normal"/>
-    <w:next w:val="Normal"/>
-    <w:qFormat/>
-    <w:rsid w:val="00604492"/>
-    <w:pPr>
-      <w:numPr>
-        <w:ilvl w:val="7"/>
-        <w:numId w:val="6"/>
-      </w:numPr>
-      <w:spacing w:after="60"/>
-      <w:outlineLvl w:val="7"/>
-    </w:pPr>
-    <w:rPr>
-      <w:rFonts w:ascii="Times New Roman" w:hAnsi="Times New Roman"/>
-      <w:i/>
-      <w:iCs/>
-      <w:sz w:val="24"/>
-    </w:rPr>
-  </w:style>
-  <w:style w:type="paragraph" w:styleId="Heading9">
-    <w:name w:val="heading 9"/>
-    <w:basedOn w:val="Normal"/>
-    <w:next w:val="Normal"/>
-    <w:qFormat/>
-    <w:rsid w:val="00604492"/>
-    <w:pPr>
-      <w:numPr>
-        <w:ilvl w:val="8"/>
-        <w:numId w:val="6"/>
-      </w:numPr>
-      <w:spacing w:after="60"/>
-      <w:outlineLvl w:val="8"/>
-    </w:pPr>
-    <w:rPr>
-      <w:rFonts w:ascii="Arial" w:hAnsi="Arial" w:cs="Arial"/>
-      <w:sz w:val="22"/>
-      <w:szCs w:val="22"/>
-    </w:rPr>
-  </w:style>
-  <w:style w:type="character" w:default="1" w:styleId="DefaultParagraphFont">
-    <w:name w:val="Default Paragraph Font"/>
-    <w:uiPriority w:val="1"/>
-    <w:semiHidden/>
-    <w:unhideWhenUsed/>
-  </w:style>
-  <w:style w:type="table" w:default="1" w:styleId="TableNormal">
-    <w:name w:val="Normal Table"/>
-    <w:uiPriority w:val="99"/>
-    <w:semiHidden/>
-    <w:unhideWhenUsed/>
-    <w:tblPr>
-      <w:tblInd w:w="0" w:type="dxa"/>
-      <w:tblCellMar>
-        <w:top w:w="0" w:type="dxa"/>
-        <w:left w:w="108" w:type="dxa"/>
-        <w:bottom w:w="0" w:type="dxa"/>
-        <w:right w:w="108" w:type="dxa"/>
-      </w:tblCellMar>
-    </w:tblPr>
-  </w:style>
-  <w:style w:type="numbering" w:default="1" w:styleId="NoList">
-    <w:name w:val="No List"/>
-    <w:uiPriority w:val="99"/>
-    <w:semiHidden/>
-    <w:unhideWhenUsed/>
-  </w:style>
-  <w:style w:type="character" w:styleId="CommentReference">
-    <w:name w:val="annotation reference"/>
-    <w:basedOn w:val="DefaultParagraphFont"/>
-    <w:semiHidden/>
-    <w:rsid w:val="00BA5AD1"/>
-    <w:rPr>
-      <w:sz w:val="16"/>
-      <w:szCs w:val="16"/>
-    </w:rPr>
-  </w:style>
-  <w:style w:type="paragraph" w:customStyle="1" w:styleId="HeadingLevel1">
-    <w:name w:val="HeadingLevel1"/>
-    <w:basedOn w:val="Normal"/>
-    <w:next w:val="Normal"/>
-    <w:autoRedefine/>
-    <w:rsid w:val="005870F8"/>
-    <w:pPr>
-      <w:numPr>
-        <w:numId w:val="1"/>
-      </w:numPr>
-      <w:spacing w:before="360" w:line="360" w:lineRule="auto"/>
-      <w:outlineLvl w:val="0"/>
-    </w:pPr>
-    <w:rPr>
-      <w:rFonts w:cs="Tahoma"/>
-      <w:b/>
-      <w:color w:val="000080"/>
-      <w:sz w:val="24"/>
-    </w:rPr>
-  </w:style>
-  <w:style w:type="paragraph" w:customStyle="1" w:styleId="HeadingLevel2">
-    <w:name w:val="HeadingLevel2"/>
-    <w:basedOn w:val="Normal"/>
-    <w:next w:val="Normal"/>
-    <w:autoRedefine/>
-    <w:rsid w:val="00A10DEA"/>
-    <w:pPr>
-      <w:spacing w:before="360" w:line="360" w:lineRule="auto"/>
-      <w:ind w:left="90"/>
-      <w:outlineLvl w:val="1"/>
-    </w:pPr>
-    <w:rPr>
-      <w:rFonts w:cs="Tahoma"/>
-    </w:rPr>
-  </w:style>
-  <w:style w:type="paragraph" w:customStyle="1" w:styleId="HeadingLevel3">
-    <w:name w:val="HeadingLevel3"/>
-    <w:next w:val="Normal"/>
-    <w:autoRedefine/>
-    <w:rsid w:val="008A2AA8"/>
-    <w:pPr>
-      <w:numPr>
-        <w:ilvl w:val="3"/>
-        <w:numId w:val="2"/>
-      </w:numPr>
-      <w:spacing w:before="240" w:after="240"/>
-      <w:outlineLvl w:val="2"/>
-    </w:pPr>
-    <w:rPr>
-      <w:rFonts w:ascii="Tahoma" w:hAnsi="Tahoma" w:cs="Tahoma"/>
-      <w:szCs w:val="24"/>
-      <w:lang w:val="en-GB" w:eastAsia="en-GB"/>
-    </w:rPr>
-  </w:style>
-  <w:style w:type="paragraph" w:styleId="TOC1">
-    <w:name w:val="toc 1"/>
-    <w:basedOn w:val="Normal"/>
-    <w:next w:val="Normal"/>
-    <w:autoRedefine/>
-    <w:uiPriority w:val="39"/>
-    <w:qFormat/>
-    <w:rsid w:val="000E681B"/>
-  </w:style>
-  <w:style w:type="paragraph" w:styleId="TOC2">
-    <w:name w:val="toc 2"/>
-    <w:basedOn w:val="Normal"/>
-    <w:next w:val="Normal"/>
-    <w:autoRedefine/>
-    <w:uiPriority w:val="39"/>
-    <w:qFormat/>
-    <w:rsid w:val="005119B6"/>
-    <w:pPr>
-      <w:ind w:left="240"/>
-    </w:pPr>
-  </w:style>
-  <w:style w:type="character" w:styleId="Hyperlink">
-    <w:name w:val="Hyperlink"/>
-    <w:basedOn w:val="DefaultParagraphFont"/>
-    <w:uiPriority w:val="99"/>
-    <w:rsid w:val="005119B6"/>
-    <w:rPr>
-      <w:color w:val="0000FF"/>
-      <w:u w:val="single"/>
-    </w:rPr>
-  </w:style>
-  <w:style w:type="paragraph" w:styleId="TOC3">
-    <w:name w:val="toc 3"/>
-    <w:basedOn w:val="Normal"/>
-    <w:next w:val="Normal"/>
-    <w:autoRedefine/>
-    <w:uiPriority w:val="39"/>
-    <w:semiHidden/>
-    <w:qFormat/>
-    <w:rsid w:val="00902D89"/>
-    <w:pPr>
-      <w:ind w:left="480"/>
-    </w:pPr>
-  </w:style>
-  <w:style w:type="paragraph" w:styleId="Header">
-    <w:name w:val="header"/>
-    <w:basedOn w:val="Normal"/>
-    <w:rsid w:val="0014657B"/>
-    <w:pPr>
-      <w:tabs>
-        <w:tab w:val="center" w:pos="4153"/>
-        <w:tab w:val="right" w:pos="8306"/>
-      </w:tabs>
-    </w:pPr>
-  </w:style>
-  <w:style w:type="paragraph" w:styleId="Footer">
-    <w:name w:val="footer"/>
-    <w:basedOn w:val="Normal"/>
-    <w:rsid w:val="0014657B"/>
-    <w:pPr>
-      <w:tabs>
-        <w:tab w:val="center" w:pos="4153"/>
-        <w:tab w:val="right" w:pos="8306"/>
-      </w:tabs>
-    </w:pPr>
-  </w:style>
-  <w:style w:type="paragraph" w:styleId="Caption">
-    <w:name w:val="caption"/>
-    <w:basedOn w:val="Normal"/>
-    <w:next w:val="Normal"/>
-    <w:qFormat/>
-    <w:rsid w:val="00FB678D"/>
-    <w:pPr>
-      <w:spacing w:before="120" w:after="120"/>
-    </w:pPr>
-    <w:rPr>
-      <w:b/>
-      <w:bCs/>
-      <w:szCs w:val="20"/>
-    </w:rPr>
-  </w:style>
-  <w:style w:type="paragraph" w:styleId="CommentText">
-    <w:name w:val="annotation text"/>
-    <w:basedOn w:val="Normal"/>
-    <w:link w:val="CommentTextChar1"/>
-    <w:semiHidden/>
-    <w:rsid w:val="00BA5AD1"/>
-    <w:rPr>
-      <w:szCs w:val="20"/>
-    </w:rPr>
-  </w:style>
-  <w:style w:type="paragraph" w:styleId="CommentSubject">
-    <w:name w:val="annotation subject"/>
-    <w:basedOn w:val="CommentText"/>
-    <w:next w:val="CommentText"/>
-    <w:semiHidden/>
-    <w:rsid w:val="00BA5AD1"/>
-    <w:rPr>
-      <w:b/>
-      <w:bCs/>
-    </w:rPr>
-  </w:style>
-  <w:style w:type="paragraph" w:styleId="BalloonText">
-    <w:name w:val="Balloon Text"/>
-    <w:basedOn w:val="Normal"/>
-    <w:semiHidden/>
-    <w:rsid w:val="00BA5AD1"/>
-    <w:rPr>
-      <w:rFonts w:cs="Tahoma"/>
-      <w:sz w:val="16"/>
-      <w:szCs w:val="16"/>
-    </w:rPr>
-  </w:style>
-  <w:style w:type="paragraph" w:styleId="DocumentMap">
-    <w:name w:val="Document Map"/>
-    <w:basedOn w:val="Normal"/>
-    <w:semiHidden/>
-    <w:rsid w:val="00BB4C07"/>
-    <w:pPr>
-      <w:shd w:val="clear" w:color="auto" w:fill="000080"/>
-    </w:pPr>
-    <w:rPr>
-      <w:rFonts w:cs="Tahoma"/>
-    </w:rPr>
-  </w:style>
-  <w:style w:type="paragraph" w:styleId="NormalWeb">
-    <w:name w:val="Normal (Web)"/>
-    <w:basedOn w:val="Normal"/>
-    <w:rsid w:val="00DD7798"/>
-    <w:pPr>
-      <w:spacing w:before="100" w:beforeAutospacing="1" w:after="100" w:afterAutospacing="1"/>
-    </w:pPr>
-    <w:rPr>
-      <w:rFonts w:ascii="Arial" w:hAnsi="Arial" w:cs="Arial"/>
-      <w:color w:val="FFFFFF"/>
-      <w:szCs w:val="20"/>
-    </w:rPr>
-  </w:style>
-  <w:style w:type="table" w:styleId="TableGrid">
-    <w:name w:val="Table Grid"/>
-    <w:basedOn w:val="TableNormal"/>
-    <w:rsid w:val="00D1382A"/>
-    <w:pPr>
-      <w:spacing w:before="240" w:after="240"/>
-    </w:pPr>
-    <w:tblPr>
-      <w:tblInd w:w="0" w:type="dxa"/>
-      <w:tblBorders>
-        <w:top w:val="single" w:sz="4" w:space="0" w:color="auto"/>
-        <w:left w:val="single" w:sz="4" w:space="0" w:color="auto"/>
-        <w:bottom w:val="single" w:sz="4" w:space="0" w:color="auto"/>
-        <w:right w:val="single" w:sz="4" w:space="0" w:color="auto"/>
-        <w:insideH w:val="single" w:sz="4" w:space="0" w:color="auto"/>
-        <w:insideV w:val="single" w:sz="4" w:space="0" w:color="auto"/>
-      </w:tblBorders>
-      <w:tblCellMar>
-        <w:top w:w="0" w:type="dxa"/>
-        <w:left w:w="108" w:type="dxa"/>
-        <w:bottom w:w="0" w:type="dxa"/>
-        <w:right w:w="108" w:type="dxa"/>
-      </w:tblCellMar>
-    </w:tblPr>
-  </w:style>
-  <w:style w:type="paragraph" w:styleId="FootnoteText">
-    <w:name w:val="footnote text"/>
-    <w:basedOn w:val="Normal"/>
-    <w:link w:val="FootnoteTextChar"/>
-    <w:semiHidden/>
-    <w:rsid w:val="001B14F4"/>
-    <w:rPr>
-      <w:szCs w:val="20"/>
-    </w:rPr>
-  </w:style>
-  <w:style w:type="character" w:styleId="FootnoteReference">
-    <w:name w:val="footnote reference"/>
-    <w:basedOn w:val="DefaultParagraphFont"/>
-    <w:semiHidden/>
-    <w:rsid w:val="001B14F4"/>
-    <w:rPr>
-      <w:vertAlign w:val="superscript"/>
-    </w:rPr>
-  </w:style>
-  <w:style w:type="paragraph" w:styleId="TableofFigures">
-    <w:name w:val="table of figures"/>
-    <w:basedOn w:val="Normal"/>
-    <w:next w:val="Normal"/>
-    <w:uiPriority w:val="99"/>
-    <w:rsid w:val="00A2147E"/>
-  </w:style>
-  <w:style w:type="paragraph" w:styleId="Index3">
-    <w:name w:val="index 3"/>
-    <w:basedOn w:val="Normal"/>
-    <w:next w:val="Normal"/>
-    <w:autoRedefine/>
-    <w:semiHidden/>
-    <w:rsid w:val="003C5774"/>
-    <w:pPr>
-      <w:ind w:left="600" w:hanging="200"/>
-    </w:pPr>
-  </w:style>
-  <w:style w:type="paragraph" w:styleId="TOC4">
-    <w:name w:val="toc 4"/>
-    <w:basedOn w:val="Normal"/>
-    <w:next w:val="Normal"/>
-    <w:autoRedefine/>
-    <w:semiHidden/>
-    <w:rsid w:val="005218F7"/>
-    <w:pPr>
-      <w:spacing w:before="0" w:after="0"/>
-      <w:ind w:left="720"/>
-    </w:pPr>
-    <w:rPr>
-      <w:rFonts w:ascii="Times New Roman" w:hAnsi="Times New Roman"/>
-      <w:sz w:val="24"/>
-    </w:rPr>
-  </w:style>
-  <w:style w:type="paragraph" w:styleId="TOC5">
-    <w:name w:val="toc 5"/>
-    <w:basedOn w:val="Normal"/>
-    <w:next w:val="Normal"/>
-    <w:autoRedefine/>
-    <w:semiHidden/>
-    <w:rsid w:val="005218F7"/>
-    <w:pPr>
-      <w:spacing w:before="0" w:after="0"/>
-      <w:ind w:left="960"/>
-    </w:pPr>
-    <w:rPr>
-      <w:rFonts w:ascii="Times New Roman" w:hAnsi="Times New Roman"/>
-      <w:sz w:val="24"/>
-    </w:rPr>
-  </w:style>
-  <w:style w:type="paragraph" w:styleId="TOC6">
-    <w:name w:val="toc 6"/>
-    <w:basedOn w:val="Normal"/>
-    <w:next w:val="Normal"/>
-    <w:autoRedefine/>
-    <w:semiHidden/>
-    <w:rsid w:val="005218F7"/>
-    <w:pPr>
-      <w:spacing w:before="0" w:after="0"/>
-      <w:ind w:left="1200"/>
-    </w:pPr>
-    <w:rPr>
-      <w:rFonts w:ascii="Times New Roman" w:hAnsi="Times New Roman"/>
-      <w:sz w:val="24"/>
-    </w:rPr>
-  </w:style>
-  <w:style w:type="paragraph" w:styleId="TOC7">
-    <w:name w:val="toc 7"/>
-    <w:basedOn w:val="Normal"/>
-    <w:next w:val="Normal"/>
-    <w:autoRedefine/>
-    <w:semiHidden/>
-    <w:rsid w:val="005218F7"/>
-    <w:pPr>
-      <w:spacing w:before="0" w:after="0"/>
-      <w:ind w:left="1440"/>
-    </w:pPr>
-    <w:rPr>
-      <w:rFonts w:ascii="Times New Roman" w:hAnsi="Times New Roman"/>
-      <w:sz w:val="24"/>
-    </w:rPr>
-  </w:style>
-  <w:style w:type="paragraph" w:styleId="TOC8">
-    <w:name w:val="toc 8"/>
-    <w:basedOn w:val="Normal"/>
-    <w:next w:val="Normal"/>
-    <w:autoRedefine/>
-    <w:semiHidden/>
-    <w:rsid w:val="005218F7"/>
-    <w:pPr>
-      <w:spacing w:before="0" w:after="0"/>
-      <w:ind w:left="1680"/>
-    </w:pPr>
-    <w:rPr>
-      <w:rFonts w:ascii="Times New Roman" w:hAnsi="Times New Roman"/>
-      <w:sz w:val="24"/>
-    </w:rPr>
-  </w:style>
-  <w:style w:type="paragraph" w:styleId="TOC9">
-    <w:name w:val="toc 9"/>
-    <w:basedOn w:val="Normal"/>
-    <w:next w:val="Normal"/>
-    <w:autoRedefine/>
-    <w:semiHidden/>
-    <w:rsid w:val="005218F7"/>
-    <w:pPr>
-      <w:spacing w:before="0" w:after="0"/>
-      <w:ind w:left="1920"/>
-    </w:pPr>
-    <w:rPr>
-      <w:rFonts w:ascii="Times New Roman" w:hAnsi="Times New Roman"/>
-      <w:sz w:val="24"/>
-    </w:rPr>
-  </w:style>
-  <w:style w:type="paragraph" w:styleId="ListParagraph">
-    <w:name w:val="List Paragraph"/>
-    <w:basedOn w:val="Normal"/>
-    <w:uiPriority w:val="34"/>
-    <w:qFormat/>
-    <w:rsid w:val="00B401A3"/>
-    <w:pPr>
-      <w:spacing w:before="60" w:after="120" w:line="320" w:lineRule="exact"/>
-      <w:ind w:left="720"/>
-      <w:contextualSpacing/>
-      <w:jc w:val="both"/>
-    </w:pPr>
-    <w:rPr>
-      <w:rFonts w:ascii="Arial" w:hAnsi="Arial"/>
-      <w:sz w:val="22"/>
-    </w:rPr>
-  </w:style>
-  <w:style w:type="numbering" w:customStyle="1" w:styleId="BulletPoint">
-    <w:name w:val="Bullet Point"/>
-    <w:rsid w:val="00B401A3"/>
-    <w:pPr>
-      <w:numPr>
-        <w:numId w:val="3"/>
-      </w:numPr>
-    </w:pPr>
-  </w:style>
-  <w:style w:type="character" w:customStyle="1" w:styleId="Heading3Char">
-    <w:name w:val="Heading 3 Char"/>
-    <w:basedOn w:val="DefaultParagraphFont"/>
-    <w:link w:val="Heading3"/>
-    <w:locked/>
-    <w:rsid w:val="00604492"/>
-    <w:rPr>
-      <w:rFonts w:ascii="Arial" w:hAnsi="Arial" w:cs="Arial"/>
-      <w:b/>
-      <w:bCs/>
-      <w:sz w:val="26"/>
-      <w:szCs w:val="26"/>
-      <w:lang w:val="en-GB" w:eastAsia="en-GB"/>
-    </w:rPr>
-  </w:style>
-  <w:style w:type="paragraph" w:customStyle="1" w:styleId="Default">
-    <w:name w:val="Default"/>
-    <w:rsid w:val="006C6F79"/>
-    <w:pPr>
-      <w:autoSpaceDE w:val="0"/>
-      <w:autoSpaceDN w:val="0"/>
-      <w:adjustRightInd w:val="0"/>
-    </w:pPr>
-    <w:rPr>
-      <w:rFonts w:ascii="Georgia" w:hAnsi="Georgia" w:cs="Georgia"/>
-      <w:color w:val="000000"/>
-      <w:sz w:val="24"/>
-      <w:szCs w:val="24"/>
-    </w:rPr>
-  </w:style>
-  <w:style w:type="paragraph" w:customStyle="1" w:styleId="ReportNormal">
-    <w:name w:val="Report Normal"/>
-    <w:basedOn w:val="Normal"/>
-    <w:link w:val="ReportNormalChar"/>
-    <w:autoRedefine/>
-    <w:qFormat/>
-    <w:rsid w:val="006070FE"/>
-    <w:pPr>
-      <w:spacing w:before="40" w:after="40"/>
-      <w:ind w:left="709"/>
-      <w:jc w:val="both"/>
-    </w:pPr>
-  </w:style>
-  <w:style w:type="character" w:customStyle="1" w:styleId="ReportNormalChar">
-    <w:name w:val="Report Normal Char"/>
-    <w:basedOn w:val="DefaultParagraphFont"/>
-    <w:link w:val="ReportNormal"/>
-    <w:rsid w:val="006070FE"/>
-    <w:rPr>
-      <w:rFonts w:ascii="Tahoma" w:hAnsi="Tahoma"/>
-      <w:szCs w:val="24"/>
-      <w:lang w:val="en-GB" w:eastAsia="en-GB" w:bidi="ar-SA"/>
-    </w:rPr>
-  </w:style>
-  <w:style w:type="paragraph" w:customStyle="1" w:styleId="ReportTableContent">
-    <w:name w:val="Report Table Content"/>
-    <w:basedOn w:val="Normal"/>
-    <w:rsid w:val="00D76341"/>
-    <w:pPr>
-      <w:spacing w:before="40" w:after="40"/>
-    </w:pPr>
-    <w:rPr>
-      <w:sz w:val="18"/>
-      <w:szCs w:val="20"/>
-    </w:rPr>
-  </w:style>
-  <w:style w:type="paragraph" w:styleId="Subtitle">
-    <w:name w:val="Subtitle"/>
-    <w:basedOn w:val="Normal"/>
-    <w:qFormat/>
-    <w:rsid w:val="00D40E2D"/>
-    <w:pPr>
-      <w:spacing w:before="0" w:after="120"/>
-      <w:jc w:val="both"/>
-    </w:pPr>
-    <w:rPr>
-      <w:rFonts w:ascii="Century Gothic" w:hAnsi="Century Gothic"/>
-      <w:b/>
-      <w:bCs/>
-      <w:lang w:eastAsia="en-US"/>
-    </w:rPr>
-  </w:style>
-  <w:style w:type="character" w:styleId="FollowedHyperlink">
-    <w:name w:val="FollowedHyperlink"/>
-    <w:basedOn w:val="DefaultParagraphFont"/>
-    <w:rsid w:val="00FA507B"/>
-    <w:rPr>
-      <w:color w:val="800080"/>
-      <w:u w:val="single"/>
-    </w:rPr>
-  </w:style>
-  <w:style w:type="paragraph" w:customStyle="1" w:styleId="alignright">
-    <w:name w:val="alignright"/>
-    <w:basedOn w:val="Normal"/>
-    <w:rsid w:val="00BD2E9F"/>
-    <w:pPr>
-      <w:spacing w:before="100" w:beforeAutospacing="1" w:after="100" w:afterAutospacing="1"/>
-    </w:pPr>
-    <w:rPr>
-      <w:rFonts w:ascii="Times New Roman" w:hAnsi="Times New Roman"/>
-      <w:sz w:val="24"/>
-      <w:lang w:val="en-US" w:eastAsia="en-US"/>
-    </w:rPr>
-  </w:style>
-  <w:style w:type="paragraph" w:customStyle="1" w:styleId="NormalBefore0pt">
-    <w:name w:val="Normal + Before:  0 pt"/>
-    <w:aliases w:val="After:  0 pt"/>
-    <w:basedOn w:val="Normal"/>
-    <w:rsid w:val="00F43B39"/>
-  </w:style>
-  <w:style w:type="paragraph" w:customStyle="1" w:styleId="ReportTableHeading">
-    <w:name w:val="Report Table Heading"/>
-    <w:basedOn w:val="Normal"/>
-    <w:autoRedefine/>
-    <w:qFormat/>
-    <w:rsid w:val="00830D42"/>
-    <w:pPr>
-      <w:spacing w:before="120" w:after="120"/>
-    </w:pPr>
-    <w:rPr>
-      <w:rFonts w:cs="Tahoma"/>
-      <w:b/>
-      <w:bCs/>
-      <w:color w:val="FFFFFF"/>
-      <w:sz w:val="18"/>
-      <w:szCs w:val="20"/>
-    </w:rPr>
-  </w:style>
-  <w:style w:type="character" w:customStyle="1" w:styleId="CommentTextChar1">
-    <w:name w:val="Comment Text Char1"/>
-    <w:basedOn w:val="DefaultParagraphFont"/>
-    <w:link w:val="CommentText"/>
-    <w:rsid w:val="00830D42"/>
-    <w:rPr>
-      <w:rFonts w:ascii="Tahoma" w:hAnsi="Tahoma"/>
-      <w:lang w:val="en-GB" w:eastAsia="en-GB" w:bidi="ar-SA"/>
-    </w:rPr>
-  </w:style>
-  <w:style w:type="character" w:customStyle="1" w:styleId="FootnoteTextChar">
-    <w:name w:val="Footnote Text Char"/>
-    <w:basedOn w:val="DefaultParagraphFont"/>
-    <w:link w:val="FootnoteText"/>
-    <w:rsid w:val="00830D42"/>
-    <w:rPr>
-      <w:rFonts w:ascii="Tahoma" w:hAnsi="Tahoma"/>
-      <w:lang w:val="en-GB" w:eastAsia="en-GB" w:bidi="ar-SA"/>
-    </w:rPr>
-  </w:style>
-  <w:style w:type="paragraph" w:customStyle="1" w:styleId="header1">
-    <w:name w:val="header1"/>
-    <w:basedOn w:val="Normal"/>
-    <w:rsid w:val="00FB030B"/>
-    <w:pPr>
-      <w:spacing w:before="100" w:beforeAutospacing="1" w:after="100" w:afterAutospacing="1"/>
-    </w:pPr>
-    <w:rPr>
-      <w:rFonts w:cs="Tahoma"/>
-      <w:sz w:val="28"/>
-      <w:szCs w:val="28"/>
-      <w:lang w:val="en-US" w:eastAsia="en-US"/>
-    </w:rPr>
-  </w:style>
-  <w:style w:type="paragraph" w:customStyle="1" w:styleId="header2">
-    <w:name w:val="header2"/>
-    <w:basedOn w:val="Normal"/>
-    <w:rsid w:val="00FB030B"/>
-    <w:pPr>
-      <w:spacing w:before="100" w:beforeAutospacing="1" w:after="100" w:afterAutospacing="1"/>
-    </w:pPr>
-    <w:rPr>
-      <w:rFonts w:cs="Tahoma"/>
-      <w:sz w:val="24"/>
-      <w:lang w:val="en-US" w:eastAsia="en-US"/>
-    </w:rPr>
-  </w:style>
-  <w:style w:type="character" w:customStyle="1" w:styleId="CharChar">
-    <w:name w:val="Char Char"/>
-    <w:basedOn w:val="DefaultParagraphFont"/>
-    <w:rsid w:val="00472FB6"/>
-    <w:rPr>
-      <w:sz w:val="24"/>
-      <w:szCs w:val="24"/>
-    </w:rPr>
-  </w:style>
-  <w:style w:type="character" w:styleId="Strong">
-    <w:name w:val="Strong"/>
-    <w:basedOn w:val="DefaultParagraphFont"/>
-    <w:qFormat/>
-    <w:rsid w:val="00B76136"/>
-    <w:rPr>
-      <w:b/>
-      <w:bCs/>
-    </w:rPr>
-  </w:style>
-  <w:style w:type="paragraph" w:customStyle="1" w:styleId="Bl0">
-    <w:name w:val="Bl0"/>
-    <w:basedOn w:val="Normal"/>
-    <w:rsid w:val="00B76136"/>
-    <w:pPr>
-      <w:numPr>
-        <w:numId w:val="4"/>
-      </w:numPr>
-      <w:spacing w:before="0" w:after="0"/>
-    </w:pPr>
-    <w:rPr>
-      <w:rFonts w:ascii="Times New Roman" w:hAnsi="Times New Roman"/>
-      <w:sz w:val="24"/>
-    </w:rPr>
-  </w:style>
-  <w:style w:type="numbering" w:customStyle="1" w:styleId="StyleBulleted">
-    <w:name w:val="Style Bulleted"/>
-    <w:rsid w:val="004A3963"/>
-    <w:pPr>
-      <w:numPr>
-        <w:numId w:val="5"/>
-      </w:numPr>
-    </w:pPr>
-  </w:style>
-  <w:style w:type="paragraph" w:customStyle="1" w:styleId="Table-Text">
-    <w:name w:val="Table - Text"/>
-    <w:basedOn w:val="Normal"/>
-    <w:rsid w:val="00EE5BE6"/>
-    <w:pPr>
-      <w:spacing w:before="60" w:after="60"/>
-    </w:pPr>
-    <w:rPr>
-      <w:rFonts w:ascii="Times New Roman" w:hAnsi="Times New Roman"/>
-      <w:szCs w:val="20"/>
-      <w:lang w:val="en-US" w:eastAsia="en-US"/>
-    </w:rPr>
-  </w:style>
-  <w:style w:type="paragraph" w:customStyle="1" w:styleId="Table-ColHead">
-    <w:name w:val="Table - Col. Head"/>
-    <w:basedOn w:val="Normal"/>
-    <w:rsid w:val="00EE5BE6"/>
-    <w:pPr>
-      <w:keepNext/>
-      <w:suppressAutoHyphens/>
-      <w:spacing w:before="60" w:after="60"/>
-    </w:pPr>
-    <w:rPr>
-      <w:rFonts w:ascii="Arial" w:hAnsi="Arial"/>
-      <w:b/>
-      <w:szCs w:val="20"/>
-      <w:lang w:val="en-US" w:eastAsia="en-US"/>
-    </w:rPr>
-  </w:style>
-  <w:style w:type="character" w:customStyle="1" w:styleId="CommentTextChar">
-    <w:name w:val="Comment Text Char"/>
-    <w:basedOn w:val="DefaultParagraphFont"/>
-    <w:semiHidden/>
-    <w:locked/>
-    <w:rsid w:val="00EE5BE6"/>
-    <w:rPr>
-      <w:rFonts w:ascii="Arial" w:hAnsi="Arial" w:cs="Times New Roman"/>
-      <w:sz w:val="20"/>
-      <w:szCs w:val="20"/>
-      <w:lang w:val="en-US" w:eastAsia="en-US"/>
-    </w:rPr>
-  </w:style>
-  <w:style w:type="paragraph" w:styleId="Title">
-    <w:name w:val="Title"/>
-    <w:basedOn w:val="Normal"/>
-    <w:next w:val="Normal"/>
-    <w:link w:val="TitleChar"/>
-    <w:qFormat/>
-    <w:rsid w:val="00252100"/>
-    <w:pPr>
-      <w:widowControl w:val="0"/>
-      <w:spacing w:before="0" w:after="0"/>
-      <w:jc w:val="center"/>
-    </w:pPr>
-    <w:rPr>
-      <w:rFonts w:ascii="Arial" w:hAnsi="Arial"/>
-      <w:b/>
-      <w:sz w:val="36"/>
-      <w:szCs w:val="20"/>
-      <w:lang w:val="en-US" w:eastAsia="en-US"/>
-    </w:rPr>
-  </w:style>
-  <w:style w:type="character" w:customStyle="1" w:styleId="TitleChar">
-    <w:name w:val="Title Char"/>
-    <w:basedOn w:val="DefaultParagraphFont"/>
-    <w:link w:val="Title"/>
-    <w:locked/>
-    <w:rsid w:val="00252100"/>
-    <w:rPr>
-      <w:rFonts w:ascii="Arial" w:hAnsi="Arial"/>
-      <w:b/>
-      <w:sz w:val="36"/>
-      <w:lang w:val="en-US" w:eastAsia="en-US" w:bidi="ar-SA"/>
-    </w:rPr>
-  </w:style>
-  <w:style w:type="paragraph" w:customStyle="1" w:styleId="TableContents">
-    <w:name w:val="Table Contents"/>
-    <w:basedOn w:val="Normal"/>
-    <w:rsid w:val="00A14193"/>
-    <w:pPr>
-      <w:widowControl w:val="0"/>
-      <w:suppressLineNumbers/>
-      <w:suppressAutoHyphens/>
-      <w:spacing w:before="120" w:after="120"/>
-      <w:ind w:left="113" w:right="113"/>
-    </w:pPr>
-    <w:rPr>
-      <w:rFonts w:ascii="Arial" w:hAnsi="Arial"/>
-      <w:color w:val="000000"/>
-      <w:sz w:val="22"/>
-      <w:szCs w:val="20"/>
-      <w:lang w:eastAsia="en-US"/>
-    </w:rPr>
-  </w:style>
-  <w:style w:type="paragraph" w:styleId="TOCHeading">
-    <w:name w:val="TOC Heading"/>
-    <w:basedOn w:val="Heading1"/>
-    <w:next w:val="Normal"/>
-    <w:uiPriority w:val="39"/>
-    <w:qFormat/>
-    <w:rsid w:val="00E737D1"/>
-    <w:pPr>
-      <w:keepLines/>
-      <w:numPr>
-        <w:numId w:val="0"/>
-      </w:numPr>
-      <w:spacing w:before="480" w:after="0" w:line="276" w:lineRule="auto"/>
-      <w:outlineLvl w:val="9"/>
-    </w:pPr>
-    <w:rPr>
-      <w:rFonts w:ascii="Cambria" w:eastAsia="Times New Roman" w:hAnsi="Cambria" w:cs="Times New Roman"/>
-      <w:color w:val="365F91"/>
-      <w:kern w:val="0"/>
-      <w:sz w:val="28"/>
-      <w:szCs w:val="28"/>
-      <w:lang w:val="en-US" w:eastAsia="en-US"/>
-    </w:rPr>
-  </w:style>
-  <w:style w:type="numbering" w:styleId="111111">
-    <w:name w:val="Outline List 2"/>
-    <w:basedOn w:val="NoList"/>
-    <w:rsid w:val="00CD2108"/>
-  </w:style>
-</w:styles>
-</file>
-
-<file path=word/stylesWithEffects.xml><?xml version="1.0" encoding="utf-8"?>
-<w:styles xmlns:wpc="http://schemas.microsoft.com/office/word/2010/wordprocessingCanvas" xmlns:mc="http://schemas.openxmlformats.org/markup-compatibility/2006" xmlns:o="urn:schemas-microsoft-com:office:office" xmlns:r="http://schemas.openxmlformats.org/officeDocument/2006/relationships" xmlns:m="http://schemas.openxmlformats.org/officeDocument/2006/math" xmlns:v="urn:schemas-microsoft-com:vml" xmlns:wp14="http://schemas.microsoft.com/office/word/2010/wordprocessingDrawing" xmlns:wp="http://schemas.openxmlformats.org/drawingml/2006/wordprocessingDrawing" xmlns:w10="urn:schemas-microsoft-com:office:word" xmlns:w="http://schemas.openxmlformats.org/wordprocessingml/2006/main" xmlns:w14="http://schemas.microsoft.com/office/word/2010/wordml" xmlns:wpg="http://schemas.microsoft.com/office/word/2010/wordprocessingGroup" xmlns:wpi="http://schemas.microsoft.com/office/word/2010/wordprocessingInk" xmlns:wne="http://schemas.microsoft.com/office/word/2006/wordml" xmlns:wps="http://schemas.microsoft.com/office/word/2010/wordprocessingShape" mc:Ignorable="w14 wp14">
-  <w:docDefaults>
-    <w:rPrDefault>
-      <w:rPr>
-        <w:rFonts w:ascii="Times New Roman" w:eastAsia="SimSun" w:hAnsi="Times New Roman" w:cs="Times New Roman"/>
-        <w:lang w:val="en-US" w:eastAsia="en-US" w:bidi="ar-SA"/>
-      </w:rPr>
-    </w:rPrDefault>
-    <w:pPrDefault/>
-  </w:docDefaults>
-  <w:latentStyles w:defLockedState="0" w:defUIPriority="99" w:defSemiHidden="1" w:defUnhideWhenUsed="1" w:defQFormat="0" w:count="267">
-    <w:lsdException w:name="Normal" w:semiHidden="0" w:uiPriority="0" w:unhideWhenUsed="0" w:qFormat="1"/>
-    <w:lsdException w:name="heading 1" w:semiHidden="0" w:uiPriority="0" w:unhideWhenUsed="0" w:qFormat="1"/>
-    <w:lsdException w:name="heading 2" w:semiHidden="0" w:uiPriority="0" w:unhideWhenUsed="0" w:qFormat="1"/>
-    <w:lsdException w:name="heading 3" w:semiHidden="0" w:uiPriority="0" w:unhideWhenUsed="0" w:qFormat="1"/>
-    <w:lsdException w:name="heading 4" w:semiHidden="0" w:uiPriority="0" w:unhideWhenUsed="0" w:qFormat="1"/>
-    <w:lsdException w:name="heading 5" w:semiHidden="0" w:uiPriority="0" w:unhideWhenUsed="0" w:qFormat="1"/>
-    <w:lsdException w:name="heading 6" w:semiHidden="0" w:uiPriority="0" w:unhideWhenUsed="0" w:qFormat="1"/>
-    <w:lsdException w:name="heading 7" w:semiHidden="0" w:uiPriority="0" w:unhideWhenUsed="0" w:qFormat="1"/>
-    <w:lsdException w:name="heading 8" w:semiHidden="0" w:uiPriority="0" w:unhideWhenUsed="0" w:qFormat="1"/>
-    <w:lsdException w:name="heading 9" w:semiHidden="0" w:uiPriority="0" w:unhideWhenUsed="0" w:qFormat="1"/>
-    <w:lsdException w:name="index 3" w:uiPriority="0"/>
-    <w:lsdException w:name="toc 1" w:uiPriority="39" w:qFormat="1"/>
-    <w:lsdException w:name="toc 2" w:uiPriority="39" w:qFormat="1"/>
-    <w:lsdException w:name="toc 3" w:uiPriority="39" w:qFormat="1"/>
-    <w:lsdException w:name="toc 4" w:uiPriority="0"/>
-    <w:lsdException w:name="toc 5" w:uiPriority="0"/>
-    <w:lsdException w:name="toc 6" w:uiPriority="0"/>
-    <w:lsdException w:name="toc 7" w:uiPriority="0"/>
-    <w:lsdException w:name="toc 8" w:uiPriority="0"/>
-    <w:lsdException w:name="toc 9" w:uiPriority="0"/>
-    <w:lsdException w:name="footnote text" w:uiPriority="0"/>
-    <w:lsdException w:name="annotation text" w:uiPriority="0"/>
-    <w:lsdException w:name="header" w:uiPriority="0"/>
-    <w:lsdException w:name="footer" w:uiPriority="0"/>
-    <w:lsdException w:name="caption" w:semiHidden="0" w:uiPriority="0" w:unhideWhenUsed="0" w:qFormat="1"/>
-    <w:lsdException w:name="footnote reference" w:uiPriority="0"/>
-    <w:lsdException w:name="annotation reference" w:uiPriority="0"/>
-    <w:lsdException w:name="Title" w:semiHidden="0" w:uiPriority="0" w:unhideWhenUsed="0" w:qFormat="1"/>
-    <w:lsdException w:name="Default Paragraph Font" w:uiPriority="1"/>
-    <w:lsdException w:name="Subtitle" w:semiHidden="0" w:uiPriority="0" w:unhideWhenUsed="0" w:qFormat="1"/>
-    <w:lsdException w:name="FollowedHyperlink" w:uiPriority="0"/>
-    <w:lsdException w:name="Strong" w:semiHidden="0" w:uiPriority="0" w:unhideWhenUsed="0" w:qFormat="1"/>
-    <w:lsdException w:name="Emphasis" w:semiHidden="0" w:uiPriority="20" w:unhideWhenUsed="0" w:qFormat="1"/>
-    <w:lsdException w:name="Document Map" w:uiPriority="0"/>
-    <w:lsdException w:name="Normal (Web)" w:uiPriority="0"/>
-    <w:lsdException w:name="annotation subject" w:uiPriority="0"/>
-    <w:lsdException w:name="No List" w:uiPriority="0"/>
-    <w:lsdException w:name="Outline List 2" w:uiPriority="0"/>
-    <w:lsdException w:name="Balloon Text" w:uiPriority="0"/>
-    <w:lsdException w:name="Table Grid" w:semiHidden="0" w:uiPriority="0" w:unhideWhenUsed="0"/>
-    <w:lsdException w:name="Placeholder Text" w:unhideWhenUsed="0"/>
-    <w:lsdException w:name="No Spacing" w:semiHidden="0" w:uiPriority="1" w:unhideWhenUsed="0" w:qFormat="1"/>
-    <w:lsdException w:name="Light Shading" w:semiHidden="0" w:uiPriority="60" w:unhideWhenUsed="0"/>
-    <w:lsdException w:name="Light List" w:semiHidden="0" w:uiPriority="61" w:unhideWhenUsed="0"/>
-    <w:lsdException w:name="Light Grid" w:semiHidden="0" w:uiPriority="62" w:unhideWhenUsed="0"/>
-    <w:lsdException w:name="Medium Shading 1" w:semiHidden="0" w:uiPriority="63" w:unhideWhenUsed="0"/>
-    <w:lsdException w:name="Medium Shading 2" w:semiHidden="0" w:uiPriority="64" w:unhideWhenUsed="0"/>
-    <w:lsdException w:name="Medium List 1" w:semiHidden="0" w:uiPriority="65" w:unhideWhenUsed="0"/>
-    <w:lsdException w:name="Medium List 2" w:semiHidden="0" w:uiPriority="66" w:unhideWhenUsed="0"/>
-    <w:lsdException w:name="Medium Grid 1" w:semiHidden="0" w:uiPriority="67" w:unhideWhenUsed="0"/>
-    <w:lsdException w:name="Medium Grid 2" w:semiHidden="0" w:uiPriority="68" w:unhideWhenUsed="0"/>
-    <w:lsdException w:name="Medium Grid 3" w:semiHidden="0" w:uiPriority="69" w:unhideWhenUsed="0"/>
-    <w:lsdException w:name="Dark List" w:semiHidden="0" w:uiPriority="70" w:unhideWhenUsed="0"/>
-    <w:lsdException w:name="Colorful Shading" w:semiHidden="0" w:uiPriority="71" w:unhideWhenUsed="0"/>
-    <w:lsdException w:name="Colorful List" w:semiHidden="0" w:uiPriority="72" w:unhideWhenUsed="0"/>
-    <w:lsdException w:name="Colorful Grid" w:semiHidden="0" w:uiPriority="73" w:unhideWhenUsed="0"/>
-    <w:lsdException w:name="Light Shading Accent 1" w:semiHidden="0" w:uiPriority="60" w:unhideWhenUsed="0"/>
-    <w:lsdException w:name="Light List Accent 1" w:semiHidden="0" w:uiPriority="61" w:unhideWhenUsed="0"/>
-    <w:lsdException w:name="Light Grid Accent 1" w:semiHidden="0" w:uiPriority="62" w:unhideWhenUsed="0"/>
-    <w:lsdException w:name="Medium Shading 1 Accent 1" w:semiHidden="0" w:uiPriority="63" w:unhideWhenUsed="0"/>
-    <w:lsdException w:name="Medium Shading 2 Accent 1" w:semiHidden="0" w:uiPriority="64" w:unhideWhenUsed="0"/>
-    <w:lsdException w:name="Medium List 1 Accent 1" w:semiHidden="0" w:uiPriority="65" w:unhideWhenUsed="0"/>
-    <w:lsdException w:name="Revision" w:unhideWhenUsed="0"/>
-    <w:lsdException w:name="List Paragraph" w:semiHidden="0" w:uiPriority="34" w:unhideWhenUsed="0" w:qFormat="1"/>
-    <w:lsdException w:name="Quote" w:semiHidden="0" w:uiPriority="29" w:unhideWhenUsed="0" w:qFormat="1"/>
-    <w:lsdException w:name="Intense Quote" w:semiHidden="0" w:uiPriority="30" w:unhideWhenUsed="0" w:qFormat="1"/>
-    <w:lsdException w:name="Medium List 2 Accent 1" w:semiHidden="0" w:uiPriority="66" w:unhideWhenUsed="0"/>
-    <w:lsdException w:name="Medium Grid 1 Accent 1" w:semiHidden="0" w:uiPriority="67" w:unhideWhenUsed="0"/>
-    <w:lsdException w:name="Medium Grid 2 Accent 1" w:semiHidden="0" w:uiPriority="68" w:unhideWhenUsed="0"/>
-    <w:lsdException w:name="Medium Grid 3 Accent 1" w:semiHidden="0" w:uiPriority="69" w:unhideWhenUsed="0"/>
-    <w:lsdException w:name="Dark List Accent 1" w:semiHidden="0" w:uiPriority="70" w:unhideWhenUsed="0"/>
-    <w:lsdException w:name="Colorful Shading Accent 1" w:semiHidden="0" w:uiPriority="71" w:unhideWhenUsed="0"/>
-    <w:lsdException w:name="Colorful List Accent 1" w:semiHidden="0" w:uiPriority="72" w:unhideWhenUsed="0"/>
-    <w:lsdException w:name="Colorful Grid Accent 1" w:semiHidden="0" w:uiPriority="73" w:unhideWhenUsed="0"/>
-    <w:lsdException w:name="Light Shading Accent 2" w:semiHidden="0" w:uiPriority="60" w:unhideWhenUsed="0"/>
-    <w:lsdException w:name="Light List Accent 2" w:semiHidden="0" w:uiPriority="61" w:unhideWhenUsed="0"/>
-    <w:lsdException w:name="Light Grid Accent 2" w:semiHidden="0" w:uiPriority="62" w:unhideWhenUsed="0"/>
-    <w:lsdException w:name="Medium Shading 1 Accent 2" w:semiHidden="0" w:uiPriority="63" w:unhideWhenUsed="0"/>
-    <w:lsdException w:name="Medium Shading 2 Accent 2" w:semiHidden="0" w:uiPriority="64" w:unhideWhenUsed="0"/>
-    <w:lsdException w:name="Medium List 1 Accent 2" w:semiHidden="0" w:uiPriority="65" w:unhideWhenUsed="0"/>
-    <w:lsdException w:name="Medium List 2 Accent 2" w:semiHidden="0" w:uiPriority="66" w:unhideWhenUsed="0"/>
-    <w:lsdException w:name="Medium Grid 1 Accent 2" w:semiHidden="0" w:uiPriority="67" w:unhideWhenUsed="0"/>
-    <w:lsdException w:name="Medium Grid 2 Accent 2" w:semiHidden="0" w:uiPriority="68" w:unhideWhenUsed="0"/>
-    <w:lsdException w:name="Medium Grid 3 Accent 2" w:semiHidden="0" w:uiPriority="69" w:unhideWhenUsed="0"/>
-    <w:lsdException w:name="Dark List Accent 2" w:semiHidden="0" w:uiPriority="70" w:unhideWhenUsed="0"/>
-    <w:lsdException w:name="Colorful Shading Accent 2" w:semiHidden="0" w:uiPriority="71" w:unhideWhenUsed="0"/>
-    <w:lsdException w:name="Colorful List Accent 2" w:semiHidden="0" w:uiPriority="72" w:unhideWhenUsed="0"/>
-    <w:lsdException w:name="Colorful Grid Accent 2" w:semiHidden="0" w:uiPriority="73" w:unhideWhenUsed="0"/>
-    <w:lsdException w:name="Light Shading Accent 3" w:semiHidden="0" w:uiPriority="60" w:unhideWhenUsed="0"/>
-    <w:lsdException w:name="Light List Accent 3" w:semiHidden="0" w:uiPriority="61" w:unhideWhenUsed="0"/>
-    <w:lsdException w:name="Light Grid Accent 3" w:semiHidden="0" w:uiPriority="62" w:unhideWhenUsed="0"/>
-    <w:lsdException w:name="Medium Shading 1 Accent 3" w:semiHidden="0" w:uiPriority="63" w:unhideWhenUsed="0"/>
-    <w:lsdException w:name="Medium Shading 2 Accent 3" w:semiHidden="0" w:uiPriority="64" w:unhideWhenUsed="0"/>
-    <w:lsdException w:name="Medium List 1 Accent 3" w:semiHidden="0" w:uiPriority="65" w:unhideWhenUsed="0"/>
-    <w:lsdException w:name="Medium List 2 Accent 3" w:semiHidden="0" w:uiPriority="66" w:unhideWhenUsed="0"/>
-    <w:lsdException w:name="Medium Grid 1 Accent 3" w:semiHidden="0" w:uiPriority="67" w:unhideWhenUsed="0"/>
-    <w:lsdException w:name="Medium Grid 2 Accent 3" w:semiHidden="0" w:uiPriority="68" w:unhideWhenUsed="0"/>
-    <w:lsdException w:name="Medium Grid 3 Accent 3" w:semiHidden="0" w:uiPriority="69" w:unhideWhenUsed="0"/>
-    <w:lsdException w:name="Dark List Accent 3" w:semiHidden="0" w:uiPriority="70" w:unhideWhenUsed="0"/>
-    <w:lsdException w:name="Colorful Shading Accent 3" w:semiHidden="0" w:uiPriority="71" w:unhideWhenUsed="0"/>
-    <w:lsdException w:name="Colorful List Accent 3" w:semiHidden="0" w:uiPriority="72" w:unhideWhenUsed="0"/>
-    <w:lsdException w:name="Colorful Grid Accent 3" w:semiHidden="0" w:uiPriority="73" w:unhideWhenUsed="0"/>
-    <w:lsdException w:name="Light Shading Accent 4" w:semiHidden="0" w:uiPriority="60" w:unhideWhenUsed="0"/>
-    <w:lsdException w:name="Light List Accent 4" w:semiHidden="0" w:uiPriority="61" w:unhideWhenUsed="0"/>
-    <w:lsdException w:name="Light Grid Accent 4" w:semiHidden="0" w:uiPriority="62" w:unhideWhenUsed="0"/>
-    <w:lsdException w:name="Medium Shading 1 Accent 4" w:semiHidden="0" w:uiPriority="63" w:unhideWhenUsed="0"/>
-    <w:lsdException w:name="Medium Shading 2 Accent 4" w:semiHidden="0" w:uiPriority="64" w:unhideWhenUsed="0"/>
-    <w:lsdException w:name="Medium List 1 Accent 4" w:semiHidden="0" w:uiPriority="65" w:unhideWhenUsed="0"/>
-    <w:lsdException w:name="Medium List 2 Accent 4" w:semiHidden="0" w:uiPriority="66" w:unhideWhenUsed="0"/>
-    <w:lsdException w:name="Medium Grid 1 Accent 4" w:semiHidden="0" w:uiPriority="67" w:unhideWhenUsed="0"/>
-    <w:lsdException w:name="Medium Grid 2 Accent 4" w:semiHidden="0" w:uiPriority="68" w:unhideWhenUsed="0"/>
-    <w:lsdException w:name="Medium Grid 3 Accent 4" w:semiHidden="0" w:uiPriority="69" w:unhideWhenUsed="0"/>
-    <w:lsdException w:name="Dark List Accent 4" w:semiHidden="0" w:uiPriority="70" w:unhideWhenUsed="0"/>
-    <w:lsdException w:name="Colorful Shading Accent 4" w:semiHidden="0" w:uiPriority="71" w:unhideWhenUsed="0"/>
-    <w:lsdException w:name="Colorful List Accent 4" w:semiHidden="0" w:uiPriority="72" w:unhideWhenUsed="0"/>
-    <w:lsdException w:name="Colorful Grid Accent 4" w:semiHidden="0" w:uiPriority="73" w:unhideWhenUsed="0"/>
-    <w:lsdException w:name="Light Shading Accent 5" w:semiHidden="0" w:uiPriority="60" w:unhideWhenUsed="0"/>
-    <w:lsdException w:name="Light List Accent 5" w:semiHidden="0" w:uiPriority="61" w:unhideWhenUsed="0"/>
-    <w:lsdException w:name="Light Grid Accent 5" w:semiHidden="0" w:uiPriority="62" w:unhideWhenUsed="0"/>
-    <w:lsdException w:name="Medium Shading 1 Accent 5" w:semiHidden="0" w:uiPriority="63" w:unhideWhenUsed="0"/>
-    <w:lsdException w:name="Medium Shading 2 Accent 5" w:semiHidden="0" w:uiPriority="64" w:unhideWhenUsed="0"/>
-    <w:lsdException w:name="Medium List 1 Accent 5" w:semiHidden="0" w:uiPriority="65" w:unhideWhenUsed="0"/>
-    <w:lsdException w:name="Medium List 2 Accent 5" w:semiHidden="0" w:uiPriority="66" w:unhideWhenUsed="0"/>
-    <w:lsdException w:name="Medium Grid 1 Accent 5" w:semiHidden="0" w:uiPriority="67" w:unhideWhenUsed="0"/>
-    <w:lsdException w:name="Medium Grid 2 Accent 5" w:semiHidden="0" w:uiPriority="68" w:unhideWhenUsed="0"/>
-    <w:lsdException w:name="Medium Grid 3 Accent 5" w:semiHidden="0" w:uiPriority="69" w:unhideWhenUsed="0"/>
-    <w:lsdException w:name="Dark List Accent 5" w:semiHidden="0" w:uiPriority="70" w:unhideWhenUsed="0"/>
-    <w:lsdException w:name="Colorful Shading Accent 5" w:semiHidden="0" w:uiPriority="71" w:unhideWhenUsed="0"/>
-    <w:lsdException w:name="Colorful List Accent 5" w:semiHidden="0" w:uiPriority="72" w:unhideWhenUsed="0"/>
-    <w:lsdException w:name="Colorful Grid Accent 5" w:semiHidden="0" w:uiPriority="73" w:unhideWhenUsed="0"/>
-    <w:lsdException w:name="Light Shading Accent 6" w:semiHidden="0" w:uiPriority="60" w:unhideWhenUsed="0"/>
-    <w:lsdException w:name="Light List Accent 6" w:semiHidden="0" w:uiPriority="61" w:unhideWhenUsed="0"/>
-    <w:lsdException w:name="Light Grid Accent 6" w:semiHidden="0" w:uiPriority="62" w:unhideWhenUsed="0"/>
-    <w:lsdException w:name="Medium Shading 1 Accent 6" w:semiHidden="0" w:uiPriority="63" w:unhideWhenUsed="0"/>
-    <w:lsdException w:name="Medium Shading 2 Accent 6" w:semiHidden="0" w:uiPriority="64" w:unhideWhenUsed="0"/>
-    <w:lsdException w:name="Medium List 1 Accent 6" w:semiHidden="0" w:uiPriority="65" w:unhideWhenUsed="0"/>
-    <w:lsdException w:name="Medium List 2 Accent 6" w:semiHidden="0" w:uiPriority="66" w:unhideWhenUsed="0"/>
-    <w:lsdException w:name="Medium Grid 1 Accent 6" w:semiHidden="0" w:uiPriority="67" w:unhideWhenUsed="0"/>
-    <w:lsdException w:name="Medium Grid 2 Accent 6" w:semiHidden="0" w:uiPriority="68" w:unhideWhenUsed="0"/>
-    <w:lsdException w:name="Medium Grid 3 Accent 6" w:semiHidden="0" w:uiPriority="69" w:unhideWhenUsed="0"/>
-    <w:lsdException w:name="Dark List Accent 6" w:semiHidden="0" w:uiPriority="70" w:unhideWhenUsed="0"/>
-    <w:lsdException w:name="Colorful Shading Accent 6" w:semiHidden="0" w:uiPriority="71" w:unhideWhenUsed="0"/>
-    <w:lsdException w:name="Colorful List Accent 6" w:semiHidden="0" w:uiPriority="72" w:unhideWhenUsed="0"/>
-    <w:lsdException w:name="Colorful Grid Accent 6" w:semiHidden="0" w:uiPriority="73" w:unhideWhenUsed="0"/>
-    <w:lsdException w:name="Subtle Emphasis" w:semiHidden="0" w:uiPriority="19" w:unhideWhenUsed="0" w:qFormat="1"/>
-    <w:lsdException w:name="Intense Emphasis" w:semiHidden="0" w:uiPriority="21" w:unhideWhenUsed="0" w:qFormat="1"/>
-    <w:lsdException w:name="Subtle Reference" w:semiHidden="0" w:uiPriority="31" w:unhideWhenUsed="0" w:qFormat="1"/>
-    <w:lsdException w:name="Intense Reference" w:semiHidden="0" w:uiPriority="32" w:unhideWhenUsed="0" w:qFormat="1"/>
-    <w:lsdException w:name="Book Title" w:semiHidden="0" w:uiPriority="33" w:unhideWhenUsed="0" w:qFormat="1"/>
-    <w:lsdException w:name="Bibliography" w:uiPriority="37"/>
-    <w:lsdException w:name="TOC Heading" w:semiHidden="0" w:uiPriority="39" w:unhideWhenUsed="0" w:qFormat="1"/>
+  <w:latentStyles w:defLockedState="0" w:defUIPriority="99" w:defSemiHidden="0" w:defUnhideWhenUsed="0" w:defQFormat="0" w:count="371">
+    <w:lsdException w:name="Normal" w:uiPriority="0" w:qFormat="1"/>
+    <w:lsdException w:name="heading 1" w:uiPriority="0" w:qFormat="1"/>
+    <w:lsdException w:name="heading 2" w:uiPriority="0" w:qFormat="1"/>
+    <w:lsdException w:name="heading 3" w:uiPriority="0" w:qFormat="1"/>
+    <w:lsdException w:name="heading 4" w:uiPriority="0" w:qFormat="1"/>
+    <w:lsdException w:name="heading 5" w:uiPriority="0" w:qFormat="1"/>
+    <w:lsdException w:name="heading 6" w:uiPriority="0" w:qFormat="1"/>
+    <w:lsdException w:name="heading 7" w:uiPriority="0" w:qFormat="1"/>
+    <w:lsdException w:name="heading 8" w:uiPriority="0" w:qFormat="1"/>
+    <w:lsdException w:name="heading 9" w:uiPriority="0" w:qFormat="1"/>
+    <w:lsdException w:name="index 1" w:semiHidden="1" w:unhideWhenUsed="1"/>
+    <w:lsdException w:name="index 2" w:semiHidden="1" w:unhideWhenUsed="1"/>
+    <w:lsdException w:name="index 3" w:semiHidden="1" w:uiPriority="0" w:unhideWhenUsed="1"/>
+    <w:lsdException w:name="index 4" w:semiHidden="1" w:unhideWhenUsed="1"/>
+    <w:lsdException w:name="index 5" w:semiHidden="1" w:unhideWhenUsed="1"/>
+    <w:lsdException w:name="index 6" w:semiHidden="1" w:unhideWhenUsed="1"/>
+    <w:lsdException w:name="index 7" w:semiHidden="1" w:unhideWhenUsed="1"/>
+    <w:lsdException w:name="index 8" w:semiHidden="1" w:unhideWhenUsed="1"/>
+    <w:lsdException w:name="index 9" w:semiHidden="1" w:unhideWhenUsed="1"/>
+    <w:lsdException w:name="toc 1" w:semiHidden="1" w:uiPriority="39" w:unhideWhenUsed="1" w:qFormat="1"/>
+    <w:lsdException w:name="toc 2" w:semiHidden="1" w:uiPriority="39" w:unhideWhenUsed="1" w:qFormat="1"/>
+    <w:lsdException w:name="toc 3" w:semiHidden="1" w:uiPriority="39" w:unhideWhenUsed="1" w:qFormat="1"/>
+    <w:lsdException w:name="toc 4" w:semiHidden="1" w:uiPriority="0" w:unhideWhenUsed="1"/>
+    <w:lsdException w:name="toc 5" w:semiHidden="1" w:uiPriority="0" w:unhideWhenUsed="1"/>
+    <w:lsdException w:name="toc 6" w:semiHidden="1" w:uiPriority="0" w:unhideWhenUsed="1"/>
+    <w:lsdException w:name="toc 7" w:semiHidden="1" w:uiPriority="0" w:unhideWhenUsed="1"/>
+    <w:lsdException w:name="toc 8" w:semiHidden="1" w:uiPriority="0" w:unhideWhenUsed="1"/>
+    <w:lsdException w:name="toc 9" w:semiHidden="1" w:uiPriority="0" w:unhideWhenUsed="1"/>
+    <w:lsdException w:name="Normal Indent" w:semiHidden="1" w:unhideWhenUsed="1"/>
+    <w:lsdException w:name="footnote text" w:semiHidden="1" w:uiPriority="0" w:unhideWhenUsed="1"/>
+    <w:lsdException w:name="annotation text" w:semiHidden="1" w:uiPriority="0" w:unhideWhenUsed="1"/>
+    <w:lsdException w:name="header" w:semiHidden="1" w:uiPriority="0" w:unhideWhenUsed="1"/>
+    <w:lsdException w:name="footer" w:semiHidden="1" w:uiPriority="0" w:unhideWhenUsed="1"/>
+    <w:lsdException w:name="index heading" w:semiHidden="1" w:unhideWhenUsed="1"/>
+    <w:lsdException w:name="caption" w:uiPriority="0" w:qFormat="1"/>
+    <w:lsdException w:name="table of figures" w:semiHidden="1" w:unhideWhenUsed="1"/>
+    <w:lsdException w:name="envelope address" w:semiHidden="1" w:unhideWhenUsed="1"/>
+    <w:lsdException w:name="envelope return" w:semiHidden="1" w:unhideWhenUsed="1"/>
+    <w:lsdException w:name="footnote reference" w:semiHidden="1" w:uiPriority="0" w:unhideWhenUsed="1"/>
+    <w:lsdException w:name="annotation reference" w:semiHidden="1" w:uiPriority="0" w:unhideWhenUsed="1"/>
+    <w:lsdException w:name="line number" w:semiHidden="1" w:unhideWhenUsed="1"/>
+    <w:lsdException w:name="page number" w:semiHidden="1" w:unhideWhenUsed="1"/>
+    <w:lsdException w:name="endnote reference" w:semiHidden="1" w:unhideWhenUsed="1"/>
+    <w:lsdException w:name="endnote text" w:semiHidden="1" w:unhideWhenUsed="1"/>
+    <w:lsdException w:name="table of authorities" w:semiHidden="1" w:unhideWhenUsed="1"/>
+    <w:lsdException w:name="macro" w:semiHidden="1" w:unhideWhenUsed="1"/>
+    <w:lsdException w:name="toa heading" w:semiHidden="1" w:unhideWhenUsed="1"/>
+    <w:lsdException w:name="List" w:semiHidden="1" w:unhideWhenUsed="1"/>
+    <w:lsdException w:name="List Bullet" w:semiHidden="1" w:unhideWhenUsed="1"/>
+    <w:lsdException w:name="List Number" w:semiHidden="1" w:unhideWhenUsed="1"/>
+    <w:lsdException w:name="List 2" w:semiHidden="1" w:unhideWhenUsed="1"/>
+    <w:lsdException w:name="List 3" w:semiHidden="1" w:unhideWhenUsed="1"/>
+    <w:lsdException w:name="List 4" w:semiHidden="1" w:unhideWhenUsed="1"/>
+    <w:lsdException w:name="List 5" w:semiHidden="1" w:unhideWhenUsed="1"/>
+    <w:lsdException w:name="List Bullet 2" w:semiHidden="1" w:unhideWhenUsed="1"/>
+    <w:lsdException w:name="List Bullet 3" w:semiHidden="1" w:unhideWhenUsed="1"/>
+    <w:lsdException w:name="List Bullet 4" w:semiHidden="1" w:unhideWhenUsed="1"/>
+    <w:lsdException w:name="List Bullet 5" w:semiHidden="1" w:unhideWhenUsed="1"/>
+    <w:lsdException w:name="List Number 2" w:semiHidden="1" w:unhideWhenUsed="1"/>
+    <w:lsdException w:name="List Number 3" w:semiHidden="1" w:unhideWhenUsed="1"/>
+    <w:lsdException w:name="List Number 4" w:semiHidden="1" w:unhideWhenUsed="1"/>
+    <w:lsdException w:name="List Number 5" w:semiHidden="1" w:unhideWhenUsed="1"/>
+    <w:lsdException w:name="Title" w:uiPriority="0" w:qFormat="1"/>
+    <w:lsdException w:name="Closing" w:semiHidden="1" w:unhideWhenUsed="1"/>
+    <w:lsdException w:name="Signature" w:semiHidden="1" w:unhideWhenUsed="1"/>
+    <w:lsdException w:name="Default Paragraph Font" w:semiHidden="1" w:uiPriority="1" w:unhideWhenUsed="1"/>
+    <w:lsdException w:name="Body Text" w:semiHidden="1" w:unhideWhenUsed="1"/>
+    <w:lsdException w:name="Body Text Indent" w:semiHidden="1" w:unhideWhenUsed="1"/>
+    <w:lsdException w:name="List Continue" w:semiHidden="1" w:unhideWhenUsed="1"/>
+    <w:lsdException w:name="List Continue 2" w:semiHidden="1" w:unhideWhenUsed="1"/>
+    <w:lsdException w:name="List Continue 3" w:semiHidden="1" w:unhideWhenUsed="1"/>
+    <w:lsdException w:name="List Continue 4" w:semiHidden="1" w:unhideWhenUsed="1"/>
+    <w:lsdException w:name="List Continue 5" w:semiHidden="1" w:unhideWhenUsed="1"/>
+    <w:lsdException w:name="Message Header" w:semiHidden="1" w:unhideWhenUsed="1"/>
+    <w:lsdException w:name="Subtitle" w:uiPriority="0" w:qFormat="1"/>
+    <w:lsdException w:name="Salutation" w:semiHidden="1" w:unhideWhenUsed="1"/>
+    <w:lsdException w:name="Date" w:semiHidden="1" w:unhideWhenUsed="1"/>
+    <w:lsdException w:name="Body Text First Indent" w:semiHidden="1" w:unhideWhenUsed="1"/>
+    <w:lsdException w:name="Body Text First Indent 2" w:semiHidden="1" w:unhideWhenUsed="1"/>
+    <w:lsdException w:name="Note Heading" w:semiHidden="1" w:unhideWhenUsed="1"/>
+    <w:lsdException w:name="Body Text 2" w:semiHidden="1" w:unhideWhenUsed="1"/>
+    <w:lsdException w:name="Body Text 3" w:semiHidden="1" w:unhideWhenUsed="1"/>
+    <w:lsdException w:name="Body Text Indent 2" w:semiHidden="1" w:unhideWhenUsed="1"/>
+    <w:lsdException w:name="Body Text Indent 3" w:semiHidden="1" w:unhideWhenUsed="1"/>
+    <w:lsdException w:name="Block Text" w:semiHidden="1" w:unhideWhenUsed="1"/>
+    <w:lsdException w:name="Hyperlink" w:semiHidden="1" w:unhideWhenUsed="1"/>
+    <w:lsdException w:name="FollowedHyperlink" w:semiHidden="1" w:uiPriority="0" w:unhideWhenUsed="1"/>
+    <w:lsdException w:name="Strong" w:uiPriority="0" w:qFormat="1"/>
+    <w:lsdException w:name="Emphasis" w:uiPriority="20" w:qFormat="1"/>
+    <w:lsdException w:name="Document Map" w:semiHidden="1" w:uiPriority="0" w:unhideWhenUsed="1"/>
+    <w:lsdException w:name="Plain Text" w:semiHidden="1" w:unhideWhenUsed="1"/>
+    <w:lsdException w:name="E-mail Signature" w:semiHidden="1" w:unhideWhenUsed="1"/>
+    <w:lsdException w:name="HTML Top of Form" w:semiHidden="1" w:unhideWhenUsed="1"/>
+    <w:lsdException w:name="HTML Bottom of Form" w:semiHidden="1" w:unhideWhenUsed="1"/>
+    <w:lsdException w:name="Normal (Web)" w:semiHidden="1" w:uiPriority="0" w:unhideWhenUsed="1"/>
+    <w:lsdException w:name="HTML Acronym" w:semiHidden="1" w:unhideWhenUsed="1"/>
+    <w:lsdException w:name="HTML Address" w:semiHidden="1" w:unhideWhenUsed="1"/>
+    <w:lsdException w:name="HTML Cite" w:semiHidden="1" w:unhideWhenUsed="1"/>
+    <w:lsdException w:name="HTML Code" w:semiHidden="1" w:unhideWhenUsed="1"/>
+    <w:lsdException w:name="HTML Definition" w:semiHidden="1" w:unhideWhenUsed="1"/>
+    <w:lsdException w:name="HTML Keyboard" w:semiHidden="1" w:unhideWhenUsed="1"/>
+    <w:lsdException w:name="HTML Preformatted" w:semiHidden="1" w:unhideWhenUsed="1"/>
+    <w:lsdException w:name="HTML Sample" w:semiHidden="1" w:unhideWhenUsed="1"/>
+    <w:lsdException w:name="HTML Typewriter" w:semiHidden="1" w:unhideWhenUsed="1"/>
+    <w:lsdException w:name="HTML Variable" w:semiHidden="1" w:unhideWhenUsed="1"/>
+    <w:lsdException w:name="Normal Table" w:semiHidden="1" w:unhideWhenUsed="1"/>
+    <w:lsdException w:name="annotation subject" w:semiHidden="1" w:uiPriority="0" w:unhideWhenUsed="1"/>
+    <w:lsdException w:name="No List" w:semiHidden="1" w:uiPriority="0" w:unhideWhenUsed="1"/>
+    <w:lsdException w:name="Outline List 1" w:semiHidden="1" w:unhideWhenUsed="1"/>
+    <w:lsdException w:name="Outline List 2" w:semiHidden="1" w:uiPriority="0" w:unhideWhenUsed="1"/>
+    <w:lsdException w:name="Outline List 3" w:semiHidden="1" w:unhideWhenUsed="1"/>
+    <w:lsdException w:name="Table Simple 1" w:semiHidden="1" w:unhideWhenUsed="1"/>
+    <w:lsdException w:name="Table Simple 2" w:semiHidden="1" w:unhideWhenUsed="1"/>
+    <w:lsdException w:name="Table Simple 3" w:semiHidden="1" w:unhideWhenUsed="1"/>
+    <w:lsdException w:name="Table Classic 1" w:semiHidden="1" w:unhideWhenUsed="1"/>
+    <w:lsdException w:name="Table Classic 2" w:semiHidden="1" w:unhideWhenUsed="1"/>
+    <w:lsdException w:name="Table Classic 3" w:semiHidden="1" w:unhideWhenUsed="1"/>
+    <w:lsdException w:name="Table Classic 4" w:semiHidden="1" w:unhideWhenUsed="1"/>
+    <w:lsdException w:name="Table Colorful 1" w:semiHidden="1" w:unhideWhenUsed="1"/>
+    <w:lsdException w:name="Table Colorful 2" w:semiHidden="1" w:unhideWhenUsed="1"/>
+    <w:lsdException w:name="Table Colorful 3" w:semiHidden="1" w:unhideWhenUsed="1"/>
+    <w:lsdException w:name="Table Columns 1" w:semiHidden="1" w:unhideWhenUsed="1"/>
+    <w:lsdException w:name="Table Columns 2" w:semiHidden="1" w:unhideWhenUsed="1"/>
+    <w:lsdException w:name="Table Columns 3" w:semiHidden="1" w:unhideWhenUsed="1"/>
+    <w:lsdException w:name="Table Columns 4" w:semiHidden="1" w:unhideWhenUsed="1"/>
+    <w:lsdException w:name="Table Columns 5" w:semiHidden="1" w:unhideWhenUsed="1"/>
+    <w:lsdException w:name="Table Grid 1" w:semiHidden="1" w:unhideWhenUsed="1"/>
+    <w:lsdException w:name="Table Grid 2" w:semiHidden="1" w:unhideWhenUsed="1"/>
+    <w:lsdException w:name="Table Grid 3" w:semiHidden="1" w:unhideWhenUsed="1"/>
+    <w:lsdException w:name="Table Grid 4" w:semiHidden="1" w:unhideWhenUsed="1"/>
+    <w:lsdException w:name="Table Grid 5" w:semiHidden="1" w:unhideWhenUsed="1"/>
+    <w:lsdException w:name="Table Grid 6" w:semiHidden="1" w:unhideWhenUsed="1"/>
+    <w:lsdException w:name="Table Grid 7" w:semiHidden="1" w:unhideWhenUsed="1"/>
+    <w:lsdException w:name="Table Grid 8" w:semiHidden="1" w:unhideWhenUsed="1"/>
+    <w:lsdException w:name="Table List 1" w:semiHidden="1" w:unhideWhenUsed="1"/>
+    <w:lsdException w:name="Table List 2" w:semiHidden="1" w:unhideWhenUsed="1"/>
+    <w:lsdException w:name="Table List 3" w:semiHidden="1" w:unhideWhenUsed="1"/>
+    <w:lsdException w:name="Table List 4" w:semiHidden="1" w:unhideWhenUsed="1"/>
+    <w:lsdException w:name="Table List 5" w:semiHidden="1" w:unhideWhenUsed="1"/>
+    <w:lsdException w:name="Table List 6" w:semiHidden="1" w:unhideWhenUsed="1"/>
+    <w:lsdException w:name="Table List 7" w:semiHidden="1" w:unhideWhenUsed="1"/>
+    <w:lsdException w:name="Table List 8" w:semiHidden="1" w:unhideWhenUsed="1"/>
+    <w:lsdException w:name="Table 3D effects 1" w:semiHidden="1" w:unhideWhenUsed="1"/>
+    <w:lsdException w:name="Table 3D effects 2" w:semiHidden="1" w:unhideWhenUsed="1"/>
+    <w:lsdException w:name="Table 3D effects 3" w:semiHidden="1" w:unhideWhenUsed="1"/>
+    <w:lsdException w:name="Table Contemporary" w:semiHidden="1" w:unhideWhenUsed="1"/>
+    <w:lsdException w:name="Table Elegant" w:semiHidden="1" w:unhideWhenUsed="1"/>
+    <w:lsdException w:name="Table Professional" w:semiHidden="1" w:unhideWhenUsed="1"/>
+    <w:lsdException w:name="Table Subtle 1" w:semiHidden="1" w:unhideWhenUsed="1"/>
+    <w:lsdException w:name="Table Subtle 2" w:semiHidden="1" w:unhideWhenUsed="1"/>
+    <w:lsdException w:name="Table Web 1" w:semiHidden="1" w:unhideWhenUsed="1"/>
+    <w:lsdException w:name="Table Web 2" w:semiHidden="1" w:unhideWhenUsed="1"/>
+    <w:lsdException w:name="Table Web 3" w:semiHidden="1" w:unhideWhenUsed="1"/>
+    <w:lsdException w:name="Balloon Text" w:semiHidden="1" w:uiPriority="0" w:unhideWhenUsed="1"/>
+    <w:lsdException w:name="Table Grid" w:uiPriority="0"/>
+    <w:lsdException w:name="Table Theme" w:semiHidden="1" w:unhideWhenUsed="1"/>
+    <w:lsdException w:name="Placeholder Text" w:semiHidden="1"/>
+    <w:lsdException w:name="No Spacing" w:uiPriority="1" w:qFormat="1"/>
+    <w:lsdException w:name="Light Shading" w:uiPriority="60"/>
+    <w:lsdException w:name="Light List" w:uiPriority="61"/>
+    <w:lsdException w:name="Light Grid" w:uiPriority="62"/>
+    <w:lsdException w:name="Medium Shading 1" w:uiPriority="63"/>
+    <w:lsdException w:name="Medium Shading 2" w:uiPriority="64"/>
+    <w:lsdException w:name="Medium List 1" w:uiPriority="65"/>
+    <w:lsdException w:name="Medium List 2" w:uiPriority="66"/>
+    <w:lsdException w:name="Medium Grid 1" w:uiPriority="67"/>
+    <w:lsdException w:name="Medium Grid 2" w:uiPriority="68"/>
+    <w:lsdException w:name="Medium Grid 3" w:uiPriority="69"/>
+    <w:lsdException w:name="Dark List" w:uiPriority="70"/>
+    <w:lsdException w:name="Colorful Shading" w:uiPriority="71"/>
+    <w:lsdException w:name="Colorful List" w:uiPriority="72"/>
+    <w:lsdException w:name="Colorful Grid" w:uiPriority="73"/>
+    <w:lsdException w:name="Light Shading Accent 1" w:uiPriority="60"/>
+    <w:lsdException w:name="Light List Accent 1" w:uiPriority="61"/>
+    <w:lsdException w:name="Light Grid Accent 1" w:uiPriority="62"/>
+    <w:lsdException w:name="Medium Shading 1 Accent 1" w:uiPriority="63"/>
+    <w:lsdException w:name="Medium Shading 2 Accent 1" w:uiPriority="64"/>
+    <w:lsdException w:name="Medium List 1 Accent 1" w:uiPriority="65"/>
+    <w:lsdException w:name="Revision" w:semiHidden="1"/>
+    <w:lsdException w:name="List Paragraph" w:uiPriority="34" w:qFormat="1"/>
+    <w:lsdException w:name="Quote" w:uiPriority="29" w:qFormat="1"/>
+    <w:lsdException w:name="Intense Quote" w:uiPriority="30" w:qFormat="1"/>
+    <w:lsdException w:name="Medium List 2 Accent 1" w:uiPriority="66"/>
+    <w:lsdException w:name="Medium Grid 1 Accent 1" w:uiPriority="67"/>
+    <w:lsdException w:name="Medium Grid 2 Accent 1" w:uiPriority="68"/>
+    <w:lsdException w:name="Medium Grid 3 Accent 1" w:uiPriority="69"/>
+    <w:lsdException w:name="Dark List Accent 1" w:uiPriority="70"/>
+    <w:lsdException w:name="Colorful Shading Accent 1" w:uiPriority="71"/>
+    <w:lsdException w:name="Colorful List Accent 1" w:uiPriority="72"/>
+    <w:lsdException w:name="Colorful Grid Accent 1" w:uiPriority="73"/>
+    <w:lsdException w:name="Light Shading Accent 2" w:uiPriority="60"/>
+    <w:lsdException w:name="Light List Accent 2" w:uiPriority="61"/>
+    <w:lsdException w:name="Light Grid Accent 2" w:uiPriority="62"/>
+    <w:lsdException w:name="Medium Shading 1 Accent 2" w:uiPriority="63"/>
+    <w:lsdException w:name="Medium Shading 2 Accent 2" w:uiPriority="64"/>
+    <w:lsdException w:name="Medium List 1 Accent 2" w:uiPriority="65"/>
+    <w:lsdException w:name="Medium List 2 Accent 2" w:uiPriority="66"/>
+    <w:lsdException w:name="Medium Grid 1 Accent 2" w:uiPriority="67"/>
+    <w:lsdException w:name="Medium Grid 2 Accent 2" w:uiPriority="68"/>
+    <w:lsdException w:name="Medium Grid 3 Accent 2" w:uiPriority="69"/>
+    <w:lsdException w:name="Dark List Accent 2" w:uiPriority="70"/>
+    <w:lsdException w:name="Colorful Shading Accent 2" w:uiPriority="71"/>
+    <w:lsdException w:name="Colorful List Accent 2" w:uiPriority="72"/>
+    <w:lsdException w:name="Colorful Grid Accent 2" w:uiPriority="73"/>
+    <w:lsdException w:name="Light Shading Accent 3" w:uiPriority="60"/>
+    <w:lsdException w:name="Light List Accent 3" w:uiPriority="61"/>
+    <w:lsdException w:name="Light Grid Accent 3" w:uiPriority="62"/>
+    <w:lsdException w:name="Medium Shading 1 Accent 3" w:uiPriority="63"/>
+    <w:lsdException w:name="Medium Shading 2 Accent 3" w:uiPriority="64"/>
+    <w:lsdException w:name="Medium List 1 Accent 3" w:uiPriority="65"/>
+    <w:lsdException w:name="Medium List 2 Accent 3" w:uiPriority="66"/>
+    <w:lsdException w:name="Medium Grid 1 Accent 3" w:uiPriority="67"/>
+    <w:lsdException w:name="Medium Grid 2 Accent 3" w:uiPriority="68"/>
+    <w:lsdException w:name="Medium Grid 3 Accent 3" w:uiPriority="69"/>
+    <w:lsdException w:name="Dark List Accent 3" w:uiPriority="70"/>
+    <w:lsdException w:name="Colorful Shading Accent 3" w:uiPriority="71"/>
+    <w:lsdException w:name="Colorful List Accent 3" w:uiPriority="72"/>
+    <w:lsdException w:name="Colorful Grid Accent 3" w:uiPriority="73"/>
+    <w:lsdException w:name="Light Shading Accent 4" w:uiPriority="60"/>
+    <w:lsdException w:name="Light List Accent 4" w:uiPriority="61"/>
+    <w:lsdException w:name="Light Grid Accent 4" w:uiPriority="62"/>
+    <w:lsdException w:name="Medium Shading 1 Accent 4" w:uiPriority="63"/>
+    <w:lsdException w:name="Medium Shading 2 Accent 4" w:uiPriority="64"/>
+    <w:lsdException w:name="Medium List 1 Accent 4" w:uiPriority="65"/>
+    <w:lsdException w:name="Medium List 2 Accent 4" w:uiPriority="66"/>
+    <w:lsdException w:name="Medium Grid 1 Accent 4" w:uiPriority="67"/>
+    <w:lsdException w:name="Medium Grid 2 Accent 4" w:uiPriority="68"/>
+    <w:lsdException w:name="Medium Grid 3 Accent 4" w:uiPriority="69"/>
+    <w:lsdException w:name="Dark List Accent 4" w:uiPriority="70"/>
+    <w:lsdException w:name="Colorful Shading Accent 4" w:uiPriority="71"/>
+    <w:lsdException w:name="Colorful List Accent 4" w:uiPriority="72"/>
+    <w:lsdException w:name="Colorful Grid Accent 4" w:uiPriority="73"/>
+    <w:lsdException w:name="Light Shading Accent 5" w:uiPriority="60"/>
+    <w:lsdException w:name="Light List Accent 5" w:uiPriority="61"/>
+    <w:lsdException w:name="Light Grid Accent 5" w:uiPriority="62"/>
+    <w:lsdException w:name="Medium Shading 1 Accent 5" w:uiPriority="63"/>
+    <w:lsdException w:name="Medium Shading 2 Accent 5" w:uiPriority="64"/>
+    <w:lsdException w:name="Medium List 1 Accent 5" w:uiPriority="65"/>
+    <w:lsdException w:name="Medium List 2 Accent 5" w:uiPriority="66"/>
+    <w:lsdException w:name="Medium Grid 1 Accent 5" w:uiPriority="67"/>
+    <w:lsdException w:name="Medium Grid 2 Accent 5" w:uiPriority="68"/>
+    <w:lsdException w:name="Medium Grid 3 Accent 5" w:uiPriority="69"/>
+    <w:lsdException w:name="Dark List Accent 5" w:uiPriority="70"/>
+    <w:lsdException w:name="Colorful Shading Accent 5" w:uiPriority="71"/>
+    <w:lsdException w:name="Colorful List Accent 5" w:uiPriority="72"/>
+    <w:lsdException w:name="Colorful Grid Accent 5" w:uiPriority="73"/>
+    <w:lsdException w:name="Light Shading Accent 6" w:uiPriority="60"/>
+    <w:lsdException w:name="Light List Accent 6" w:uiPriority="61"/>
+    <w:lsdException w:name="Light Grid Accent 6" w:uiPriority="62"/>
+    <w:lsdException w:name="Medium Shading 1 Accent 6" w:uiPriority="63"/>
+    <w:lsdException w:name="Medium Shading 2 Accent 6" w:uiPriority="64"/>
+    <w:lsdException w:name="Medium List 1 Accent 6" w:uiPriority="65"/>
+    <w:lsdException w:name="Medium List 2 Accent 6" w:uiPriority="66"/>
+    <w:lsdException w:name="Medium Grid 1 Accent 6" w:uiPriority="67"/>
+    <w:lsdException w:name="Medium Grid 2 Accent 6" w:uiPriority="68"/>
+    <w:lsdException w:name="Medium Grid 3 Accent 6" w:uiPriority="69"/>
+    <w:lsdException w:name="Dark List Accent 6" w:uiPriority="70"/>
+    <w:lsdException w:name="Colorful Shading Accent 6" w:uiPriority="71"/>
+    <w:lsdException w:name="Colorful List Accent 6" w:uiPriority="72"/>
+    <w:lsdException w:name="Colorful Grid Accent 6" w:uiPriority="73"/>
+    <w:lsdException w:name="Subtle Emphasis" w:uiPriority="19" w:qFormat="1"/>
+    <w:lsdException w:name="Intense Emphasis" w:uiPriority="21" w:qFormat="1"/>
+    <w:lsdException w:name="Subtle Reference" w:uiPriority="31" w:qFormat="1"/>
+    <w:lsdException w:name="Intense Reference" w:uiPriority="32" w:qFormat="1"/>
+    <w:lsdException w:name="Book Title" w:uiPriority="33" w:qFormat="1"/>
+    <w:lsdException w:name="Bibliography" w:semiHidden="1" w:uiPriority="37" w:unhideWhenUsed="1"/>
+    <w:lsdException w:name="TOC Heading" w:uiPriority="39" w:qFormat="1"/>
+    <w:lsdException w:name="Plain Table 1" w:uiPriority="41"/>
+    <w:lsdException w:name="Plain Table 2" w:uiPriority="42"/>
+    <w:lsdException w:name="Plain Table 3" w:uiPriority="43"/>
+    <w:lsdException w:name="Plain Table 4" w:uiPriority="44"/>
+    <w:lsdException w:name="Plain Table 5" w:uiPriority="45"/>
+    <w:lsdException w:name="Grid Table Light" w:uiPriority="40"/>
+    <w:lsdException w:name="Grid Table 1 Light" w:uiPriority="46"/>
+    <w:lsdException w:name="Grid Table 2" w:uiPriority="47"/>
+    <w:lsdException w:name="Grid Table 3" w:uiPriority="48"/>
+    <w:lsdException w:name="Grid Table 4" w:uiPriority="49"/>
+    <w:lsdException w:name="Grid Table 5 Dark" w:uiPriority="50"/>
+    <w:lsdException w:name="Grid Table 6 Colorful" w:uiPriority="51"/>
+    <w:lsdException w:name="Grid Table 7 Colorful" w:uiPriority="52"/>
+    <w:lsdException w:name="Grid Table 1 Light Accent 1" w:uiPriority="46"/>
+    <w:lsdException w:name="Grid Table 2 Accent 1" w:uiPriority="47"/>
+    <w:lsdException w:name="Grid Table 3 Accent 1" w:uiPriority="48"/>
+    <w:lsdException w:name="Grid Table 4 Accent 1" w:uiPriority="49"/>
+    <w:lsdException w:name="Grid Table 5 Dark Accent 1" w:uiPriority="50"/>
+    <w:lsdException w:name="Grid Table 6 Colorful Accent 1" w:uiPriority="51"/>
+    <w:lsdException w:name="Grid Table 7 Colorful Accent 1" w:uiPriority="52"/>
+    <w:lsdException w:name="Grid Table 1 Light Accent 2" w:uiPriority="46"/>
+    <w:lsdException w:name="Grid Table 2 Accent 2" w:uiPriority="47"/>
+    <w:lsdException w:name="Grid Table 3 Accent 2" w:uiPriority="48"/>
+    <w:lsdException w:name="Grid Table 4 Accent 2" w:uiPriority="49"/>
+    <w:lsdException w:name="Grid Table 5 Dark Accent 2" w:uiPriority="50"/>
+    <w:lsdException w:name="Grid Table 6 Colorful Accent 2" w:uiPriority="51"/>
+    <w:lsdException w:name="Grid Table 7 Colorful Accent 2" w:uiPriority="52"/>
+    <w:lsdException w:name="Grid Table 1 Light Accent 3" w:uiPriority="46"/>
+    <w:lsdException w:name="Grid Table 2 Accent 3" w:uiPriority="47"/>
+    <w:lsdException w:name="Grid Table 3 Accent 3" w:uiPriority="48"/>
+    <w:lsdException w:name="Grid Table 4 Accent 3" w:uiPriority="49"/>
+    <w:lsdException w:name="Grid Table 5 Dark Accent 3" w:uiPriority="50"/>
+    <w:lsdException w:name="Grid Table 6 Colorful Accent 3" w:uiPriority="51"/>
+    <w:lsdException w:name="Grid Table 7 Colorful Accent 3" w:uiPriority="52"/>
+    <w:lsdException w:name="Grid Table 1 Light Accent 4" w:uiPriority="46"/>
+    <w:lsdException w:name="Grid Table 2 Accent 4" w:uiPriority="47"/>
+    <w:lsdException w:name="Grid Table 3 Accent 4" w:uiPriority="48"/>
+    <w:lsdException w:name="Grid Table 4 Accent 4" w:uiPriority="49"/>
+    <w:lsdException w:name="Grid Table 5 Dark Accent 4" w:uiPriority="50"/>
+    <w:lsdException w:name="Grid Table 6 Colorful Accent 4" w:uiPriority="51"/>
+    <w:lsdException w:name="Grid Table 7 Colorful Accent 4" w:uiPriority="52"/>
+    <w:lsdException w:name="Grid Table 1 Light Accent 5" w:uiPriority="46"/>
+    <w:lsdException w:name="Grid Table 2 Accent 5" w:uiPriority="47"/>
+    <w:lsdException w:name="Grid Table 3 Accent 5" w:uiPriority="48"/>
+    <w:lsdException w:name="Grid Table 4 Accent 5" w:uiPriority="49"/>
+    <w:lsdException w:name="Grid Table 5 Dark Accent 5" w:uiPriority="50"/>
+    <w:lsdException w:name="Grid Table 6 Colorful Accent 5" w:uiPriority="51"/>
+    <w:lsdException w:name="Grid Table 7 Colorful Accent 5" w:uiPriority="52"/>
+    <w:lsdException w:name="Grid Table 1 Light Accent 6" w:uiPriority="46"/>
+    <w:lsdException w:name="Grid Table 2 Accent 6" w:uiPriority="47"/>
+    <w:lsdException w:name="Grid Table 3 Accent 6" w:uiPriority="48"/>
+    <w:lsdException w:name="Grid Table 4 Accent 6" w:uiPriority="49"/>
+    <w:lsdException w:name="Grid Table 5 Dark Accent 6" w:uiPriority="50"/>
+    <w:lsdException w:name="Grid Table 6 Colorful Accent 6" w:uiPriority="51"/>
+    <w:lsdException w:name="Grid Table 7 Colorful Accent 6" w:uiPriority="52"/>
+    <w:lsdException w:name="List Table 1 Light" w:uiPriority="46"/>
+    <w:lsdException w:name="List Table 2" w:uiPriority="47"/>
+    <w:lsdException w:name="List Table 3" w:uiPriority="48"/>
+    <w:lsdException w:name="List Table 4" w:uiPriority="49"/>
+    <w:lsdException w:name="List Table 5 Dark" w:uiPriority="50"/>
+    <w:lsdException w:name="List Table 6 Colorful" w:uiPriority="51"/>
+    <w:lsdException w:name="List Table 7 Colorful" w:uiPriority="52"/>
+    <w:lsdException w:name="List Table 1 Light Accent 1" w:uiPriority="46"/>
+    <w:lsdException w:name="List Table 2 Accent 1" w:uiPriority="47"/>
+    <w:lsdException w:name="List Table 3 Accent 1" w:uiPriority="48"/>
+    <w:lsdException w:name="List Table 4 Accent 1" w:uiPriority="49"/>
+    <w:lsdException w:name="List Table 5 Dark Accent 1" w:uiPriority="50"/>
+    <w:lsdException w:name="List Table 6 Colorful Accent 1" w:uiPriority="51"/>
+    <w:lsdException w:name="List Table 7 Colorful Accent 1" w:uiPriority="52"/>
+    <w:lsdException w:name="List Table 1 Light Accent 2" w:uiPriority="46"/>
+    <w:lsdException w:name="List Table 2 Accent 2" w:uiPriority="47"/>
+    <w:lsdException w:name="List Table 3 Accent 2" w:uiPriority="48"/>
+    <w:lsdException w:name="List Table 4 Accent 2" w:uiPriority="49"/>
+    <w:lsdException w:name="List Table 5 Dark Accent 2" w:uiPriority="50"/>
+    <w:lsdException w:name="List Table 6 Colorful Accent 2" w:uiPriority="51"/>
+    <w:lsdException w:name="List Table 7 Colorful Accent 2" w:uiPriority="52"/>
+    <w:lsdException w:name="List Table 1 Light Accent 3" w:uiPriority="46"/>
+    <w:lsdException w:name="List Table 2 Accent 3" w:uiPriority="47"/>
+    <w:lsdException w:name="List Table 3 Accent 3" w:uiPriority="48"/>
+    <w:lsdException w:name="List Table 4 Accent 3" w:uiPriority="49"/>
+    <w:lsdException w:name="List Table 5 Dark Accent 3" w:uiPriority="50"/>
+    <w:lsdException w:name="List Table 6 Colorful Accent 3" w:uiPriority="51"/>
+    <w:lsdException w:name="List Table 7 Colorful Accent 3" w:uiPriority="52"/>
+    <w:lsdException w:name="List Table 1 Light Accent 4" w:uiPriority="46"/>
+    <w:lsdException w:name="List Table 2 Accent 4" w:uiPriority="47"/>
+    <w:lsdException w:name="List Table 3 Accent 4" w:uiPriority="48"/>
+    <w:lsdException w:name="List Table 4 Accent 4" w:uiPriority="49"/>
+    <w:lsdException w:name="List Table 5 Dark Accent 4" w:uiPriority="50"/>
+    <w:lsdException w:name="List Table 6 Colorful Accent 4" w:uiPriority="51"/>
+    <w:lsdException w:name="List Table 7 Colorful Accent 4" w:uiPriority="52"/>
+    <w:lsdException w:name="List Table 1 Light Accent 5" w:uiPriority="46"/>
+    <w:lsdException w:name="List Table 2 Accent 5" w:uiPriority="47"/>
+    <w:lsdException w:name="List Table 3 Accent 5" w:uiPriority="48"/>
+    <w:lsdException w:name="List Table 4 Accent 5" w:uiPriority="49"/>
+    <w:lsdException w:name="List Table 5 Dark Accent 5" w:uiPriority="50"/>
+    <w:lsdException w:name="List Table 6 Colorful Accent 5" w:uiPriority="51"/>
+    <w:lsdException w:name="List Table 7 Colorful Accent 5" w:uiPriority="52"/>
+    <w:lsdException w:name="List Table 1 Light Accent 6" w:uiPriority="46"/>
+    <w:lsdException w:name="List Table 2 Accent 6" w:uiPriority="47"/>
+    <w:lsdException w:name="List Table 3 Accent 6" w:uiPriority="48"/>
+    <w:lsdException w:name="List Table 4 Accent 6" w:uiPriority="49"/>
+    <w:lsdException w:name="List Table 5 Dark Accent 6" w:uiPriority="50"/>
+    <w:lsdException w:name="List Table 6 Colorful Accent 6" w:uiPriority="51"/>
+    <w:lsdException w:name="List Table 7 Colorful Accent 6" w:uiPriority="52"/>
   </w:latentStyles>
   <w:style w:type="paragraph" w:default="1" w:styleId="Normal">
     <w:name w:val="Normal"/>
@@ -30846,7 +29792,7 @@
   <a:extraClrSchemeLst/>
   <a:extLst>
     <a:ext uri="{05A4C25C-085E-4340-85A3-A5531E510DB2}">
-      <thm15:themeFamily xmlns:thm15="http://schemas.microsoft.com/office/thememl/2012/main" xmlns="" name="Office Theme" id="{62F939B6-93AF-4DB8-9C6B-D6C7DFDC589F}" vid="{4A3C46E8-61CC-4603-A589-7422A47A8E4A}"/>
+      <thm15:themeFamily xmlns:thm15="http://schemas.microsoft.com/office/thememl/2012/main" name="Office Theme" id="{62F939B6-93AF-4DB8-9C6B-D6C7DFDC589F}" vid="{4A3C46E8-61CC-4603-A589-7422A47A8E4A}"/>
     </a:ext>
   </a:extLst>
 </a:theme>
@@ -30857,7 +29803,7 @@
 </file>
 
 <file path=customXml/itemProps1.xml><?xml version="1.0" encoding="utf-8"?>
-<ds:datastoreItem xmlns:ds="http://schemas.openxmlformats.org/officeDocument/2006/customXml" ds:itemID="{02B80B1C-94BF-424D-990E-B0798EC5654D}">
+<ds:datastoreItem xmlns:ds="http://schemas.openxmlformats.org/officeDocument/2006/customXml" ds:itemID="{CF83912D-42C2-4642-8A9B-51889A357FC2}">
   <ds:schemaRefs>
     <ds:schemaRef ds:uri="http://schemas.openxmlformats.org/officeDocument/2006/bibliography"/>
   </ds:schemaRefs>

</xml_diff>